<commit_message>
Corrige errores ortográficos en RSAC_LR
</commit_message>
<xml_diff>
--- a/Desarrollo/RSAC/Requisitos/RSAC_LR.docx
+++ b/Desarrollo/RSAC/Requisitos/RSAC_LR.docx
@@ -1,6 +1,6 @@
 
 <file path=word/document.xml><?xml version="1.0" encoding="utf-8"?>
-<w:document xmlns:wpc="http://schemas.microsoft.com/office/word/2010/wordprocessingCanvas" xmlns:cx="http://schemas.microsoft.com/office/drawing/2014/chartex" xmlns:mc="http://schemas.openxmlformats.org/markup-compatibility/2006" xmlns:o="urn:schemas-microsoft-com:office:office" xmlns:r="http://schemas.openxmlformats.org/officeDocument/2006/relationships" xmlns:m="http://schemas.openxmlformats.org/officeDocument/2006/math" xmlns:v="urn:schemas-microsoft-com:vml" xmlns:wp14="http://schemas.microsoft.com/office/word/2010/wordprocessingDrawing" xmlns:wp="http://schemas.openxmlformats.org/drawingml/2006/wordprocessingDrawing" xmlns:w10="urn:schemas-microsoft-com:office:word" xmlns:w="http://schemas.openxmlformats.org/wordprocessingml/2006/main" xmlns:w14="http://schemas.microsoft.com/office/word/2010/wordml" xmlns:w15="http://schemas.microsoft.com/office/word/2012/wordml" xmlns:w16se="http://schemas.microsoft.com/office/word/2015/wordml/symex" xmlns:wpg="http://schemas.microsoft.com/office/word/2010/wordprocessingGroup" xmlns:wpi="http://schemas.microsoft.com/office/word/2010/wordprocessingInk" xmlns:wne="http://schemas.microsoft.com/office/word/2006/wordml" xmlns:wps="http://schemas.microsoft.com/office/word/2010/wordprocessingShape" mc:Ignorable="w14 w15 w16se wp14">
+<w:document xmlns:wpc="http://schemas.microsoft.com/office/word/2010/wordprocessingCanvas" xmlns:cx="http://schemas.microsoft.com/office/drawing/2014/chartex" xmlns:cx1="http://schemas.microsoft.com/office/drawing/2015/9/8/chartex" xmlns:cx2="http://schemas.microsoft.com/office/drawing/2015/10/21/chartex" xmlns:cx3="http://schemas.microsoft.com/office/drawing/2016/5/9/chartex" xmlns:cx4="http://schemas.microsoft.com/office/drawing/2016/5/10/chartex" xmlns:cx5="http://schemas.microsoft.com/office/drawing/2016/5/11/chartex" xmlns:cx6="http://schemas.microsoft.com/office/drawing/2016/5/12/chartex" xmlns:cx7="http://schemas.microsoft.com/office/drawing/2016/5/13/chartex" xmlns:cx8="http://schemas.microsoft.com/office/drawing/2016/5/14/chartex" xmlns:mc="http://schemas.openxmlformats.org/markup-compatibility/2006" xmlns:aink="http://schemas.microsoft.com/office/drawing/2016/ink" xmlns:am3d="http://schemas.microsoft.com/office/drawing/2017/model3d" xmlns:o="urn:schemas-microsoft-com:office:office" xmlns:r="http://schemas.openxmlformats.org/officeDocument/2006/relationships" xmlns:m="http://schemas.openxmlformats.org/officeDocument/2006/math" xmlns:v="urn:schemas-microsoft-com:vml" xmlns:wp14="http://schemas.microsoft.com/office/word/2010/wordprocessingDrawing" xmlns:wp="http://schemas.openxmlformats.org/drawingml/2006/wordprocessingDrawing" xmlns:w10="urn:schemas-microsoft-com:office:word" xmlns:w="http://schemas.openxmlformats.org/wordprocessingml/2006/main" xmlns:w14="http://schemas.microsoft.com/office/word/2010/wordml" xmlns:w15="http://schemas.microsoft.com/office/word/2012/wordml" xmlns:w16cid="http://schemas.microsoft.com/office/word/2016/wordml/cid" xmlns:w16se="http://schemas.microsoft.com/office/word/2015/wordml/symex" xmlns:wpg="http://schemas.microsoft.com/office/word/2010/wordprocessingGroup" xmlns:wpi="http://schemas.microsoft.com/office/word/2010/wordprocessingInk" xmlns:wne="http://schemas.microsoft.com/office/word/2006/wordml" xmlns:wps="http://schemas.microsoft.com/office/word/2010/wordprocessingShape" mc:Ignorable="w14 w15 w16se w16cid wp14">
   <w:body>
     <w:sdt>
       <w:sdtPr>
@@ -29,13 +29,13 @@
         </w:rPr>
       </w:sdtEndPr>
       <w:sdtContent>
-        <w:bookmarkStart w:id="0" w:name="_Toc391715346" w:displacedByCustomXml="prev"/>
+        <w:bookmarkStart w:id="0" w:name="_Toc391325453" w:displacedByCustomXml="prev"/>
         <w:bookmarkEnd w:id="0" w:displacedByCustomXml="prev"/>
-        <w:bookmarkStart w:id="1" w:name="_Toc391714504" w:displacedByCustomXml="prev"/>
+        <w:bookmarkStart w:id="1" w:name="_Toc391714464" w:displacedByCustomXml="prev"/>
         <w:bookmarkEnd w:id="1" w:displacedByCustomXml="prev"/>
-        <w:bookmarkStart w:id="2" w:name="_Toc391714464" w:displacedByCustomXml="prev"/>
+        <w:bookmarkStart w:id="2" w:name="_Toc391714504" w:displacedByCustomXml="prev"/>
         <w:bookmarkEnd w:id="2" w:displacedByCustomXml="prev"/>
-        <w:bookmarkStart w:id="3" w:name="_Toc391325453" w:displacedByCustomXml="prev"/>
+        <w:bookmarkStart w:id="3" w:name="_Toc391715346" w:displacedByCustomXml="prev"/>
         <w:bookmarkEnd w:id="3" w:displacedByCustomXml="prev"/>
         <w:p>
           <w:pPr>
@@ -223,7 +223,7 @@
                   </wp:anchor>
                 </w:drawing>
               </mc:Choice>
-              <mc:Fallback xmlns:mv="urn:schemas-microsoft-com:mac:vml" xmlns:mo="http://schemas.microsoft.com/office/mac/office/2008/main" xmlns:w16cid="http://schemas.microsoft.com/office/word/2016/wordml/cid" xmlns:am3d="http://schemas.microsoft.com/office/drawing/2017/model3d" xmlns:aink="http://schemas.microsoft.com/office/drawing/2016/ink" xmlns:cx8="http://schemas.microsoft.com/office/drawing/2016/5/14/chartex" xmlns:cx7="http://schemas.microsoft.com/office/drawing/2016/5/13/chartex" xmlns:cx6="http://schemas.microsoft.com/office/drawing/2016/5/12/chartex" xmlns:cx5="http://schemas.microsoft.com/office/drawing/2016/5/11/chartex" xmlns:cx4="http://schemas.microsoft.com/office/drawing/2016/5/10/chartex" xmlns:cx3="http://schemas.microsoft.com/office/drawing/2016/5/9/chartex" xmlns:cx2="http://schemas.microsoft.com/office/drawing/2015/10/21/chartex" xmlns:cx1="http://schemas.microsoft.com/office/drawing/2015/9/8/chartex">
+              <mc:Fallback xmlns:mo="http://schemas.microsoft.com/office/mac/office/2008/main" xmlns:mv="urn:schemas-microsoft-com:mac:vml">
                 <w:pict>
                   <v:rect w14:anchorId="12366E7F" id="3 Rectángulo" o:spid="_x0000_s1026" style="position:absolute;margin-left:-86pt;margin-top:-70.85pt;width:614.35pt;height:11in;z-index:-251667968;visibility:visible;mso-wrap-style:square;mso-width-percent:0;mso-wrap-distance-left:9pt;mso-wrap-distance-top:0;mso-wrap-distance-right:9pt;mso-wrap-distance-bottom:0;mso-position-horizontal:absolute;mso-position-horizontal-relative:text;mso-position-vertical:absolute;mso-position-vertical-relative:text;mso-width-percent:0;mso-width-relative:margin;v-text-anchor:middle" o:gfxdata="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" fillcolor="#1f497d [3215]" stroked="f" strokeweight="2pt"/>
                 </w:pict>
@@ -768,7 +768,17 @@
                                     <w:szCs w:val="28"/>
                                     <w:lang w:eastAsia="es-PE"/>
                                   </w:rPr>
-                                  <w:t>.0</w:t>
+                                  <w:t>.</w:t>
+                                </w:r>
+                                <w:r>
+                                  <w:rPr>
+                                    <w:rFonts w:asciiTheme="majorHAnsi" w:hAnsiTheme="majorHAnsi"/>
+                                    <w:noProof/>
+                                    <w:sz w:val="28"/>
+                                    <w:szCs w:val="28"/>
+                                    <w:lang w:eastAsia="es-PE"/>
+                                  </w:rPr>
+                                  <w:t>1</w:t>
                                 </w:r>
                               </w:p>
                             </w:txbxContent>
@@ -857,7 +867,17 @@
                               <w:szCs w:val="28"/>
                               <w:lang w:eastAsia="es-PE"/>
                             </w:rPr>
-                            <w:t>.0</w:t>
+                            <w:t>.</w:t>
+                          </w:r>
+                          <w:r>
+                            <w:rPr>
+                              <w:rFonts w:asciiTheme="majorHAnsi" w:hAnsiTheme="majorHAnsi"/>
+                              <w:noProof/>
+                              <w:sz w:val="28"/>
+                              <w:szCs w:val="28"/>
+                              <w:lang w:eastAsia="es-PE"/>
+                            </w:rPr>
+                            <w:t>1</w:t>
                           </w:r>
                         </w:p>
                       </w:txbxContent>
@@ -1757,15 +1777,7 @@
                     <w:szCs w:val="22"/>
                     <w:lang w:val="es-PE"/>
                   </w:rPr>
-                  <w:t>1</w:t>
-                </w:r>
-                <w:r>
-                  <w:rPr>
-                    <w:sz w:val="22"/>
-                    <w:szCs w:val="22"/>
-                    <w:lang w:val="es-PE"/>
-                  </w:rPr>
-                  <w:t>6</w:t>
+                  <w:t>29</w:t>
                 </w:r>
                 <w:r>
                   <w:rPr>
@@ -2049,8 +2061,10 @@
                     <w:szCs w:val="22"/>
                     <w:lang w:val="es-PE"/>
                   </w:rPr>
-                  <w:t>4</w:t>
+                  <w:t>5</w:t>
                 </w:r>
+                <w:bookmarkStart w:id="4" w:name="_GoBack"/>
+                <w:bookmarkEnd w:id="4"/>
               </w:p>
             </w:tc>
           </w:tr>
@@ -2409,7 +2423,23 @@
                     <w:szCs w:val="22"/>
                     <w:lang w:val="es-PE"/>
                   </w:rPr>
-                  <w:t>13/04/2018</w:t>
+                  <w:t>1</w:t>
+                </w:r>
+                <w:r>
+                  <w:rPr>
+                    <w:sz w:val="22"/>
+                    <w:szCs w:val="22"/>
+                    <w:lang w:val="es-PE"/>
+                  </w:rPr>
+                  <w:t>3</w:t>
+                </w:r>
+                <w:r>
+                  <w:rPr>
+                    <w:sz w:val="22"/>
+                    <w:szCs w:val="22"/>
+                    <w:lang w:val="es-PE"/>
+                  </w:rPr>
+                  <w:t>/04/2018</w:t>
                 </w:r>
               </w:p>
             </w:tc>
@@ -2437,6 +2467,14 @@
                     <w:lang w:val="es-PE"/>
                   </w:rPr>
                 </w:pPr>
+                <w:r>
+                  <w:rPr>
+                    <w:sz w:val="22"/>
+                    <w:szCs w:val="22"/>
+                    <w:lang w:val="es-PE"/>
+                  </w:rPr>
+                  <w:t>1.1</w:t>
+                </w:r>
               </w:p>
             </w:tc>
             <w:tc>
@@ -2461,6 +2499,14 @@
                     <w:lang w:val="es-PE"/>
                   </w:rPr>
                 </w:pPr>
+                <w:r>
+                  <w:rPr>
+                    <w:sz w:val="22"/>
+                    <w:szCs w:val="22"/>
+                    <w:lang w:val="es-PE"/>
+                  </w:rPr>
+                  <w:t>Corrección de errores ortográficos</w:t>
+                </w:r>
               </w:p>
             </w:tc>
             <w:tc>
@@ -2485,6 +2531,14 @@
                     <w:lang w:val="es-PE"/>
                   </w:rPr>
                 </w:pPr>
+                <w:r>
+                  <w:rPr>
+                    <w:sz w:val="22"/>
+                    <w:szCs w:val="22"/>
+                    <w:lang w:val="es-PE"/>
+                  </w:rPr>
+                  <w:t>Luciano Carhuaricra</w:t>
+                </w:r>
               </w:p>
             </w:tc>
             <w:tc>
@@ -2509,6 +2563,14 @@
                     <w:lang w:val="es-PE"/>
                   </w:rPr>
                 </w:pPr>
+                <w:r>
+                  <w:rPr>
+                    <w:sz w:val="22"/>
+                    <w:szCs w:val="22"/>
+                    <w:lang w:val="es-PE"/>
+                  </w:rPr>
+                  <w:t>29/04/2018</w:t>
+                </w:r>
               </w:p>
             </w:tc>
           </w:tr>
@@ -3021,26 +3083,6 @@
         </w:p>
         <w:p>
           <w:pPr>
-            <w:widowControl w:val="0"/>
-            <w:tabs>
-              <w:tab w:val="left" w:pos="0"/>
-            </w:tabs>
-            <w:autoSpaceDE w:val="0"/>
-            <w:autoSpaceDN w:val="0"/>
-            <w:adjustRightInd w:val="0"/>
-            <w:spacing w:after="0" w:line="240" w:lineRule="auto"/>
-            <w:rPr>
-              <w:rFonts w:ascii="NewsGotT" w:hAnsi="NewsGotT"/>
-              <w:b/>
-              <w:bCs/>
-              <w:color w:val="4F81BD" w:themeColor="accent1"/>
-              <w:sz w:val="40"/>
-              <w:szCs w:val="40"/>
-            </w:rPr>
-          </w:pPr>
-        </w:p>
-        <w:p>
-          <w:pPr>
             <w:pStyle w:val="TDC1"/>
             <w:tabs>
               <w:tab w:val="left" w:pos="390"/>
@@ -3089,21 +3131,20 @@
       <w:r>
         <w:rPr>
           <w:noProof/>
-          <w:lang w:val="en-US"/>
         </w:rPr>
         <w:drawing>
-          <wp:anchor distT="0" distB="0" distL="114300" distR="114300" simplePos="0" relativeHeight="251666432" behindDoc="1" locked="0" layoutInCell="1" allowOverlap="1" wp14:anchorId="3AC6B175" wp14:editId="1E4028CA">
+          <wp:anchor distT="0" distB="0" distL="114300" distR="114300" simplePos="0" relativeHeight="251668480" behindDoc="1" locked="0" layoutInCell="1" allowOverlap="1" wp14:anchorId="00BCAC9E" wp14:editId="5BA70298">
             <wp:simplePos x="0" y="0"/>
-            <wp:positionH relativeFrom="margin">
-              <wp:align>left</wp:align>
+            <wp:positionH relativeFrom="page">
+              <wp:posOffset>752475</wp:posOffset>
             </wp:positionH>
             <wp:positionV relativeFrom="paragraph">
-              <wp:posOffset>287804</wp:posOffset>
+              <wp:posOffset>264795</wp:posOffset>
             </wp:positionV>
-            <wp:extent cx="8437880" cy="4189730"/>
-            <wp:effectExtent l="19050" t="19050" r="20320" b="20320"/>
+            <wp:extent cx="8495030" cy="4276284"/>
+            <wp:effectExtent l="19050" t="19050" r="20320" b="10160"/>
             <wp:wrapNone/>
-            <wp:docPr id="8" name="Imagen 8"/>
+            <wp:docPr id="2" name="Imagen 2"/>
             <wp:cNvGraphicFramePr>
               <a:graphicFrameLocks xmlns:a="http://schemas.openxmlformats.org/drawingml/2006/main" noChangeAspect="1"/>
             </wp:cNvGraphicFramePr>
@@ -3117,6 +3158,15 @@
                   <pic:blipFill>
                     <a:blip r:embed="rId12">
                       <a:extLst>
+                        <a:ext uri="{BEBA8EAE-BF5A-486C-A8C5-ECC9F3942E4B}">
+                          <a14:imgProps xmlns:a14="http://schemas.microsoft.com/office/drawing/2010/main">
+                            <a14:imgLayer r:embed="rId13">
+                              <a14:imgEffect>
+                                <a14:sharpenSoften amount="15000"/>
+                              </a14:imgEffect>
+                            </a14:imgLayer>
+                          </a14:imgProps>
+                        </a:ext>
                         <a:ext uri="{28A0092B-C50C-407E-A947-70E740481C1C}">
                           <a14:useLocalDpi xmlns:a14="http://schemas.microsoft.com/office/drawing/2010/main" val="0"/>
                         </a:ext>
@@ -3129,7 +3179,7 @@
                   <pic:spPr>
                     <a:xfrm>
                       <a:off x="0" y="0"/>
-                      <a:ext cx="8437880" cy="4189730"/>
+                      <a:ext cx="8497396" cy="4277475"/>
                     </a:xfrm>
                     <a:prstGeom prst="rect">
                       <a:avLst/>
@@ -3205,7 +3255,7 @@
                     <pic:cNvPicPr/>
                   </pic:nvPicPr>
                   <pic:blipFill rotWithShape="1">
-                    <a:blip r:embed="rId13">
+                    <a:blip r:embed="rId14">
                       <a:extLst>
                         <a:ext uri="{28A0092B-C50C-407E-A947-70E740481C1C}">
                           <a14:useLocalDpi xmlns:a14="http://schemas.microsoft.com/office/drawing/2010/main" val="0"/>
@@ -3314,7 +3364,7 @@
                     <pic:cNvPicPr/>
                   </pic:nvPicPr>
                   <pic:blipFill>
-                    <a:blip r:embed="rId14"/>
+                    <a:blip r:embed="rId15"/>
                     <a:stretch>
                       <a:fillRect/>
                     </a:stretch>
@@ -3505,12 +3555,10 @@
           <w:u w:val="single"/>
         </w:rPr>
       </w:pPr>
-      <w:bookmarkStart w:id="4" w:name="_GoBack"/>
-      <w:bookmarkEnd w:id="4"/>
     </w:p>
     <w:sectPr>
-      <w:headerReference w:type="default" r:id="rId15"/>
-      <w:footerReference w:type="default" r:id="rId16"/>
+      <w:headerReference w:type="default" r:id="rId16"/>
+      <w:footerReference w:type="default" r:id="rId17"/>
       <w:pgSz w:w="15840" w:h="12240" w:orient="landscape"/>
       <w:pgMar w:top="1701" w:right="1418" w:bottom="1701" w:left="1134" w:header="709" w:footer="0" w:gutter="0"/>
       <w:pgNumType w:start="2"/>
@@ -3522,7 +3570,7 @@
 </file>
 
 <file path=word/endnotes.xml><?xml version="1.0" encoding="utf-8"?>
-<w:endnotes xmlns:wpc="http://schemas.microsoft.com/office/word/2010/wordprocessingCanvas" xmlns:cx="http://schemas.microsoft.com/office/drawing/2014/chartex" xmlns:mc="http://schemas.openxmlformats.org/markup-compatibility/2006" xmlns:o="urn:schemas-microsoft-com:office:office" xmlns:r="http://schemas.openxmlformats.org/officeDocument/2006/relationships" xmlns:m="http://schemas.openxmlformats.org/officeDocument/2006/math" xmlns:v="urn:schemas-microsoft-com:vml" xmlns:wp14="http://schemas.microsoft.com/office/word/2010/wordprocessingDrawing" xmlns:wp="http://schemas.openxmlformats.org/drawingml/2006/wordprocessingDrawing" xmlns:w10="urn:schemas-microsoft-com:office:word" xmlns:w="http://schemas.openxmlformats.org/wordprocessingml/2006/main" xmlns:w14="http://schemas.microsoft.com/office/word/2010/wordml" xmlns:w15="http://schemas.microsoft.com/office/word/2012/wordml" xmlns:w16se="http://schemas.microsoft.com/office/word/2015/wordml/symex" xmlns:wpg="http://schemas.microsoft.com/office/word/2010/wordprocessingGroup" xmlns:wpi="http://schemas.microsoft.com/office/word/2010/wordprocessingInk" xmlns:wne="http://schemas.microsoft.com/office/word/2006/wordml" xmlns:wps="http://schemas.microsoft.com/office/word/2010/wordprocessingShape" mc:Ignorable="w14 w15 w16se wp14">
+<w:endnotes xmlns:wpc="http://schemas.microsoft.com/office/word/2010/wordprocessingCanvas" xmlns:cx="http://schemas.microsoft.com/office/drawing/2014/chartex" xmlns:cx1="http://schemas.microsoft.com/office/drawing/2015/9/8/chartex" xmlns:cx2="http://schemas.microsoft.com/office/drawing/2015/10/21/chartex" xmlns:cx3="http://schemas.microsoft.com/office/drawing/2016/5/9/chartex" xmlns:cx4="http://schemas.microsoft.com/office/drawing/2016/5/10/chartex" xmlns:cx5="http://schemas.microsoft.com/office/drawing/2016/5/11/chartex" xmlns:cx6="http://schemas.microsoft.com/office/drawing/2016/5/12/chartex" xmlns:cx7="http://schemas.microsoft.com/office/drawing/2016/5/13/chartex" xmlns:cx8="http://schemas.microsoft.com/office/drawing/2016/5/14/chartex" xmlns:mc="http://schemas.openxmlformats.org/markup-compatibility/2006" xmlns:aink="http://schemas.microsoft.com/office/drawing/2016/ink" xmlns:am3d="http://schemas.microsoft.com/office/drawing/2017/model3d" xmlns:o="urn:schemas-microsoft-com:office:office" xmlns:r="http://schemas.openxmlformats.org/officeDocument/2006/relationships" xmlns:m="http://schemas.openxmlformats.org/officeDocument/2006/math" xmlns:v="urn:schemas-microsoft-com:vml" xmlns:wp14="http://schemas.microsoft.com/office/word/2010/wordprocessingDrawing" xmlns:wp="http://schemas.openxmlformats.org/drawingml/2006/wordprocessingDrawing" xmlns:w10="urn:schemas-microsoft-com:office:word" xmlns:w="http://schemas.openxmlformats.org/wordprocessingml/2006/main" xmlns:w14="http://schemas.microsoft.com/office/word/2010/wordml" xmlns:w15="http://schemas.microsoft.com/office/word/2012/wordml" xmlns:w16cid="http://schemas.microsoft.com/office/word/2016/wordml/cid" xmlns:w16se="http://schemas.microsoft.com/office/word/2015/wordml/symex" xmlns:wpg="http://schemas.microsoft.com/office/word/2010/wordprocessingGroup" xmlns:wpi="http://schemas.microsoft.com/office/word/2010/wordprocessingInk" xmlns:wne="http://schemas.microsoft.com/office/word/2006/wordml" xmlns:wps="http://schemas.microsoft.com/office/word/2010/wordprocessingShape" mc:Ignorable="w14 w15 w16se w16cid wp14">
   <w:endnote w:type="separator" w:id="-1">
     <w:p>
       <w:pPr>
@@ -3547,7 +3595,7 @@
 </file>
 
 <file path=word/footer1.xml><?xml version="1.0" encoding="utf-8"?>
-<w:ftr xmlns:wpc="http://schemas.microsoft.com/office/word/2010/wordprocessingCanvas" xmlns:cx="http://schemas.microsoft.com/office/drawing/2014/chartex" xmlns:mc="http://schemas.openxmlformats.org/markup-compatibility/2006" xmlns:o="urn:schemas-microsoft-com:office:office" xmlns:r="http://schemas.openxmlformats.org/officeDocument/2006/relationships" xmlns:m="http://schemas.openxmlformats.org/officeDocument/2006/math" xmlns:v="urn:schemas-microsoft-com:vml" xmlns:wp14="http://schemas.microsoft.com/office/word/2010/wordprocessingDrawing" xmlns:wp="http://schemas.openxmlformats.org/drawingml/2006/wordprocessingDrawing" xmlns:w10="urn:schemas-microsoft-com:office:word" xmlns:w="http://schemas.openxmlformats.org/wordprocessingml/2006/main" xmlns:w14="http://schemas.microsoft.com/office/word/2010/wordml" xmlns:w15="http://schemas.microsoft.com/office/word/2012/wordml" xmlns:w16se="http://schemas.microsoft.com/office/word/2015/wordml/symex" xmlns:wpg="http://schemas.microsoft.com/office/word/2010/wordprocessingGroup" xmlns:wpi="http://schemas.microsoft.com/office/word/2010/wordprocessingInk" xmlns:wne="http://schemas.microsoft.com/office/word/2006/wordml" xmlns:wps="http://schemas.microsoft.com/office/word/2010/wordprocessingShape" mc:Ignorable="w14 w15 w16se wp14">
+<w:ftr xmlns:wpc="http://schemas.microsoft.com/office/word/2010/wordprocessingCanvas" xmlns:cx="http://schemas.microsoft.com/office/drawing/2014/chartex" xmlns:cx1="http://schemas.microsoft.com/office/drawing/2015/9/8/chartex" xmlns:cx2="http://schemas.microsoft.com/office/drawing/2015/10/21/chartex" xmlns:cx3="http://schemas.microsoft.com/office/drawing/2016/5/9/chartex" xmlns:cx4="http://schemas.microsoft.com/office/drawing/2016/5/10/chartex" xmlns:cx5="http://schemas.microsoft.com/office/drawing/2016/5/11/chartex" xmlns:cx6="http://schemas.microsoft.com/office/drawing/2016/5/12/chartex" xmlns:cx7="http://schemas.microsoft.com/office/drawing/2016/5/13/chartex" xmlns:cx8="http://schemas.microsoft.com/office/drawing/2016/5/14/chartex" xmlns:mc="http://schemas.openxmlformats.org/markup-compatibility/2006" xmlns:aink="http://schemas.microsoft.com/office/drawing/2016/ink" xmlns:am3d="http://schemas.microsoft.com/office/drawing/2017/model3d" xmlns:o="urn:schemas-microsoft-com:office:office" xmlns:r="http://schemas.openxmlformats.org/officeDocument/2006/relationships" xmlns:m="http://schemas.openxmlformats.org/officeDocument/2006/math" xmlns:v="urn:schemas-microsoft-com:vml" xmlns:wp14="http://schemas.microsoft.com/office/word/2010/wordprocessingDrawing" xmlns:wp="http://schemas.openxmlformats.org/drawingml/2006/wordprocessingDrawing" xmlns:w10="urn:schemas-microsoft-com:office:word" xmlns:w="http://schemas.openxmlformats.org/wordprocessingml/2006/main" xmlns:w14="http://schemas.microsoft.com/office/word/2010/wordml" xmlns:w15="http://schemas.microsoft.com/office/word/2012/wordml" xmlns:w16cid="http://schemas.microsoft.com/office/word/2016/wordml/cid" xmlns:w16se="http://schemas.microsoft.com/office/word/2015/wordml/symex" xmlns:wpg="http://schemas.microsoft.com/office/word/2010/wordprocessingGroup" xmlns:wpi="http://schemas.microsoft.com/office/word/2010/wordprocessingInk" xmlns:wne="http://schemas.microsoft.com/office/word/2006/wordml" xmlns:wps="http://schemas.microsoft.com/office/word/2010/wordprocessingShape" mc:Ignorable="w14 w15 w16se w16cid wp14">
   <w:tbl>
     <w:tblPr>
       <w:tblW w:w="5000" w:type="pct"/>
@@ -3677,7 +3725,7 @@
 </file>
 
 <file path=word/footer2.xml><?xml version="1.0" encoding="utf-8"?>
-<w:ftr xmlns:wpc="http://schemas.microsoft.com/office/word/2010/wordprocessingCanvas" xmlns:cx="http://schemas.microsoft.com/office/drawing/2014/chartex" xmlns:mc="http://schemas.openxmlformats.org/markup-compatibility/2006" xmlns:o="urn:schemas-microsoft-com:office:office" xmlns:r="http://schemas.openxmlformats.org/officeDocument/2006/relationships" xmlns:m="http://schemas.openxmlformats.org/officeDocument/2006/math" xmlns:v="urn:schemas-microsoft-com:vml" xmlns:wp14="http://schemas.microsoft.com/office/word/2010/wordprocessingDrawing" xmlns:wp="http://schemas.openxmlformats.org/drawingml/2006/wordprocessingDrawing" xmlns:w10="urn:schemas-microsoft-com:office:word" xmlns:w="http://schemas.openxmlformats.org/wordprocessingml/2006/main" xmlns:w14="http://schemas.microsoft.com/office/word/2010/wordml" xmlns:w15="http://schemas.microsoft.com/office/word/2012/wordml" xmlns:w16se="http://schemas.microsoft.com/office/word/2015/wordml/symex" xmlns:wpg="http://schemas.microsoft.com/office/word/2010/wordprocessingGroup" xmlns:wpi="http://schemas.microsoft.com/office/word/2010/wordprocessingInk" xmlns:wne="http://schemas.microsoft.com/office/word/2006/wordml" xmlns:wps="http://schemas.microsoft.com/office/word/2010/wordprocessingShape" mc:Ignorable="w14 w15 w16se wp14">
+<w:ftr xmlns:wpc="http://schemas.microsoft.com/office/word/2010/wordprocessingCanvas" xmlns:cx="http://schemas.microsoft.com/office/drawing/2014/chartex" xmlns:cx1="http://schemas.microsoft.com/office/drawing/2015/9/8/chartex" xmlns:cx2="http://schemas.microsoft.com/office/drawing/2015/10/21/chartex" xmlns:cx3="http://schemas.microsoft.com/office/drawing/2016/5/9/chartex" xmlns:cx4="http://schemas.microsoft.com/office/drawing/2016/5/10/chartex" xmlns:cx5="http://schemas.microsoft.com/office/drawing/2016/5/11/chartex" xmlns:cx6="http://schemas.microsoft.com/office/drawing/2016/5/12/chartex" xmlns:cx7="http://schemas.microsoft.com/office/drawing/2016/5/13/chartex" xmlns:cx8="http://schemas.microsoft.com/office/drawing/2016/5/14/chartex" xmlns:mc="http://schemas.openxmlformats.org/markup-compatibility/2006" xmlns:aink="http://schemas.microsoft.com/office/drawing/2016/ink" xmlns:am3d="http://schemas.microsoft.com/office/drawing/2017/model3d" xmlns:o="urn:schemas-microsoft-com:office:office" xmlns:r="http://schemas.openxmlformats.org/officeDocument/2006/relationships" xmlns:m="http://schemas.openxmlformats.org/officeDocument/2006/math" xmlns:v="urn:schemas-microsoft-com:vml" xmlns:wp14="http://schemas.microsoft.com/office/word/2010/wordprocessingDrawing" xmlns:wp="http://schemas.openxmlformats.org/drawingml/2006/wordprocessingDrawing" xmlns:w10="urn:schemas-microsoft-com:office:word" xmlns:w="http://schemas.openxmlformats.org/wordprocessingml/2006/main" xmlns:w14="http://schemas.microsoft.com/office/word/2010/wordml" xmlns:w15="http://schemas.microsoft.com/office/word/2012/wordml" xmlns:w16cid="http://schemas.microsoft.com/office/word/2016/wordml/cid" xmlns:w16se="http://schemas.microsoft.com/office/word/2015/wordml/symex" xmlns:wpg="http://schemas.microsoft.com/office/word/2010/wordprocessingGroup" xmlns:wpi="http://schemas.microsoft.com/office/word/2010/wordprocessingInk" xmlns:wne="http://schemas.microsoft.com/office/word/2006/wordml" xmlns:wps="http://schemas.microsoft.com/office/word/2010/wordprocessingShape" mc:Ignorable="w14 w15 w16se w16cid wp14">
   <w:tbl>
     <w:tblPr>
       <w:tblW w:w="5000" w:type="pct"/>
@@ -3807,7 +3855,7 @@
 </file>
 
 <file path=word/footnotes.xml><?xml version="1.0" encoding="utf-8"?>
-<w:footnotes xmlns:wpc="http://schemas.microsoft.com/office/word/2010/wordprocessingCanvas" xmlns:cx="http://schemas.microsoft.com/office/drawing/2014/chartex" xmlns:mc="http://schemas.openxmlformats.org/markup-compatibility/2006" xmlns:o="urn:schemas-microsoft-com:office:office" xmlns:r="http://schemas.openxmlformats.org/officeDocument/2006/relationships" xmlns:m="http://schemas.openxmlformats.org/officeDocument/2006/math" xmlns:v="urn:schemas-microsoft-com:vml" xmlns:wp14="http://schemas.microsoft.com/office/word/2010/wordprocessingDrawing" xmlns:wp="http://schemas.openxmlformats.org/drawingml/2006/wordprocessingDrawing" xmlns:w10="urn:schemas-microsoft-com:office:word" xmlns:w="http://schemas.openxmlformats.org/wordprocessingml/2006/main" xmlns:w14="http://schemas.microsoft.com/office/word/2010/wordml" xmlns:w15="http://schemas.microsoft.com/office/word/2012/wordml" xmlns:w16se="http://schemas.microsoft.com/office/word/2015/wordml/symex" xmlns:wpg="http://schemas.microsoft.com/office/word/2010/wordprocessingGroup" xmlns:wpi="http://schemas.microsoft.com/office/word/2010/wordprocessingInk" xmlns:wne="http://schemas.microsoft.com/office/word/2006/wordml" xmlns:wps="http://schemas.microsoft.com/office/word/2010/wordprocessingShape" mc:Ignorable="w14 w15 w16se wp14">
+<w:footnotes xmlns:wpc="http://schemas.microsoft.com/office/word/2010/wordprocessingCanvas" xmlns:cx="http://schemas.microsoft.com/office/drawing/2014/chartex" xmlns:cx1="http://schemas.microsoft.com/office/drawing/2015/9/8/chartex" xmlns:cx2="http://schemas.microsoft.com/office/drawing/2015/10/21/chartex" xmlns:cx3="http://schemas.microsoft.com/office/drawing/2016/5/9/chartex" xmlns:cx4="http://schemas.microsoft.com/office/drawing/2016/5/10/chartex" xmlns:cx5="http://schemas.microsoft.com/office/drawing/2016/5/11/chartex" xmlns:cx6="http://schemas.microsoft.com/office/drawing/2016/5/12/chartex" xmlns:cx7="http://schemas.microsoft.com/office/drawing/2016/5/13/chartex" xmlns:cx8="http://schemas.microsoft.com/office/drawing/2016/5/14/chartex" xmlns:mc="http://schemas.openxmlformats.org/markup-compatibility/2006" xmlns:aink="http://schemas.microsoft.com/office/drawing/2016/ink" xmlns:am3d="http://schemas.microsoft.com/office/drawing/2017/model3d" xmlns:o="urn:schemas-microsoft-com:office:office" xmlns:r="http://schemas.openxmlformats.org/officeDocument/2006/relationships" xmlns:m="http://schemas.openxmlformats.org/officeDocument/2006/math" xmlns:v="urn:schemas-microsoft-com:vml" xmlns:wp14="http://schemas.microsoft.com/office/word/2010/wordprocessingDrawing" xmlns:wp="http://schemas.openxmlformats.org/drawingml/2006/wordprocessingDrawing" xmlns:w10="urn:schemas-microsoft-com:office:word" xmlns:w="http://schemas.openxmlformats.org/wordprocessingml/2006/main" xmlns:w14="http://schemas.microsoft.com/office/word/2010/wordml" xmlns:w15="http://schemas.microsoft.com/office/word/2012/wordml" xmlns:w16cid="http://schemas.microsoft.com/office/word/2016/wordml/cid" xmlns:w16se="http://schemas.microsoft.com/office/word/2015/wordml/symex" xmlns:wpg="http://schemas.microsoft.com/office/word/2010/wordprocessingGroup" xmlns:wpi="http://schemas.microsoft.com/office/word/2010/wordprocessingInk" xmlns:wne="http://schemas.microsoft.com/office/word/2006/wordml" xmlns:wps="http://schemas.microsoft.com/office/word/2010/wordprocessingShape" mc:Ignorable="w14 w15 w16se w16cid wp14">
   <w:footnote w:type="separator" w:id="-1">
     <w:p>
       <w:pPr>
@@ -3832,7 +3880,7 @@
 </file>
 
 <file path=word/header1.xml><?xml version="1.0" encoding="utf-8"?>
-<w:hdr xmlns:wpc="http://schemas.microsoft.com/office/word/2010/wordprocessingCanvas" xmlns:cx="http://schemas.microsoft.com/office/drawing/2014/chartex" xmlns:mc="http://schemas.openxmlformats.org/markup-compatibility/2006" xmlns:o="urn:schemas-microsoft-com:office:office" xmlns:r="http://schemas.openxmlformats.org/officeDocument/2006/relationships" xmlns:m="http://schemas.openxmlformats.org/officeDocument/2006/math" xmlns:v="urn:schemas-microsoft-com:vml" xmlns:wp14="http://schemas.microsoft.com/office/word/2010/wordprocessingDrawing" xmlns:wp="http://schemas.openxmlformats.org/drawingml/2006/wordprocessingDrawing" xmlns:w10="urn:schemas-microsoft-com:office:word" xmlns:w="http://schemas.openxmlformats.org/wordprocessingml/2006/main" xmlns:w14="http://schemas.microsoft.com/office/word/2010/wordml" xmlns:w15="http://schemas.microsoft.com/office/word/2012/wordml" xmlns:w16se="http://schemas.microsoft.com/office/word/2015/wordml/symex" xmlns:wpg="http://schemas.microsoft.com/office/word/2010/wordprocessingGroup" xmlns:wpi="http://schemas.microsoft.com/office/word/2010/wordprocessingInk" xmlns:wne="http://schemas.microsoft.com/office/word/2006/wordml" xmlns:wps="http://schemas.microsoft.com/office/word/2010/wordprocessingShape" mc:Ignorable="w14 w15 w16se wp14">
+<w:hdr xmlns:wpc="http://schemas.microsoft.com/office/word/2010/wordprocessingCanvas" xmlns:cx="http://schemas.microsoft.com/office/drawing/2014/chartex" xmlns:cx1="http://schemas.microsoft.com/office/drawing/2015/9/8/chartex" xmlns:cx2="http://schemas.microsoft.com/office/drawing/2015/10/21/chartex" xmlns:cx3="http://schemas.microsoft.com/office/drawing/2016/5/9/chartex" xmlns:cx4="http://schemas.microsoft.com/office/drawing/2016/5/10/chartex" xmlns:cx5="http://schemas.microsoft.com/office/drawing/2016/5/11/chartex" xmlns:cx6="http://schemas.microsoft.com/office/drawing/2016/5/12/chartex" xmlns:cx7="http://schemas.microsoft.com/office/drawing/2016/5/13/chartex" xmlns:cx8="http://schemas.microsoft.com/office/drawing/2016/5/14/chartex" xmlns:mc="http://schemas.openxmlformats.org/markup-compatibility/2006" xmlns:aink="http://schemas.microsoft.com/office/drawing/2016/ink" xmlns:am3d="http://schemas.microsoft.com/office/drawing/2017/model3d" xmlns:o="urn:schemas-microsoft-com:office:office" xmlns:r="http://schemas.openxmlformats.org/officeDocument/2006/relationships" xmlns:m="http://schemas.openxmlformats.org/officeDocument/2006/math" xmlns:v="urn:schemas-microsoft-com:vml" xmlns:wp14="http://schemas.microsoft.com/office/word/2010/wordprocessingDrawing" xmlns:wp="http://schemas.openxmlformats.org/drawingml/2006/wordprocessingDrawing" xmlns:w10="urn:schemas-microsoft-com:office:word" xmlns:w="http://schemas.openxmlformats.org/wordprocessingml/2006/main" xmlns:w14="http://schemas.microsoft.com/office/word/2010/wordml" xmlns:w15="http://schemas.microsoft.com/office/word/2012/wordml" xmlns:w16cid="http://schemas.microsoft.com/office/word/2016/wordml/cid" xmlns:w16se="http://schemas.microsoft.com/office/word/2015/wordml/symex" xmlns:wpg="http://schemas.microsoft.com/office/word/2010/wordprocessingGroup" xmlns:wpi="http://schemas.microsoft.com/office/word/2010/wordprocessingInk" xmlns:wne="http://schemas.microsoft.com/office/word/2006/wordml" xmlns:wps="http://schemas.microsoft.com/office/word/2010/wordprocessingShape" mc:Ignorable="w14 w15 w16se w16cid wp14">
   <w:tbl>
     <w:tblPr>
       <w:tblW w:w="5055" w:type="pct"/>
@@ -3942,7 +3990,16 @@
               <w:sz w:val="19"/>
               <w:szCs w:val="19"/>
             </w:rPr>
-            <w:t>.0</w:t>
+            <w:t>.</w:t>
+          </w:r>
+          <w:r>
+            <w:rPr>
+              <w:b/>
+              <w:bCs/>
+              <w:sz w:val="19"/>
+              <w:szCs w:val="19"/>
+            </w:rPr>
+            <w:t>1</w:t>
           </w:r>
         </w:p>
       </w:tc>
@@ -3954,7 +4011,7 @@
           <w:alias w:val="Fecha"/>
           <w:id w:val="-418093262"/>
           <w:dataBinding w:prefixMappings="xmlns:ns0='http://schemas.microsoft.com/office/2006/coverPageProps'" w:xpath="/ns0:CoverPageProperties[1]/ns0:PublishDate[1]" w:storeItemID="{55AF091B-3C7A-41E3-B477-F2FDAA23CFDA}"/>
-          <w:date w:fullDate="2018-04-26T00:00:00Z">
+          <w:date w:fullDate="2018-04-29T00:00:00Z">
             <w:dateFormat w:val="d 'de' MMMM 'de' yyyy"/>
             <w:lid w:val="es-ES"/>
             <w:storeMappedDataAs w:val="dateTime"/>
@@ -3981,7 +4038,7 @@
                   <w:color w:val="FFFFFF" w:themeColor="background1"/>
                   <w:lang w:val="es-ES"/>
                 </w:rPr>
-                <w:t>26 de abril de 2018</w:t>
+                <w:t>29 de abril de 2018</w:t>
               </w:r>
             </w:p>
           </w:tc>
@@ -3998,7 +4055,7 @@
 </file>
 
 <file path=word/header2.xml><?xml version="1.0" encoding="utf-8"?>
-<w:hdr xmlns:wpc="http://schemas.microsoft.com/office/word/2010/wordprocessingCanvas" xmlns:cx="http://schemas.microsoft.com/office/drawing/2014/chartex" xmlns:mc="http://schemas.openxmlformats.org/markup-compatibility/2006" xmlns:o="urn:schemas-microsoft-com:office:office" xmlns:r="http://schemas.openxmlformats.org/officeDocument/2006/relationships" xmlns:m="http://schemas.openxmlformats.org/officeDocument/2006/math" xmlns:v="urn:schemas-microsoft-com:vml" xmlns:wp14="http://schemas.microsoft.com/office/word/2010/wordprocessingDrawing" xmlns:wp="http://schemas.openxmlformats.org/drawingml/2006/wordprocessingDrawing" xmlns:w10="urn:schemas-microsoft-com:office:word" xmlns:w="http://schemas.openxmlformats.org/wordprocessingml/2006/main" xmlns:w14="http://schemas.microsoft.com/office/word/2010/wordml" xmlns:w15="http://schemas.microsoft.com/office/word/2012/wordml" xmlns:w16se="http://schemas.microsoft.com/office/word/2015/wordml/symex" xmlns:wpg="http://schemas.microsoft.com/office/word/2010/wordprocessingGroup" xmlns:wpi="http://schemas.microsoft.com/office/word/2010/wordprocessingInk" xmlns:wne="http://schemas.microsoft.com/office/word/2006/wordml" xmlns:wps="http://schemas.microsoft.com/office/word/2010/wordprocessingShape" mc:Ignorable="w14 w15 w16se wp14">
+<w:hdr xmlns:wpc="http://schemas.microsoft.com/office/word/2010/wordprocessingCanvas" xmlns:cx="http://schemas.microsoft.com/office/drawing/2014/chartex" xmlns:cx1="http://schemas.microsoft.com/office/drawing/2015/9/8/chartex" xmlns:cx2="http://schemas.microsoft.com/office/drawing/2015/10/21/chartex" xmlns:cx3="http://schemas.microsoft.com/office/drawing/2016/5/9/chartex" xmlns:cx4="http://schemas.microsoft.com/office/drawing/2016/5/10/chartex" xmlns:cx5="http://schemas.microsoft.com/office/drawing/2016/5/11/chartex" xmlns:cx6="http://schemas.microsoft.com/office/drawing/2016/5/12/chartex" xmlns:cx7="http://schemas.microsoft.com/office/drawing/2016/5/13/chartex" xmlns:cx8="http://schemas.microsoft.com/office/drawing/2016/5/14/chartex" xmlns:mc="http://schemas.openxmlformats.org/markup-compatibility/2006" xmlns:aink="http://schemas.microsoft.com/office/drawing/2016/ink" xmlns:am3d="http://schemas.microsoft.com/office/drawing/2017/model3d" xmlns:o="urn:schemas-microsoft-com:office:office" xmlns:r="http://schemas.openxmlformats.org/officeDocument/2006/relationships" xmlns:m="http://schemas.openxmlformats.org/officeDocument/2006/math" xmlns:v="urn:schemas-microsoft-com:vml" xmlns:wp14="http://schemas.microsoft.com/office/word/2010/wordprocessingDrawing" xmlns:wp="http://schemas.openxmlformats.org/drawingml/2006/wordprocessingDrawing" xmlns:w10="urn:schemas-microsoft-com:office:word" xmlns:w="http://schemas.openxmlformats.org/wordprocessingml/2006/main" xmlns:w14="http://schemas.microsoft.com/office/word/2010/wordml" xmlns:w15="http://schemas.microsoft.com/office/word/2012/wordml" xmlns:w16cid="http://schemas.microsoft.com/office/word/2016/wordml/cid" xmlns:w16se="http://schemas.microsoft.com/office/word/2015/wordml/symex" xmlns:wpg="http://schemas.microsoft.com/office/word/2010/wordprocessingGroup" xmlns:wpi="http://schemas.microsoft.com/office/word/2010/wordprocessingInk" xmlns:wne="http://schemas.microsoft.com/office/word/2006/wordml" xmlns:wps="http://schemas.microsoft.com/office/word/2010/wordprocessingShape" mc:Ignorable="w14 w15 w16se w16cid wp14">
   <w:tbl>
     <w:tblPr>
       <w:tblW w:w="5055" w:type="pct"/>
@@ -4101,7 +4158,7 @@
           <w:alias w:val="Fecha"/>
           <w:id w:val="1380600075"/>
           <w:dataBinding w:prefixMappings="xmlns:ns0='http://schemas.microsoft.com/office/2006/coverPageProps'" w:xpath="/ns0:CoverPageProperties[1]/ns0:PublishDate[1]" w:storeItemID="{55AF091B-3C7A-41E3-B477-F2FDAA23CFDA}"/>
-          <w:date w:fullDate="2018-04-26T00:00:00Z">
+          <w:date w:fullDate="2018-04-29T00:00:00Z">
             <w:dateFormat w:val="d 'de' MMMM 'de' yyyy"/>
             <w:lid w:val="es-ES"/>
             <w:storeMappedDataAs w:val="dateTime"/>
@@ -4128,7 +4185,7 @@
                   <w:color w:val="FFFFFF" w:themeColor="background1"/>
                   <w:lang w:val="es-ES"/>
                 </w:rPr>
-                <w:t>26 de abril de 2018</w:t>
+                <w:t>29 de abril de 2018</w:t>
               </w:r>
             </w:p>
           </w:tc>
@@ -4145,7 +4202,7 @@
 </file>
 
 <file path=word/numbering.xml><?xml version="1.0" encoding="utf-8"?>
-<w:numbering xmlns:wpc="http://schemas.microsoft.com/office/word/2010/wordprocessingCanvas" xmlns:cx="http://schemas.microsoft.com/office/drawing/2014/chartex" xmlns:mc="http://schemas.openxmlformats.org/markup-compatibility/2006" xmlns:o="urn:schemas-microsoft-com:office:office" xmlns:r="http://schemas.openxmlformats.org/officeDocument/2006/relationships" xmlns:m="http://schemas.openxmlformats.org/officeDocument/2006/math" xmlns:v="urn:schemas-microsoft-com:vml" xmlns:wp14="http://schemas.microsoft.com/office/word/2010/wordprocessingDrawing" xmlns:wp="http://schemas.openxmlformats.org/drawingml/2006/wordprocessingDrawing" xmlns:w10="urn:schemas-microsoft-com:office:word" xmlns:w="http://schemas.openxmlformats.org/wordprocessingml/2006/main" xmlns:w14="http://schemas.microsoft.com/office/word/2010/wordml" xmlns:w15="http://schemas.microsoft.com/office/word/2012/wordml" xmlns:w16se="http://schemas.microsoft.com/office/word/2015/wordml/symex" xmlns:wpg="http://schemas.microsoft.com/office/word/2010/wordprocessingGroup" xmlns:wpi="http://schemas.microsoft.com/office/word/2010/wordprocessingInk" xmlns:wne="http://schemas.microsoft.com/office/word/2006/wordml" xmlns:wps="http://schemas.microsoft.com/office/word/2010/wordprocessingShape" mc:Ignorable="w14 w15 w16se wp14">
+<w:numbering xmlns:wpc="http://schemas.microsoft.com/office/word/2010/wordprocessingCanvas" xmlns:cx="http://schemas.microsoft.com/office/drawing/2014/chartex" xmlns:cx1="http://schemas.microsoft.com/office/drawing/2015/9/8/chartex" xmlns:cx2="http://schemas.microsoft.com/office/drawing/2015/10/21/chartex" xmlns:cx3="http://schemas.microsoft.com/office/drawing/2016/5/9/chartex" xmlns:cx4="http://schemas.microsoft.com/office/drawing/2016/5/10/chartex" xmlns:cx5="http://schemas.microsoft.com/office/drawing/2016/5/11/chartex" xmlns:cx6="http://schemas.microsoft.com/office/drawing/2016/5/12/chartex" xmlns:cx7="http://schemas.microsoft.com/office/drawing/2016/5/13/chartex" xmlns:cx8="http://schemas.microsoft.com/office/drawing/2016/5/14/chartex" xmlns:mc="http://schemas.openxmlformats.org/markup-compatibility/2006" xmlns:aink="http://schemas.microsoft.com/office/drawing/2016/ink" xmlns:am3d="http://schemas.microsoft.com/office/drawing/2017/model3d" xmlns:o="urn:schemas-microsoft-com:office:office" xmlns:r="http://schemas.openxmlformats.org/officeDocument/2006/relationships" xmlns:m="http://schemas.openxmlformats.org/officeDocument/2006/math" xmlns:v="urn:schemas-microsoft-com:vml" xmlns:wp14="http://schemas.microsoft.com/office/word/2010/wordprocessingDrawing" xmlns:wp="http://schemas.openxmlformats.org/drawingml/2006/wordprocessingDrawing" xmlns:w10="urn:schemas-microsoft-com:office:word" xmlns:w="http://schemas.openxmlformats.org/wordprocessingml/2006/main" xmlns:w14="http://schemas.microsoft.com/office/word/2010/wordml" xmlns:w15="http://schemas.microsoft.com/office/word/2012/wordml" xmlns:w16cid="http://schemas.microsoft.com/office/word/2016/wordml/cid" xmlns:w16se="http://schemas.microsoft.com/office/word/2015/wordml/symex" xmlns:wpg="http://schemas.microsoft.com/office/word/2010/wordprocessingGroup" xmlns:wpi="http://schemas.microsoft.com/office/word/2010/wordprocessingInk" xmlns:wne="http://schemas.microsoft.com/office/word/2006/wordml" xmlns:wps="http://schemas.microsoft.com/office/word/2010/wordprocessingShape" mc:Ignorable="w14 w15 w16se w16cid wp14">
   <w:abstractNum w:abstractNumId="0" w15:restartNumberingAfterBreak="0">
     <w:nsid w:val="5116789C"/>
     <w:multiLevelType w:val="multilevel"/>
@@ -4508,7 +4565,7 @@
 </file>
 
 <file path=word/styles.xml><?xml version="1.0" encoding="utf-8"?>
-<w:styles xmlns:mc="http://schemas.openxmlformats.org/markup-compatibility/2006" xmlns:r="http://schemas.openxmlformats.org/officeDocument/2006/relationships" xmlns:w="http://schemas.openxmlformats.org/wordprocessingml/2006/main" xmlns:w14="http://schemas.microsoft.com/office/word/2010/wordml" xmlns:w15="http://schemas.microsoft.com/office/word/2012/wordml" xmlns:w16se="http://schemas.microsoft.com/office/word/2015/wordml/symex" mc:Ignorable="w14 w15 w16se">
+<w:styles xmlns:mc="http://schemas.openxmlformats.org/markup-compatibility/2006" xmlns:r="http://schemas.openxmlformats.org/officeDocument/2006/relationships" xmlns:w="http://schemas.openxmlformats.org/wordprocessingml/2006/main" xmlns:w14="http://schemas.microsoft.com/office/word/2010/wordml" xmlns:w15="http://schemas.microsoft.com/office/word/2012/wordml" xmlns:w16cid="http://schemas.microsoft.com/office/word/2016/wordml/cid" xmlns:w16se="http://schemas.microsoft.com/office/word/2015/wordml/symex" mc:Ignorable="w14 w15 w16se w16cid">
   <w:docDefaults>
     <w:rPrDefault>
       <w:rPr>
@@ -4524,7 +4581,7 @@
       </w:pPr>
     </w:pPrDefault>
   </w:docDefaults>
-  <w:latentStyles w:defLockedState="0" w:defUIPriority="99" w:defSemiHidden="0" w:defUnhideWhenUsed="0" w:defQFormat="0" w:count="371">
+  <w:latentStyles w:defLockedState="0" w:defUIPriority="99" w:defSemiHidden="0" w:defUnhideWhenUsed="0" w:defQFormat="0" w:count="375">
     <w:lsdException w:name="Normal" w:uiPriority="0" w:qFormat="1"/>
     <w:lsdException w:name="heading 1" w:uiPriority="9" w:qFormat="1"/>
     <w:lsdException w:name="heading 2" w:semiHidden="1" w:uiPriority="9" w:unhideWhenUsed="1" w:qFormat="1"/>
@@ -4630,7 +4687,6 @@
     <w:lsdException w:name="HTML Sample" w:semiHidden="1" w:unhideWhenUsed="1"/>
     <w:lsdException w:name="HTML Typewriter" w:semiHidden="1" w:unhideWhenUsed="1"/>
     <w:lsdException w:name="HTML Variable" w:semiHidden="1" w:unhideWhenUsed="1"/>
-    <w:lsdException w:name="Normal Table" w:semiHidden="1" w:unhideWhenUsed="1"/>
     <w:lsdException w:name="annotation subject" w:semiHidden="1" w:unhideWhenUsed="1"/>
     <w:lsdException w:name="No List" w:semiHidden="1" w:unhideWhenUsed="1"/>
     <w:lsdException w:name="Outline List 1" w:semiHidden="1" w:unhideWhenUsed="1"/>
@@ -4674,10 +4730,8 @@
     <w:lsdException w:name="Table Elegant" w:semiHidden="1" w:unhideWhenUsed="1"/>
     <w:lsdException w:name="Table Professional" w:semiHidden="1" w:unhideWhenUsed="1"/>
     <w:lsdException w:name="Table Subtle 1" w:semiHidden="1" w:unhideWhenUsed="1"/>
-    <w:lsdException w:name="Table Subtle 2" w:semiHidden="1" w:unhideWhenUsed="1"/>
     <w:lsdException w:name="Table Web 1" w:semiHidden="1" w:unhideWhenUsed="1"/>
     <w:lsdException w:name="Table Web 2" w:semiHidden="1" w:unhideWhenUsed="1"/>
-    <w:lsdException w:name="Table Web 3" w:semiHidden="1" w:unhideWhenUsed="1"/>
     <w:lsdException w:name="Balloon Text" w:semiHidden="1" w:unhideWhenUsed="1"/>
     <w:lsdException w:name="Table Grid" w:uiPriority="39"/>
     <w:lsdException w:name="Table Theme" w:semiHidden="1" w:unhideWhenUsed="1"/>
@@ -4896,6 +4950,10 @@
     <w:lsdException w:name="List Table 5 Dark Accent 6" w:uiPriority="50"/>
     <w:lsdException w:name="List Table 6 Colorful Accent 6" w:uiPriority="51"/>
     <w:lsdException w:name="List Table 7 Colorful Accent 6" w:uiPriority="52"/>
+    <w:lsdException w:name="Mention" w:semiHidden="1" w:unhideWhenUsed="1"/>
+    <w:lsdException w:name="Smart Hyperlink" w:semiHidden="1" w:unhideWhenUsed="1"/>
+    <w:lsdException w:name="Hashtag" w:semiHidden="1" w:unhideWhenUsed="1"/>
+    <w:lsdException w:name="Unresolved Mention" w:semiHidden="1" w:unhideWhenUsed="1"/>
   </w:latentStyles>
   <w:style w:type="paragraph" w:default="1" w:styleId="Normal">
     <w:name w:val="Normal"/>
@@ -6248,7 +6306,7 @@
 
 <file path=customXml/item1.xml><?xml version="1.0" encoding="utf-8"?>
 <CoverPageProperties xmlns="http://schemas.microsoft.com/office/2006/coverPageProps">
-  <PublishDate>2018-04-26T00:00:00</PublishDate>
+  <PublishDate>2018-04-29T00:00:00</PublishDate>
   <Abstract/>
   <CompanyAddress/>
   <CompanyPhone/>
@@ -6270,7 +6328,7 @@
 </file>
 
 <file path=customXml/itemProps2.xml><?xml version="1.0" encoding="utf-8"?>
-<ds:datastoreItem xmlns:ds="http://schemas.openxmlformats.org/officeDocument/2006/customXml" ds:itemID="{46DC3EB7-B854-4F57-94A6-2E3269777857}">
+<ds:datastoreItem xmlns:ds="http://schemas.openxmlformats.org/officeDocument/2006/customXml" ds:itemID="{6D13719B-DCAF-498A-9225-6B34ABA5EA1F}">
   <ds:schemaRefs>
     <ds:schemaRef ds:uri="http://schemas.openxmlformats.org/officeDocument/2006/bibliography"/>
   </ds:schemaRefs>

</xml_diff>

<commit_message>
Agrega Matriz de trazabilidad de Caso de Uso vs. Requerimiento a RSAC
</commit_message>
<xml_diff>
--- a/Desarrollo/RSAC/Requisitos/RSAC_LR.docx
+++ b/Desarrollo/RSAC/Requisitos/RSAC_LR.docx
@@ -29,13 +29,13 @@
         </w:rPr>
       </w:sdtEndPr>
       <w:sdtContent>
-        <w:bookmarkStart w:id="0" w:name="_Toc391715346" w:displacedByCustomXml="prev"/>
+        <w:bookmarkStart w:id="0" w:name="_Toc391325453" w:displacedByCustomXml="prev"/>
         <w:bookmarkEnd w:id="0" w:displacedByCustomXml="prev"/>
-        <w:bookmarkStart w:id="1" w:name="_Toc391714504" w:displacedByCustomXml="prev"/>
+        <w:bookmarkStart w:id="1" w:name="_Toc391714464" w:displacedByCustomXml="prev"/>
         <w:bookmarkEnd w:id="1" w:displacedByCustomXml="prev"/>
-        <w:bookmarkStart w:id="2" w:name="_Toc391714464" w:displacedByCustomXml="prev"/>
+        <w:bookmarkStart w:id="2" w:name="_Toc391714504" w:displacedByCustomXml="prev"/>
         <w:bookmarkEnd w:id="2" w:displacedByCustomXml="prev"/>
-        <w:bookmarkStart w:id="3" w:name="_Toc391325453" w:displacedByCustomXml="prev"/>
+        <w:bookmarkStart w:id="3" w:name="_Toc391715346" w:displacedByCustomXml="prev"/>
         <w:bookmarkEnd w:id="3" w:displacedByCustomXml="prev"/>
         <w:p>
           <w:pPr>
@@ -223,7 +223,7 @@
                   </wp:anchor>
                 </w:drawing>
               </mc:Choice>
-              <mc:Fallback xmlns:mv="urn:schemas-microsoft-com:mac:vml" xmlns:mo="http://schemas.microsoft.com/office/mac/office/2008/main">
+              <mc:Fallback xmlns:mo="http://schemas.microsoft.com/office/mac/office/2008/main" xmlns:mv="urn:schemas-microsoft-com:mac:vml">
                 <w:pict>
                   <v:rect w14:anchorId="12366E7F" id="3 Rectángulo" o:spid="_x0000_s1026" style="position:absolute;margin-left:-86pt;margin-top:-70.85pt;width:614.35pt;height:11in;z-index:-251667968;visibility:visible;mso-wrap-style:square;mso-width-percent:0;mso-wrap-distance-left:9pt;mso-wrap-distance-top:0;mso-wrap-distance-right:9pt;mso-wrap-distance-bottom:0;mso-position-horizontal:absolute;mso-position-horizontal-relative:text;mso-position-vertical:absolute;mso-position-vertical-relative:text;mso-width-percent:0;mso-width-relative:margin;v-text-anchor:middle" o:gfxdata="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" fillcolor="#1f497d [3215]" stroked="f" strokeweight="2pt"/>
                 </w:pict>
@@ -3089,6 +3089,7 @@
             <w:sectPr>
               <w:headerReference w:type="default" r:id="rId10"/>
               <w:footerReference w:type="default" r:id="rId11"/>
+              <w:type w:val="continuous"/>
               <w:pgSz w:w="12240" w:h="15840"/>
               <w:pgMar w:top="1418" w:right="1701" w:bottom="1134" w:left="1701" w:header="709" w:footer="0" w:gutter="0"/>
               <w:pgNumType w:start="0"/>
@@ -3103,7 +3104,17 @@
             <w:pStyle w:val="HojadeControl"/>
             <w:jc w:val="center"/>
             <w:rPr>
-              <w:rFonts w:ascii="NewsGotT" w:hAnsi="NewsGotT" w:hint="eastAsia"/>
+              <w:rFonts w:ascii="NewsGotT" w:hAnsi="NewsGotT"/>
+              <w:lang w:val="es-PE"/>
+            </w:rPr>
+          </w:pPr>
+        </w:p>
+        <w:p>
+          <w:pPr>
+            <w:pStyle w:val="HojadeControl"/>
+            <w:jc w:val="center"/>
+            <w:rPr>
+              <w:rFonts w:ascii="NewsGotT" w:hAnsi="NewsGotT"/>
               <w:lang w:val="es-PE"/>
             </w:rPr>
           </w:pPr>
@@ -3112,12 +3123,2728 @@
               <w:rFonts w:ascii="NewsGotT" w:hAnsi="NewsGotT"/>
               <w:lang w:val="es-PE"/>
             </w:rPr>
-            <w:lastRenderedPageBreak/>
             <w:t>LISTADO DE REQUERIMIENTOS</w:t>
           </w:r>
         </w:p>
+        <w:p>
+          <w:pPr>
+            <w:pStyle w:val="HojadeControl"/>
+            <w:jc w:val="center"/>
+            <w:rPr>
+              <w:rFonts w:ascii="NewsGotT" w:hAnsi="NewsGotT"/>
+              <w:lang w:val="es-PE"/>
+            </w:rPr>
+          </w:pPr>
+        </w:p>
       </w:sdtContent>
     </w:sdt>
+    <w:tbl>
+      <w:tblPr>
+        <w:tblW w:w="8926" w:type="dxa"/>
+        <w:tblCellMar>
+          <w:left w:w="70" w:type="dxa"/>
+          <w:right w:w="70" w:type="dxa"/>
+        </w:tblCellMar>
+        <w:tblLook w:val="04A0" w:firstRow="1" w:lastRow="0" w:firstColumn="1" w:lastColumn="0" w:noHBand="0" w:noVBand="1"/>
+      </w:tblPr>
+      <w:tblGrid>
+        <w:gridCol w:w="695"/>
+        <w:gridCol w:w="1699"/>
+        <w:gridCol w:w="1717"/>
+        <w:gridCol w:w="3397"/>
+        <w:gridCol w:w="1418"/>
+      </w:tblGrid>
+      <w:tr>
+        <w:trPr>
+          <w:trHeight w:val="795"/>
+          <w:tblHeader/>
+        </w:trPr>
+        <w:tc>
+          <w:tcPr>
+            <w:tcW w:w="695" w:type="dxa"/>
+            <w:tcBorders>
+              <w:top w:val="single" w:sz="4" w:space="0" w:color="auto"/>
+              <w:left w:val="single" w:sz="4" w:space="0" w:color="auto"/>
+              <w:bottom w:val="single" w:sz="4" w:space="0" w:color="auto"/>
+              <w:right w:val="single" w:sz="4" w:space="0" w:color="auto"/>
+            </w:tcBorders>
+            <w:shd w:val="clear" w:color="000000" w:fill="C5D9F1"/>
+            <w:vAlign w:val="center"/>
+            <w:hideMark/>
+          </w:tcPr>
+          <w:p>
+            <w:pPr>
+              <w:spacing w:after="0" w:line="240" w:lineRule="auto"/>
+              <w:jc w:val="center"/>
+              <w:rPr>
+                <w:rFonts w:ascii="Calibri" w:eastAsia="Times New Roman" w:hAnsi="Calibri" w:cs="Times New Roman"/>
+                <w:b/>
+                <w:bCs/>
+                <w:lang w:val="es-ES" w:eastAsia="es-ES"/>
+              </w:rPr>
+            </w:pPr>
+            <w:r>
+              <w:rPr>
+                <w:rFonts w:ascii="Calibri" w:eastAsia="Times New Roman" w:hAnsi="Calibri" w:cs="Times New Roman"/>
+                <w:b/>
+                <w:bCs/>
+                <w:lang w:val="es-ES" w:eastAsia="es-ES"/>
+              </w:rPr>
+              <w:t>COD. REQ</w:t>
+            </w:r>
+          </w:p>
+        </w:tc>
+        <w:tc>
+          <w:tcPr>
+            <w:tcW w:w="1699" w:type="dxa"/>
+            <w:tcBorders>
+              <w:top w:val="single" w:sz="4" w:space="0" w:color="auto"/>
+              <w:left w:val="nil"/>
+              <w:bottom w:val="single" w:sz="4" w:space="0" w:color="auto"/>
+              <w:right w:val="single" w:sz="4" w:space="0" w:color="auto"/>
+            </w:tcBorders>
+            <w:shd w:val="clear" w:color="000000" w:fill="C5D9F1"/>
+            <w:vAlign w:val="center"/>
+            <w:hideMark/>
+          </w:tcPr>
+          <w:p>
+            <w:pPr>
+              <w:spacing w:after="0" w:line="240" w:lineRule="auto"/>
+              <w:jc w:val="center"/>
+              <w:rPr>
+                <w:rFonts w:ascii="Calibri" w:eastAsia="Times New Roman" w:hAnsi="Calibri" w:cs="Times New Roman"/>
+                <w:b/>
+                <w:bCs/>
+                <w:lang w:val="es-ES" w:eastAsia="es-ES"/>
+              </w:rPr>
+            </w:pPr>
+            <w:r>
+              <w:rPr>
+                <w:rFonts w:ascii="Calibri" w:eastAsia="Times New Roman" w:hAnsi="Calibri" w:cs="Times New Roman"/>
+                <w:b/>
+                <w:bCs/>
+                <w:lang w:val="es-ES" w:eastAsia="es-ES"/>
+              </w:rPr>
+              <w:t>ACTOR</w:t>
+            </w:r>
+          </w:p>
+        </w:tc>
+        <w:tc>
+          <w:tcPr>
+            <w:tcW w:w="1717" w:type="dxa"/>
+            <w:tcBorders>
+              <w:top w:val="single" w:sz="4" w:space="0" w:color="auto"/>
+              <w:left w:val="nil"/>
+              <w:bottom w:val="single" w:sz="4" w:space="0" w:color="auto"/>
+              <w:right w:val="single" w:sz="4" w:space="0" w:color="auto"/>
+            </w:tcBorders>
+            <w:shd w:val="clear" w:color="000000" w:fill="C5D9F1"/>
+            <w:vAlign w:val="center"/>
+            <w:hideMark/>
+          </w:tcPr>
+          <w:p>
+            <w:pPr>
+              <w:spacing w:after="0" w:line="240" w:lineRule="auto"/>
+              <w:jc w:val="center"/>
+              <w:rPr>
+                <w:rFonts w:ascii="Calibri" w:eastAsia="Times New Roman" w:hAnsi="Calibri" w:cs="Times New Roman"/>
+                <w:b/>
+                <w:bCs/>
+                <w:lang w:val="es-ES" w:eastAsia="es-ES"/>
+              </w:rPr>
+            </w:pPr>
+            <w:r>
+              <w:rPr>
+                <w:rFonts w:ascii="Calibri" w:eastAsia="Times New Roman" w:hAnsi="Calibri" w:cs="Times New Roman"/>
+                <w:b/>
+                <w:bCs/>
+                <w:lang w:val="es-ES" w:eastAsia="es-ES"/>
+              </w:rPr>
+              <w:t>REQUERIMIENTO</w:t>
+            </w:r>
+          </w:p>
+        </w:tc>
+        <w:tc>
+          <w:tcPr>
+            <w:tcW w:w="3397" w:type="dxa"/>
+            <w:tcBorders>
+              <w:top w:val="single" w:sz="4" w:space="0" w:color="auto"/>
+              <w:left w:val="nil"/>
+              <w:bottom w:val="single" w:sz="4" w:space="0" w:color="auto"/>
+              <w:right w:val="single" w:sz="4" w:space="0" w:color="auto"/>
+            </w:tcBorders>
+            <w:shd w:val="clear" w:color="000000" w:fill="C5D9F1"/>
+            <w:vAlign w:val="center"/>
+            <w:hideMark/>
+          </w:tcPr>
+          <w:p>
+            <w:pPr>
+              <w:spacing w:after="0" w:line="240" w:lineRule="auto"/>
+              <w:jc w:val="center"/>
+              <w:rPr>
+                <w:rFonts w:ascii="Calibri" w:eastAsia="Times New Roman" w:hAnsi="Calibri" w:cs="Times New Roman"/>
+                <w:b/>
+                <w:bCs/>
+                <w:lang w:val="es-ES" w:eastAsia="es-ES"/>
+              </w:rPr>
+            </w:pPr>
+            <w:r>
+              <w:rPr>
+                <w:rFonts w:ascii="Calibri" w:eastAsia="Times New Roman" w:hAnsi="Calibri" w:cs="Times New Roman"/>
+                <w:b/>
+                <w:bCs/>
+                <w:lang w:val="es-ES" w:eastAsia="es-ES"/>
+              </w:rPr>
+              <w:t>DESCRIPCIÓN</w:t>
+            </w:r>
+          </w:p>
+        </w:tc>
+        <w:tc>
+          <w:tcPr>
+            <w:tcW w:w="1418" w:type="dxa"/>
+            <w:tcBorders>
+              <w:top w:val="single" w:sz="4" w:space="0" w:color="auto"/>
+              <w:left w:val="nil"/>
+              <w:bottom w:val="single" w:sz="4" w:space="0" w:color="auto"/>
+              <w:right w:val="single" w:sz="4" w:space="0" w:color="auto"/>
+            </w:tcBorders>
+            <w:shd w:val="clear" w:color="000000" w:fill="C5D9F1"/>
+            <w:vAlign w:val="center"/>
+            <w:hideMark/>
+          </w:tcPr>
+          <w:p>
+            <w:pPr>
+              <w:spacing w:after="0" w:line="240" w:lineRule="auto"/>
+              <w:jc w:val="center"/>
+              <w:rPr>
+                <w:rFonts w:ascii="Calibri" w:eastAsia="Times New Roman" w:hAnsi="Calibri" w:cs="Times New Roman"/>
+                <w:b/>
+                <w:bCs/>
+                <w:lang w:val="es-ES" w:eastAsia="es-ES"/>
+              </w:rPr>
+            </w:pPr>
+            <w:r>
+              <w:rPr>
+                <w:rFonts w:ascii="Calibri" w:eastAsia="Times New Roman" w:hAnsi="Calibri" w:cs="Times New Roman"/>
+                <w:b/>
+                <w:bCs/>
+                <w:lang w:val="es-ES" w:eastAsia="es-ES"/>
+              </w:rPr>
+              <w:t>PRIORIDAD</w:t>
+            </w:r>
+          </w:p>
+        </w:tc>
+      </w:tr>
+      <w:tr>
+        <w:trPr>
+          <w:trHeight w:val="1950"/>
+        </w:trPr>
+        <w:tc>
+          <w:tcPr>
+            <w:tcW w:w="695" w:type="dxa"/>
+            <w:tcBorders>
+              <w:top w:val="nil"/>
+              <w:left w:val="single" w:sz="4" w:space="0" w:color="auto"/>
+              <w:bottom w:val="single" w:sz="4" w:space="0" w:color="auto"/>
+              <w:right w:val="single" w:sz="4" w:space="0" w:color="auto"/>
+            </w:tcBorders>
+            <w:shd w:val="clear" w:color="auto" w:fill="auto"/>
+            <w:vAlign w:val="center"/>
+            <w:hideMark/>
+          </w:tcPr>
+          <w:p>
+            <w:pPr>
+              <w:spacing w:after="0" w:line="240" w:lineRule="auto"/>
+              <w:jc w:val="center"/>
+              <w:rPr>
+                <w:rFonts w:ascii="Calibri" w:eastAsia="Times New Roman" w:hAnsi="Calibri" w:cs="Times New Roman"/>
+                <w:color w:val="000000"/>
+                <w:lang w:val="es-ES" w:eastAsia="es-ES"/>
+              </w:rPr>
+            </w:pPr>
+            <w:r>
+              <w:rPr>
+                <w:rFonts w:ascii="Calibri" w:eastAsia="Times New Roman" w:hAnsi="Calibri" w:cs="Times New Roman"/>
+                <w:color w:val="000000"/>
+                <w:lang w:val="es-ES" w:eastAsia="es-ES"/>
+              </w:rPr>
+              <w:t>R01</w:t>
+            </w:r>
+          </w:p>
+        </w:tc>
+        <w:tc>
+          <w:tcPr>
+            <w:tcW w:w="1699" w:type="dxa"/>
+            <w:tcBorders>
+              <w:top w:val="nil"/>
+              <w:left w:val="nil"/>
+              <w:bottom w:val="single" w:sz="4" w:space="0" w:color="auto"/>
+              <w:right w:val="single" w:sz="4" w:space="0" w:color="auto"/>
+            </w:tcBorders>
+            <w:shd w:val="clear" w:color="auto" w:fill="auto"/>
+            <w:vAlign w:val="center"/>
+            <w:hideMark/>
+          </w:tcPr>
+          <w:p>
+            <w:pPr>
+              <w:spacing w:after="0" w:line="240" w:lineRule="auto"/>
+              <w:rPr>
+                <w:rFonts w:ascii="Calibri" w:eastAsia="Times New Roman" w:hAnsi="Calibri" w:cs="Times New Roman"/>
+                <w:color w:val="000000"/>
+                <w:lang w:val="es-ES" w:eastAsia="es-ES"/>
+              </w:rPr>
+            </w:pPr>
+            <w:r>
+              <w:rPr>
+                <w:rFonts w:ascii="Calibri" w:eastAsia="Times New Roman" w:hAnsi="Calibri" w:cs="Times New Roman"/>
+                <w:color w:val="000000"/>
+                <w:lang w:val="es-ES" w:eastAsia="es-ES"/>
+              </w:rPr>
+              <w:t>Usuario de la aplicación</w:t>
+            </w:r>
+          </w:p>
+        </w:tc>
+        <w:tc>
+          <w:tcPr>
+            <w:tcW w:w="1717" w:type="dxa"/>
+            <w:tcBorders>
+              <w:top w:val="nil"/>
+              <w:left w:val="nil"/>
+              <w:bottom w:val="single" w:sz="4" w:space="0" w:color="auto"/>
+              <w:right w:val="single" w:sz="4" w:space="0" w:color="auto"/>
+            </w:tcBorders>
+            <w:shd w:val="clear" w:color="auto" w:fill="auto"/>
+            <w:vAlign w:val="center"/>
+            <w:hideMark/>
+          </w:tcPr>
+          <w:p>
+            <w:pPr>
+              <w:spacing w:after="0" w:line="240" w:lineRule="auto"/>
+              <w:rPr>
+                <w:rFonts w:ascii="Calibri" w:eastAsia="Times New Roman" w:hAnsi="Calibri" w:cs="Times New Roman"/>
+                <w:color w:val="000000"/>
+                <w:lang w:val="es-ES" w:eastAsia="es-ES"/>
+              </w:rPr>
+            </w:pPr>
+            <w:r>
+              <w:rPr>
+                <w:rFonts w:ascii="Calibri" w:eastAsia="Times New Roman" w:hAnsi="Calibri" w:cs="Times New Roman"/>
+                <w:color w:val="000000"/>
+                <w:lang w:val="es-ES" w:eastAsia="es-ES"/>
+              </w:rPr>
+              <w:t>Registrarse a la aplicación móvil</w:t>
+            </w:r>
+          </w:p>
+        </w:tc>
+        <w:tc>
+          <w:tcPr>
+            <w:tcW w:w="3397" w:type="dxa"/>
+            <w:tcBorders>
+              <w:top w:val="nil"/>
+              <w:left w:val="nil"/>
+              <w:bottom w:val="single" w:sz="4" w:space="0" w:color="auto"/>
+              <w:right w:val="single" w:sz="4" w:space="0" w:color="auto"/>
+            </w:tcBorders>
+            <w:shd w:val="clear" w:color="auto" w:fill="auto"/>
+            <w:vAlign w:val="center"/>
+            <w:hideMark/>
+          </w:tcPr>
+          <w:p>
+            <w:pPr>
+              <w:spacing w:after="0" w:line="240" w:lineRule="auto"/>
+              <w:rPr>
+                <w:rFonts w:ascii="Calibri" w:eastAsia="Times New Roman" w:hAnsi="Calibri" w:cs="Times New Roman"/>
+                <w:color w:val="000000"/>
+                <w:lang w:val="es-ES" w:eastAsia="es-ES"/>
+              </w:rPr>
+            </w:pPr>
+            <w:r>
+              <w:rPr>
+                <w:rFonts w:ascii="Calibri" w:eastAsia="Times New Roman" w:hAnsi="Calibri" w:cs="Times New Roman"/>
+                <w:color w:val="000000"/>
+                <w:lang w:val="es-ES" w:eastAsia="es-ES"/>
+              </w:rPr>
+              <w:t>La aplicación móvil deberá permitir el registro de información del usuario como: nombres, apellidos, género, fecha de nacimiento y correo electrónico</w:t>
+            </w:r>
+          </w:p>
+        </w:tc>
+        <w:tc>
+          <w:tcPr>
+            <w:tcW w:w="1418" w:type="dxa"/>
+            <w:tcBorders>
+              <w:top w:val="nil"/>
+              <w:left w:val="nil"/>
+              <w:bottom w:val="single" w:sz="4" w:space="0" w:color="auto"/>
+              <w:right w:val="single" w:sz="4" w:space="0" w:color="auto"/>
+            </w:tcBorders>
+            <w:shd w:val="clear" w:color="auto" w:fill="auto"/>
+            <w:vAlign w:val="center"/>
+            <w:hideMark/>
+          </w:tcPr>
+          <w:p>
+            <w:pPr>
+              <w:spacing w:after="0" w:line="240" w:lineRule="auto"/>
+              <w:jc w:val="center"/>
+              <w:rPr>
+                <w:rFonts w:ascii="Calibri" w:eastAsia="Times New Roman" w:hAnsi="Calibri" w:cs="Times New Roman"/>
+                <w:color w:val="000000"/>
+                <w:lang w:val="es-ES" w:eastAsia="es-ES"/>
+              </w:rPr>
+            </w:pPr>
+            <w:r>
+              <w:rPr>
+                <w:rFonts w:ascii="Calibri" w:eastAsia="Times New Roman" w:hAnsi="Calibri" w:cs="Times New Roman"/>
+                <w:color w:val="000000"/>
+                <w:lang w:val="es-ES" w:eastAsia="es-ES"/>
+              </w:rPr>
+              <w:t>Alta</w:t>
+            </w:r>
+          </w:p>
+        </w:tc>
+      </w:tr>
+      <w:tr>
+        <w:trPr>
+          <w:trHeight w:val="1950"/>
+        </w:trPr>
+        <w:tc>
+          <w:tcPr>
+            <w:tcW w:w="695" w:type="dxa"/>
+            <w:tcBorders>
+              <w:top w:val="nil"/>
+              <w:left w:val="single" w:sz="4" w:space="0" w:color="auto"/>
+              <w:bottom w:val="single" w:sz="4" w:space="0" w:color="auto"/>
+              <w:right w:val="single" w:sz="4" w:space="0" w:color="auto"/>
+            </w:tcBorders>
+            <w:shd w:val="clear" w:color="auto" w:fill="auto"/>
+            <w:vAlign w:val="center"/>
+            <w:hideMark/>
+          </w:tcPr>
+          <w:p>
+            <w:pPr>
+              <w:spacing w:after="0" w:line="240" w:lineRule="auto"/>
+              <w:jc w:val="center"/>
+              <w:rPr>
+                <w:rFonts w:ascii="Calibri" w:eastAsia="Times New Roman" w:hAnsi="Calibri" w:cs="Times New Roman"/>
+                <w:color w:val="000000"/>
+                <w:lang w:val="es-ES" w:eastAsia="es-ES"/>
+              </w:rPr>
+            </w:pPr>
+            <w:r>
+              <w:rPr>
+                <w:rFonts w:ascii="Calibri" w:eastAsia="Times New Roman" w:hAnsi="Calibri" w:cs="Times New Roman"/>
+                <w:color w:val="000000"/>
+                <w:lang w:val="es-ES" w:eastAsia="es-ES"/>
+              </w:rPr>
+              <w:t>R02</w:t>
+            </w:r>
+          </w:p>
+        </w:tc>
+        <w:tc>
+          <w:tcPr>
+            <w:tcW w:w="1699" w:type="dxa"/>
+            <w:tcBorders>
+              <w:top w:val="nil"/>
+              <w:left w:val="nil"/>
+              <w:bottom w:val="single" w:sz="4" w:space="0" w:color="auto"/>
+              <w:right w:val="single" w:sz="4" w:space="0" w:color="auto"/>
+            </w:tcBorders>
+            <w:shd w:val="clear" w:color="auto" w:fill="auto"/>
+            <w:vAlign w:val="center"/>
+            <w:hideMark/>
+          </w:tcPr>
+          <w:p>
+            <w:pPr>
+              <w:spacing w:after="0" w:line="240" w:lineRule="auto"/>
+              <w:rPr>
+                <w:rFonts w:ascii="Calibri" w:eastAsia="Times New Roman" w:hAnsi="Calibri" w:cs="Times New Roman"/>
+                <w:color w:val="000000"/>
+                <w:lang w:val="es-ES" w:eastAsia="es-ES"/>
+              </w:rPr>
+            </w:pPr>
+            <w:r>
+              <w:rPr>
+                <w:rFonts w:ascii="Calibri" w:eastAsia="Times New Roman" w:hAnsi="Calibri" w:cs="Times New Roman"/>
+                <w:color w:val="000000"/>
+                <w:lang w:val="es-ES" w:eastAsia="es-ES"/>
+              </w:rPr>
+              <w:t>Usuario de la aplicación, Proveedor, Administrador</w:t>
+            </w:r>
+          </w:p>
+        </w:tc>
+        <w:tc>
+          <w:tcPr>
+            <w:tcW w:w="1717" w:type="dxa"/>
+            <w:tcBorders>
+              <w:top w:val="nil"/>
+              <w:left w:val="nil"/>
+              <w:bottom w:val="single" w:sz="4" w:space="0" w:color="auto"/>
+              <w:right w:val="single" w:sz="4" w:space="0" w:color="auto"/>
+            </w:tcBorders>
+            <w:shd w:val="clear" w:color="auto" w:fill="auto"/>
+            <w:vAlign w:val="center"/>
+            <w:hideMark/>
+          </w:tcPr>
+          <w:p>
+            <w:pPr>
+              <w:spacing w:after="0" w:line="240" w:lineRule="auto"/>
+              <w:rPr>
+                <w:rFonts w:ascii="Calibri" w:eastAsia="Times New Roman" w:hAnsi="Calibri" w:cs="Times New Roman"/>
+                <w:color w:val="000000"/>
+                <w:lang w:val="es-ES" w:eastAsia="es-ES"/>
+              </w:rPr>
+            </w:pPr>
+            <w:r>
+              <w:rPr>
+                <w:rFonts w:ascii="Calibri" w:eastAsia="Times New Roman" w:hAnsi="Calibri" w:cs="Times New Roman"/>
+                <w:color w:val="000000"/>
+                <w:lang w:val="es-ES" w:eastAsia="es-ES"/>
+              </w:rPr>
+              <w:t>Iniciar sesión en la plataforma</w:t>
+            </w:r>
+          </w:p>
+        </w:tc>
+        <w:tc>
+          <w:tcPr>
+            <w:tcW w:w="3397" w:type="dxa"/>
+            <w:tcBorders>
+              <w:top w:val="nil"/>
+              <w:left w:val="nil"/>
+              <w:bottom w:val="single" w:sz="4" w:space="0" w:color="auto"/>
+              <w:right w:val="single" w:sz="4" w:space="0" w:color="auto"/>
+            </w:tcBorders>
+            <w:shd w:val="clear" w:color="auto" w:fill="auto"/>
+            <w:vAlign w:val="center"/>
+            <w:hideMark/>
+          </w:tcPr>
+          <w:p>
+            <w:pPr>
+              <w:spacing w:after="0" w:line="240" w:lineRule="auto"/>
+              <w:rPr>
+                <w:rFonts w:ascii="Calibri" w:eastAsia="Times New Roman" w:hAnsi="Calibri" w:cs="Times New Roman"/>
+                <w:color w:val="000000"/>
+                <w:lang w:val="es-ES" w:eastAsia="es-ES"/>
+              </w:rPr>
+            </w:pPr>
+            <w:r>
+              <w:rPr>
+                <w:rFonts w:ascii="Calibri" w:eastAsia="Times New Roman" w:hAnsi="Calibri" w:cs="Times New Roman"/>
+                <w:color w:val="000000"/>
+                <w:lang w:val="es-ES" w:eastAsia="es-ES"/>
+              </w:rPr>
+              <w:t>La plataforma deberá permitir iniciar sesión a aquellos usuarios registrados correctamente</w:t>
+            </w:r>
+          </w:p>
+        </w:tc>
+        <w:tc>
+          <w:tcPr>
+            <w:tcW w:w="1418" w:type="dxa"/>
+            <w:tcBorders>
+              <w:top w:val="nil"/>
+              <w:left w:val="nil"/>
+              <w:bottom w:val="single" w:sz="4" w:space="0" w:color="auto"/>
+              <w:right w:val="single" w:sz="4" w:space="0" w:color="auto"/>
+            </w:tcBorders>
+            <w:shd w:val="clear" w:color="auto" w:fill="auto"/>
+            <w:vAlign w:val="center"/>
+            <w:hideMark/>
+          </w:tcPr>
+          <w:p>
+            <w:pPr>
+              <w:spacing w:after="0" w:line="240" w:lineRule="auto"/>
+              <w:jc w:val="center"/>
+              <w:rPr>
+                <w:rFonts w:ascii="Calibri" w:eastAsia="Times New Roman" w:hAnsi="Calibri" w:cs="Times New Roman"/>
+                <w:color w:val="000000"/>
+                <w:lang w:val="es-ES" w:eastAsia="es-ES"/>
+              </w:rPr>
+            </w:pPr>
+            <w:r>
+              <w:rPr>
+                <w:rFonts w:ascii="Calibri" w:eastAsia="Times New Roman" w:hAnsi="Calibri" w:cs="Times New Roman"/>
+                <w:color w:val="000000"/>
+                <w:lang w:val="es-ES" w:eastAsia="es-ES"/>
+              </w:rPr>
+              <w:t>Alta</w:t>
+            </w:r>
+          </w:p>
+        </w:tc>
+      </w:tr>
+      <w:tr>
+        <w:trPr>
+          <w:trHeight w:val="1950"/>
+        </w:trPr>
+        <w:tc>
+          <w:tcPr>
+            <w:tcW w:w="695" w:type="dxa"/>
+            <w:tcBorders>
+              <w:top w:val="nil"/>
+              <w:left w:val="single" w:sz="4" w:space="0" w:color="auto"/>
+              <w:bottom w:val="single" w:sz="4" w:space="0" w:color="auto"/>
+              <w:right w:val="single" w:sz="4" w:space="0" w:color="auto"/>
+            </w:tcBorders>
+            <w:shd w:val="clear" w:color="auto" w:fill="auto"/>
+            <w:vAlign w:val="center"/>
+            <w:hideMark/>
+          </w:tcPr>
+          <w:p>
+            <w:pPr>
+              <w:spacing w:after="0" w:line="240" w:lineRule="auto"/>
+              <w:jc w:val="center"/>
+              <w:rPr>
+                <w:rFonts w:ascii="Calibri" w:eastAsia="Times New Roman" w:hAnsi="Calibri" w:cs="Times New Roman"/>
+                <w:color w:val="000000"/>
+                <w:lang w:val="es-ES" w:eastAsia="es-ES"/>
+              </w:rPr>
+            </w:pPr>
+            <w:r>
+              <w:rPr>
+                <w:rFonts w:ascii="Calibri" w:eastAsia="Times New Roman" w:hAnsi="Calibri" w:cs="Times New Roman"/>
+                <w:color w:val="000000"/>
+                <w:lang w:val="es-ES" w:eastAsia="es-ES"/>
+              </w:rPr>
+              <w:t>R03</w:t>
+            </w:r>
+          </w:p>
+        </w:tc>
+        <w:tc>
+          <w:tcPr>
+            <w:tcW w:w="1699" w:type="dxa"/>
+            <w:tcBorders>
+              <w:top w:val="nil"/>
+              <w:left w:val="nil"/>
+              <w:bottom w:val="single" w:sz="4" w:space="0" w:color="auto"/>
+              <w:right w:val="single" w:sz="4" w:space="0" w:color="auto"/>
+            </w:tcBorders>
+            <w:shd w:val="clear" w:color="auto" w:fill="auto"/>
+            <w:vAlign w:val="center"/>
+            <w:hideMark/>
+          </w:tcPr>
+          <w:p>
+            <w:pPr>
+              <w:spacing w:after="0" w:line="240" w:lineRule="auto"/>
+              <w:rPr>
+                <w:rFonts w:ascii="Calibri" w:eastAsia="Times New Roman" w:hAnsi="Calibri" w:cs="Times New Roman"/>
+                <w:color w:val="000000"/>
+                <w:lang w:val="es-ES" w:eastAsia="es-ES"/>
+              </w:rPr>
+            </w:pPr>
+            <w:r>
+              <w:rPr>
+                <w:rFonts w:ascii="Calibri" w:eastAsia="Times New Roman" w:hAnsi="Calibri" w:cs="Times New Roman"/>
+                <w:color w:val="000000"/>
+                <w:lang w:val="es-ES" w:eastAsia="es-ES"/>
+              </w:rPr>
+              <w:t>Usuario de la aplicación</w:t>
+            </w:r>
+          </w:p>
+        </w:tc>
+        <w:tc>
+          <w:tcPr>
+            <w:tcW w:w="1717" w:type="dxa"/>
+            <w:tcBorders>
+              <w:top w:val="nil"/>
+              <w:left w:val="nil"/>
+              <w:bottom w:val="single" w:sz="4" w:space="0" w:color="auto"/>
+              <w:right w:val="single" w:sz="4" w:space="0" w:color="auto"/>
+            </w:tcBorders>
+            <w:shd w:val="clear" w:color="auto" w:fill="auto"/>
+            <w:vAlign w:val="center"/>
+            <w:hideMark/>
+          </w:tcPr>
+          <w:p>
+            <w:pPr>
+              <w:spacing w:after="0" w:line="240" w:lineRule="auto"/>
+              <w:rPr>
+                <w:rFonts w:ascii="Calibri" w:eastAsia="Times New Roman" w:hAnsi="Calibri" w:cs="Times New Roman"/>
+                <w:color w:val="000000"/>
+                <w:lang w:val="es-ES" w:eastAsia="es-ES"/>
+              </w:rPr>
+            </w:pPr>
+            <w:r>
+              <w:rPr>
+                <w:rFonts w:ascii="Calibri" w:eastAsia="Times New Roman" w:hAnsi="Calibri" w:cs="Times New Roman"/>
+                <w:color w:val="000000"/>
+                <w:lang w:val="es-ES" w:eastAsia="es-ES"/>
+              </w:rPr>
+              <w:t>Editar perfil de usuario</w:t>
+            </w:r>
+          </w:p>
+        </w:tc>
+        <w:tc>
+          <w:tcPr>
+            <w:tcW w:w="3397" w:type="dxa"/>
+            <w:tcBorders>
+              <w:top w:val="nil"/>
+              <w:left w:val="nil"/>
+              <w:bottom w:val="single" w:sz="4" w:space="0" w:color="auto"/>
+              <w:right w:val="single" w:sz="4" w:space="0" w:color="auto"/>
+            </w:tcBorders>
+            <w:shd w:val="clear" w:color="auto" w:fill="auto"/>
+            <w:vAlign w:val="center"/>
+            <w:hideMark/>
+          </w:tcPr>
+          <w:p>
+            <w:pPr>
+              <w:spacing w:after="0" w:line="240" w:lineRule="auto"/>
+              <w:rPr>
+                <w:rFonts w:ascii="Calibri" w:eastAsia="Times New Roman" w:hAnsi="Calibri" w:cs="Times New Roman"/>
+                <w:color w:val="000000"/>
+                <w:lang w:val="es-ES" w:eastAsia="es-ES"/>
+              </w:rPr>
+            </w:pPr>
+            <w:r>
+              <w:rPr>
+                <w:rFonts w:ascii="Calibri" w:eastAsia="Times New Roman" w:hAnsi="Calibri" w:cs="Times New Roman"/>
+                <w:color w:val="000000"/>
+                <w:lang w:val="es-ES" w:eastAsia="es-ES"/>
+              </w:rPr>
+              <w:t>La aplicación móvil deberá permitir editar la información de los usuarios.</w:t>
+            </w:r>
+            <w:bookmarkStart w:id="4" w:name="_GoBack"/>
+            <w:bookmarkEnd w:id="4"/>
+          </w:p>
+        </w:tc>
+        <w:tc>
+          <w:tcPr>
+            <w:tcW w:w="1418" w:type="dxa"/>
+            <w:tcBorders>
+              <w:top w:val="nil"/>
+              <w:left w:val="nil"/>
+              <w:bottom w:val="single" w:sz="4" w:space="0" w:color="auto"/>
+              <w:right w:val="single" w:sz="4" w:space="0" w:color="auto"/>
+            </w:tcBorders>
+            <w:shd w:val="clear" w:color="auto" w:fill="auto"/>
+            <w:vAlign w:val="center"/>
+            <w:hideMark/>
+          </w:tcPr>
+          <w:p>
+            <w:pPr>
+              <w:spacing w:after="0" w:line="240" w:lineRule="auto"/>
+              <w:jc w:val="center"/>
+              <w:rPr>
+                <w:rFonts w:ascii="Calibri" w:eastAsia="Times New Roman" w:hAnsi="Calibri" w:cs="Times New Roman"/>
+                <w:color w:val="000000"/>
+                <w:lang w:val="es-ES" w:eastAsia="es-ES"/>
+              </w:rPr>
+            </w:pPr>
+            <w:r>
+              <w:rPr>
+                <w:rFonts w:ascii="Calibri" w:eastAsia="Times New Roman" w:hAnsi="Calibri" w:cs="Times New Roman"/>
+                <w:color w:val="000000"/>
+                <w:lang w:val="es-ES" w:eastAsia="es-ES"/>
+              </w:rPr>
+              <w:t>Alta</w:t>
+            </w:r>
+          </w:p>
+        </w:tc>
+      </w:tr>
+      <w:tr>
+        <w:trPr>
+          <w:trHeight w:val="1950"/>
+        </w:trPr>
+        <w:tc>
+          <w:tcPr>
+            <w:tcW w:w="695" w:type="dxa"/>
+            <w:tcBorders>
+              <w:top w:val="nil"/>
+              <w:left w:val="single" w:sz="4" w:space="0" w:color="auto"/>
+              <w:bottom w:val="single" w:sz="4" w:space="0" w:color="auto"/>
+              <w:right w:val="single" w:sz="4" w:space="0" w:color="auto"/>
+            </w:tcBorders>
+            <w:shd w:val="clear" w:color="auto" w:fill="auto"/>
+            <w:vAlign w:val="center"/>
+            <w:hideMark/>
+          </w:tcPr>
+          <w:p>
+            <w:pPr>
+              <w:spacing w:after="0" w:line="240" w:lineRule="auto"/>
+              <w:jc w:val="center"/>
+              <w:rPr>
+                <w:rFonts w:ascii="Calibri" w:eastAsia="Times New Roman" w:hAnsi="Calibri" w:cs="Times New Roman"/>
+                <w:color w:val="000000"/>
+                <w:lang w:val="es-ES" w:eastAsia="es-ES"/>
+              </w:rPr>
+            </w:pPr>
+            <w:r>
+              <w:rPr>
+                <w:rFonts w:ascii="Calibri" w:eastAsia="Times New Roman" w:hAnsi="Calibri" w:cs="Times New Roman"/>
+                <w:color w:val="000000"/>
+                <w:lang w:val="es-ES" w:eastAsia="es-ES"/>
+              </w:rPr>
+              <w:t>R04</w:t>
+            </w:r>
+          </w:p>
+        </w:tc>
+        <w:tc>
+          <w:tcPr>
+            <w:tcW w:w="1699" w:type="dxa"/>
+            <w:tcBorders>
+              <w:top w:val="nil"/>
+              <w:left w:val="nil"/>
+              <w:bottom w:val="single" w:sz="4" w:space="0" w:color="auto"/>
+              <w:right w:val="single" w:sz="4" w:space="0" w:color="auto"/>
+            </w:tcBorders>
+            <w:shd w:val="clear" w:color="auto" w:fill="auto"/>
+            <w:vAlign w:val="center"/>
+            <w:hideMark/>
+          </w:tcPr>
+          <w:p>
+            <w:pPr>
+              <w:spacing w:after="0" w:line="240" w:lineRule="auto"/>
+              <w:rPr>
+                <w:rFonts w:ascii="Calibri" w:eastAsia="Times New Roman" w:hAnsi="Calibri" w:cs="Times New Roman"/>
+                <w:color w:val="000000"/>
+                <w:lang w:val="es-ES" w:eastAsia="es-ES"/>
+              </w:rPr>
+            </w:pPr>
+            <w:r>
+              <w:rPr>
+                <w:rFonts w:ascii="Calibri" w:eastAsia="Times New Roman" w:hAnsi="Calibri" w:cs="Times New Roman"/>
+                <w:color w:val="000000"/>
+                <w:lang w:val="es-ES" w:eastAsia="es-ES"/>
+              </w:rPr>
+              <w:t>Usuario de la aplicación</w:t>
+            </w:r>
+          </w:p>
+        </w:tc>
+        <w:tc>
+          <w:tcPr>
+            <w:tcW w:w="1717" w:type="dxa"/>
+            <w:tcBorders>
+              <w:top w:val="nil"/>
+              <w:left w:val="nil"/>
+              <w:bottom w:val="single" w:sz="4" w:space="0" w:color="auto"/>
+              <w:right w:val="single" w:sz="4" w:space="0" w:color="auto"/>
+            </w:tcBorders>
+            <w:shd w:val="clear" w:color="auto" w:fill="auto"/>
+            <w:vAlign w:val="center"/>
+            <w:hideMark/>
+          </w:tcPr>
+          <w:p>
+            <w:pPr>
+              <w:spacing w:after="0" w:line="240" w:lineRule="auto"/>
+              <w:rPr>
+                <w:rFonts w:ascii="Calibri" w:eastAsia="Times New Roman" w:hAnsi="Calibri" w:cs="Times New Roman"/>
+                <w:color w:val="000000"/>
+                <w:lang w:val="es-ES" w:eastAsia="es-ES"/>
+              </w:rPr>
+            </w:pPr>
+            <w:r>
+              <w:rPr>
+                <w:rFonts w:ascii="Calibri" w:eastAsia="Times New Roman" w:hAnsi="Calibri" w:cs="Times New Roman"/>
+                <w:color w:val="000000"/>
+                <w:lang w:val="es-ES" w:eastAsia="es-ES"/>
+              </w:rPr>
+              <w:t>Visualizar lista de recetas de usuarios</w:t>
+            </w:r>
+          </w:p>
+        </w:tc>
+        <w:tc>
+          <w:tcPr>
+            <w:tcW w:w="3397" w:type="dxa"/>
+            <w:tcBorders>
+              <w:top w:val="nil"/>
+              <w:left w:val="nil"/>
+              <w:bottom w:val="single" w:sz="4" w:space="0" w:color="auto"/>
+              <w:right w:val="single" w:sz="4" w:space="0" w:color="auto"/>
+            </w:tcBorders>
+            <w:shd w:val="clear" w:color="auto" w:fill="auto"/>
+            <w:vAlign w:val="center"/>
+            <w:hideMark/>
+          </w:tcPr>
+          <w:p>
+            <w:pPr>
+              <w:spacing w:after="0" w:line="240" w:lineRule="auto"/>
+              <w:rPr>
+                <w:rFonts w:ascii="Calibri" w:eastAsia="Times New Roman" w:hAnsi="Calibri" w:cs="Times New Roman"/>
+                <w:color w:val="000000"/>
+                <w:lang w:val="es-ES" w:eastAsia="es-ES"/>
+              </w:rPr>
+            </w:pPr>
+            <w:r>
+              <w:rPr>
+                <w:rFonts w:ascii="Calibri" w:eastAsia="Times New Roman" w:hAnsi="Calibri" w:cs="Times New Roman"/>
+                <w:color w:val="000000"/>
+                <w:lang w:val="es-ES" w:eastAsia="es-ES"/>
+              </w:rPr>
+              <w:t xml:space="preserve">La aplicación móvil deberá permitir visualizar el listado las recetas ingresadas por los usuarios de la plataforma </w:t>
+            </w:r>
+          </w:p>
+        </w:tc>
+        <w:tc>
+          <w:tcPr>
+            <w:tcW w:w="1418" w:type="dxa"/>
+            <w:tcBorders>
+              <w:top w:val="nil"/>
+              <w:left w:val="nil"/>
+              <w:bottom w:val="single" w:sz="4" w:space="0" w:color="auto"/>
+              <w:right w:val="single" w:sz="4" w:space="0" w:color="auto"/>
+            </w:tcBorders>
+            <w:shd w:val="clear" w:color="auto" w:fill="auto"/>
+            <w:vAlign w:val="center"/>
+            <w:hideMark/>
+          </w:tcPr>
+          <w:p>
+            <w:pPr>
+              <w:spacing w:after="0" w:line="240" w:lineRule="auto"/>
+              <w:jc w:val="center"/>
+              <w:rPr>
+                <w:rFonts w:ascii="Calibri" w:eastAsia="Times New Roman" w:hAnsi="Calibri" w:cs="Times New Roman"/>
+                <w:color w:val="000000"/>
+                <w:lang w:val="es-ES" w:eastAsia="es-ES"/>
+              </w:rPr>
+            </w:pPr>
+            <w:r>
+              <w:rPr>
+                <w:rFonts w:ascii="Calibri" w:eastAsia="Times New Roman" w:hAnsi="Calibri" w:cs="Times New Roman"/>
+                <w:color w:val="000000"/>
+                <w:lang w:val="es-ES" w:eastAsia="es-ES"/>
+              </w:rPr>
+              <w:t>Alta</w:t>
+            </w:r>
+          </w:p>
+        </w:tc>
+      </w:tr>
+      <w:tr>
+        <w:trPr>
+          <w:trHeight w:val="2145"/>
+        </w:trPr>
+        <w:tc>
+          <w:tcPr>
+            <w:tcW w:w="695" w:type="dxa"/>
+            <w:tcBorders>
+              <w:top w:val="nil"/>
+              <w:left w:val="single" w:sz="4" w:space="0" w:color="auto"/>
+              <w:bottom w:val="single" w:sz="4" w:space="0" w:color="auto"/>
+              <w:right w:val="single" w:sz="4" w:space="0" w:color="auto"/>
+            </w:tcBorders>
+            <w:shd w:val="clear" w:color="auto" w:fill="auto"/>
+            <w:vAlign w:val="center"/>
+            <w:hideMark/>
+          </w:tcPr>
+          <w:p>
+            <w:pPr>
+              <w:spacing w:after="0" w:line="240" w:lineRule="auto"/>
+              <w:jc w:val="center"/>
+              <w:rPr>
+                <w:rFonts w:ascii="Calibri" w:eastAsia="Times New Roman" w:hAnsi="Calibri" w:cs="Times New Roman"/>
+                <w:color w:val="000000"/>
+                <w:lang w:val="es-ES" w:eastAsia="es-ES"/>
+              </w:rPr>
+            </w:pPr>
+            <w:r>
+              <w:rPr>
+                <w:rFonts w:ascii="Calibri" w:eastAsia="Times New Roman" w:hAnsi="Calibri" w:cs="Times New Roman"/>
+                <w:color w:val="000000"/>
+                <w:lang w:val="es-ES" w:eastAsia="es-ES"/>
+              </w:rPr>
+              <w:t>R05</w:t>
+            </w:r>
+          </w:p>
+        </w:tc>
+        <w:tc>
+          <w:tcPr>
+            <w:tcW w:w="1699" w:type="dxa"/>
+            <w:tcBorders>
+              <w:top w:val="nil"/>
+              <w:left w:val="nil"/>
+              <w:bottom w:val="single" w:sz="4" w:space="0" w:color="auto"/>
+              <w:right w:val="single" w:sz="4" w:space="0" w:color="auto"/>
+            </w:tcBorders>
+            <w:shd w:val="clear" w:color="auto" w:fill="auto"/>
+            <w:vAlign w:val="center"/>
+            <w:hideMark/>
+          </w:tcPr>
+          <w:p>
+            <w:pPr>
+              <w:spacing w:after="0" w:line="240" w:lineRule="auto"/>
+              <w:rPr>
+                <w:rFonts w:ascii="Calibri" w:eastAsia="Times New Roman" w:hAnsi="Calibri" w:cs="Times New Roman"/>
+                <w:color w:val="000000"/>
+                <w:lang w:val="es-ES" w:eastAsia="es-ES"/>
+              </w:rPr>
+            </w:pPr>
+            <w:r>
+              <w:rPr>
+                <w:rFonts w:ascii="Calibri" w:eastAsia="Times New Roman" w:hAnsi="Calibri" w:cs="Times New Roman"/>
+                <w:color w:val="000000"/>
+                <w:lang w:val="es-ES" w:eastAsia="es-ES"/>
+              </w:rPr>
+              <w:t>Usuario de la aplicación</w:t>
+            </w:r>
+          </w:p>
+        </w:tc>
+        <w:tc>
+          <w:tcPr>
+            <w:tcW w:w="1717" w:type="dxa"/>
+            <w:tcBorders>
+              <w:top w:val="nil"/>
+              <w:left w:val="nil"/>
+              <w:bottom w:val="single" w:sz="4" w:space="0" w:color="auto"/>
+              <w:right w:val="single" w:sz="4" w:space="0" w:color="auto"/>
+            </w:tcBorders>
+            <w:shd w:val="clear" w:color="auto" w:fill="auto"/>
+            <w:vAlign w:val="center"/>
+            <w:hideMark/>
+          </w:tcPr>
+          <w:p>
+            <w:pPr>
+              <w:spacing w:after="0" w:line="240" w:lineRule="auto"/>
+              <w:rPr>
+                <w:rFonts w:ascii="Calibri" w:eastAsia="Times New Roman" w:hAnsi="Calibri" w:cs="Times New Roman"/>
+                <w:color w:val="000000"/>
+                <w:lang w:val="es-ES" w:eastAsia="es-ES"/>
+              </w:rPr>
+            </w:pPr>
+            <w:r>
+              <w:rPr>
+                <w:rFonts w:ascii="Calibri" w:eastAsia="Times New Roman" w:hAnsi="Calibri" w:cs="Times New Roman"/>
+                <w:color w:val="000000"/>
+                <w:lang w:val="es-ES" w:eastAsia="es-ES"/>
+              </w:rPr>
+              <w:t>Agregar nuevas recetas</w:t>
+            </w:r>
+          </w:p>
+        </w:tc>
+        <w:tc>
+          <w:tcPr>
+            <w:tcW w:w="3397" w:type="dxa"/>
+            <w:tcBorders>
+              <w:top w:val="nil"/>
+              <w:left w:val="nil"/>
+              <w:bottom w:val="single" w:sz="4" w:space="0" w:color="auto"/>
+              <w:right w:val="single" w:sz="4" w:space="0" w:color="auto"/>
+            </w:tcBorders>
+            <w:shd w:val="clear" w:color="auto" w:fill="auto"/>
+            <w:vAlign w:val="center"/>
+            <w:hideMark/>
+          </w:tcPr>
+          <w:p>
+            <w:pPr>
+              <w:spacing w:after="0" w:line="240" w:lineRule="auto"/>
+              <w:rPr>
+                <w:rFonts w:ascii="Calibri" w:eastAsia="Times New Roman" w:hAnsi="Calibri" w:cs="Times New Roman"/>
+                <w:color w:val="000000"/>
+                <w:lang w:val="es-ES" w:eastAsia="es-ES"/>
+              </w:rPr>
+            </w:pPr>
+            <w:r>
+              <w:rPr>
+                <w:rFonts w:ascii="Calibri" w:eastAsia="Times New Roman" w:hAnsi="Calibri" w:cs="Times New Roman"/>
+                <w:color w:val="000000"/>
+                <w:lang w:val="es-ES" w:eastAsia="es-ES"/>
+              </w:rPr>
+              <w:t xml:space="preserve">La aplicación móvil deberá permitir el registro de nuevas recetas de los usuarios </w:t>
+            </w:r>
+          </w:p>
+        </w:tc>
+        <w:tc>
+          <w:tcPr>
+            <w:tcW w:w="1418" w:type="dxa"/>
+            <w:tcBorders>
+              <w:top w:val="nil"/>
+              <w:left w:val="nil"/>
+              <w:bottom w:val="single" w:sz="4" w:space="0" w:color="auto"/>
+              <w:right w:val="single" w:sz="4" w:space="0" w:color="auto"/>
+            </w:tcBorders>
+            <w:shd w:val="clear" w:color="auto" w:fill="auto"/>
+            <w:vAlign w:val="center"/>
+            <w:hideMark/>
+          </w:tcPr>
+          <w:p>
+            <w:pPr>
+              <w:spacing w:after="0" w:line="240" w:lineRule="auto"/>
+              <w:jc w:val="center"/>
+              <w:rPr>
+                <w:rFonts w:ascii="Calibri" w:eastAsia="Times New Roman" w:hAnsi="Calibri" w:cs="Times New Roman"/>
+                <w:color w:val="000000"/>
+                <w:lang w:val="es-ES" w:eastAsia="es-ES"/>
+              </w:rPr>
+            </w:pPr>
+            <w:r>
+              <w:rPr>
+                <w:rFonts w:ascii="Calibri" w:eastAsia="Times New Roman" w:hAnsi="Calibri" w:cs="Times New Roman"/>
+                <w:color w:val="000000"/>
+                <w:lang w:val="es-ES" w:eastAsia="es-ES"/>
+              </w:rPr>
+              <w:t>Alta</w:t>
+            </w:r>
+          </w:p>
+        </w:tc>
+      </w:tr>
+      <w:tr>
+        <w:trPr>
+          <w:trHeight w:val="1300"/>
+        </w:trPr>
+        <w:tc>
+          <w:tcPr>
+            <w:tcW w:w="695" w:type="dxa"/>
+            <w:tcBorders>
+              <w:top w:val="nil"/>
+              <w:left w:val="single" w:sz="4" w:space="0" w:color="auto"/>
+              <w:bottom w:val="single" w:sz="4" w:space="0" w:color="auto"/>
+              <w:right w:val="single" w:sz="4" w:space="0" w:color="auto"/>
+            </w:tcBorders>
+            <w:shd w:val="clear" w:color="auto" w:fill="auto"/>
+            <w:vAlign w:val="center"/>
+            <w:hideMark/>
+          </w:tcPr>
+          <w:p>
+            <w:pPr>
+              <w:spacing w:after="0" w:line="240" w:lineRule="auto"/>
+              <w:jc w:val="center"/>
+              <w:rPr>
+                <w:rFonts w:ascii="Calibri" w:eastAsia="Times New Roman" w:hAnsi="Calibri" w:cs="Times New Roman"/>
+                <w:color w:val="000000"/>
+                <w:lang w:val="es-ES" w:eastAsia="es-ES"/>
+              </w:rPr>
+            </w:pPr>
+            <w:r>
+              <w:rPr>
+                <w:rFonts w:ascii="Calibri" w:eastAsia="Times New Roman" w:hAnsi="Calibri" w:cs="Times New Roman"/>
+                <w:color w:val="000000"/>
+                <w:lang w:val="es-ES" w:eastAsia="es-ES"/>
+              </w:rPr>
+              <w:lastRenderedPageBreak/>
+              <w:t>R06</w:t>
+            </w:r>
+          </w:p>
+        </w:tc>
+        <w:tc>
+          <w:tcPr>
+            <w:tcW w:w="1699" w:type="dxa"/>
+            <w:tcBorders>
+              <w:top w:val="nil"/>
+              <w:left w:val="nil"/>
+              <w:bottom w:val="single" w:sz="4" w:space="0" w:color="auto"/>
+              <w:right w:val="single" w:sz="4" w:space="0" w:color="auto"/>
+            </w:tcBorders>
+            <w:shd w:val="clear" w:color="auto" w:fill="auto"/>
+            <w:vAlign w:val="center"/>
+            <w:hideMark/>
+          </w:tcPr>
+          <w:p>
+            <w:pPr>
+              <w:spacing w:after="0" w:line="240" w:lineRule="auto"/>
+              <w:rPr>
+                <w:rFonts w:ascii="Calibri" w:eastAsia="Times New Roman" w:hAnsi="Calibri" w:cs="Times New Roman"/>
+                <w:color w:val="000000"/>
+                <w:lang w:val="es-ES" w:eastAsia="es-ES"/>
+              </w:rPr>
+            </w:pPr>
+            <w:r>
+              <w:rPr>
+                <w:rFonts w:ascii="Calibri" w:eastAsia="Times New Roman" w:hAnsi="Calibri" w:cs="Times New Roman"/>
+                <w:color w:val="000000"/>
+                <w:lang w:val="es-ES" w:eastAsia="es-ES"/>
+              </w:rPr>
+              <w:t>Usuario de la aplicación</w:t>
+            </w:r>
+          </w:p>
+        </w:tc>
+        <w:tc>
+          <w:tcPr>
+            <w:tcW w:w="1717" w:type="dxa"/>
+            <w:tcBorders>
+              <w:top w:val="nil"/>
+              <w:left w:val="nil"/>
+              <w:bottom w:val="single" w:sz="4" w:space="0" w:color="auto"/>
+              <w:right w:val="single" w:sz="4" w:space="0" w:color="auto"/>
+            </w:tcBorders>
+            <w:shd w:val="clear" w:color="auto" w:fill="auto"/>
+            <w:vAlign w:val="center"/>
+            <w:hideMark/>
+          </w:tcPr>
+          <w:p>
+            <w:pPr>
+              <w:spacing w:after="0" w:line="240" w:lineRule="auto"/>
+              <w:rPr>
+                <w:rFonts w:ascii="Calibri" w:eastAsia="Times New Roman" w:hAnsi="Calibri" w:cs="Times New Roman"/>
+                <w:color w:val="000000"/>
+                <w:lang w:val="es-ES" w:eastAsia="es-ES"/>
+              </w:rPr>
+            </w:pPr>
+            <w:r>
+              <w:rPr>
+                <w:rFonts w:ascii="Calibri" w:eastAsia="Times New Roman" w:hAnsi="Calibri" w:cs="Times New Roman"/>
+                <w:color w:val="000000"/>
+                <w:lang w:val="es-ES" w:eastAsia="es-ES"/>
+              </w:rPr>
+              <w:t>Editar recetas registradas</w:t>
+            </w:r>
+          </w:p>
+        </w:tc>
+        <w:tc>
+          <w:tcPr>
+            <w:tcW w:w="3397" w:type="dxa"/>
+            <w:tcBorders>
+              <w:top w:val="nil"/>
+              <w:left w:val="nil"/>
+              <w:bottom w:val="single" w:sz="4" w:space="0" w:color="auto"/>
+              <w:right w:val="single" w:sz="4" w:space="0" w:color="auto"/>
+            </w:tcBorders>
+            <w:shd w:val="clear" w:color="auto" w:fill="auto"/>
+            <w:vAlign w:val="center"/>
+            <w:hideMark/>
+          </w:tcPr>
+          <w:p>
+            <w:pPr>
+              <w:spacing w:after="0" w:line="240" w:lineRule="auto"/>
+              <w:rPr>
+                <w:rFonts w:ascii="Calibri" w:eastAsia="Times New Roman" w:hAnsi="Calibri" w:cs="Times New Roman"/>
+                <w:color w:val="000000"/>
+                <w:lang w:val="es-ES" w:eastAsia="es-ES"/>
+              </w:rPr>
+            </w:pPr>
+            <w:r>
+              <w:rPr>
+                <w:rFonts w:ascii="Calibri" w:eastAsia="Times New Roman" w:hAnsi="Calibri" w:cs="Times New Roman"/>
+                <w:color w:val="000000"/>
+                <w:lang w:val="es-ES" w:eastAsia="es-ES"/>
+              </w:rPr>
+              <w:t>La aplicación móvil debe permitir editar las recetas registradas previamente por el usuario</w:t>
+            </w:r>
+          </w:p>
+        </w:tc>
+        <w:tc>
+          <w:tcPr>
+            <w:tcW w:w="1418" w:type="dxa"/>
+            <w:tcBorders>
+              <w:top w:val="nil"/>
+              <w:left w:val="nil"/>
+              <w:bottom w:val="single" w:sz="4" w:space="0" w:color="auto"/>
+              <w:right w:val="single" w:sz="4" w:space="0" w:color="auto"/>
+            </w:tcBorders>
+            <w:shd w:val="clear" w:color="auto" w:fill="auto"/>
+            <w:vAlign w:val="center"/>
+            <w:hideMark/>
+          </w:tcPr>
+          <w:p>
+            <w:pPr>
+              <w:spacing w:after="0" w:line="240" w:lineRule="auto"/>
+              <w:jc w:val="center"/>
+              <w:rPr>
+                <w:rFonts w:ascii="Calibri" w:eastAsia="Times New Roman" w:hAnsi="Calibri" w:cs="Times New Roman"/>
+                <w:color w:val="000000"/>
+                <w:lang w:val="es-ES" w:eastAsia="es-ES"/>
+              </w:rPr>
+            </w:pPr>
+            <w:r>
+              <w:rPr>
+                <w:rFonts w:ascii="Calibri" w:eastAsia="Times New Roman" w:hAnsi="Calibri" w:cs="Times New Roman"/>
+                <w:color w:val="000000"/>
+                <w:lang w:val="es-ES" w:eastAsia="es-ES"/>
+              </w:rPr>
+              <w:t>Media</w:t>
+            </w:r>
+          </w:p>
+        </w:tc>
+      </w:tr>
+      <w:tr>
+        <w:trPr>
+          <w:trHeight w:val="1950"/>
+        </w:trPr>
+        <w:tc>
+          <w:tcPr>
+            <w:tcW w:w="695" w:type="dxa"/>
+            <w:tcBorders>
+              <w:top w:val="nil"/>
+              <w:left w:val="single" w:sz="4" w:space="0" w:color="auto"/>
+              <w:bottom w:val="single" w:sz="4" w:space="0" w:color="auto"/>
+              <w:right w:val="single" w:sz="4" w:space="0" w:color="auto"/>
+            </w:tcBorders>
+            <w:shd w:val="clear" w:color="auto" w:fill="auto"/>
+            <w:vAlign w:val="center"/>
+            <w:hideMark/>
+          </w:tcPr>
+          <w:p>
+            <w:pPr>
+              <w:spacing w:after="0" w:line="240" w:lineRule="auto"/>
+              <w:jc w:val="center"/>
+              <w:rPr>
+                <w:rFonts w:ascii="Calibri" w:eastAsia="Times New Roman" w:hAnsi="Calibri" w:cs="Times New Roman"/>
+                <w:color w:val="000000"/>
+                <w:lang w:val="es-ES" w:eastAsia="es-ES"/>
+              </w:rPr>
+            </w:pPr>
+            <w:r>
+              <w:rPr>
+                <w:rFonts w:ascii="Calibri" w:eastAsia="Times New Roman" w:hAnsi="Calibri" w:cs="Times New Roman"/>
+                <w:color w:val="000000"/>
+                <w:lang w:val="es-ES" w:eastAsia="es-ES"/>
+              </w:rPr>
+              <w:t>R07</w:t>
+            </w:r>
+          </w:p>
+        </w:tc>
+        <w:tc>
+          <w:tcPr>
+            <w:tcW w:w="1699" w:type="dxa"/>
+            <w:tcBorders>
+              <w:top w:val="nil"/>
+              <w:left w:val="nil"/>
+              <w:bottom w:val="single" w:sz="4" w:space="0" w:color="auto"/>
+              <w:right w:val="single" w:sz="4" w:space="0" w:color="auto"/>
+            </w:tcBorders>
+            <w:shd w:val="clear" w:color="auto" w:fill="auto"/>
+            <w:vAlign w:val="center"/>
+            <w:hideMark/>
+          </w:tcPr>
+          <w:p>
+            <w:pPr>
+              <w:spacing w:after="0" w:line="240" w:lineRule="auto"/>
+              <w:rPr>
+                <w:rFonts w:ascii="Calibri" w:eastAsia="Times New Roman" w:hAnsi="Calibri" w:cs="Times New Roman"/>
+                <w:color w:val="000000"/>
+                <w:lang w:val="es-ES" w:eastAsia="es-ES"/>
+              </w:rPr>
+            </w:pPr>
+            <w:r>
+              <w:rPr>
+                <w:rFonts w:ascii="Calibri" w:eastAsia="Times New Roman" w:hAnsi="Calibri" w:cs="Times New Roman"/>
+                <w:color w:val="000000"/>
+                <w:lang w:val="es-ES" w:eastAsia="es-ES"/>
+              </w:rPr>
+              <w:t>Usuario de la aplicación</w:t>
+            </w:r>
+          </w:p>
+        </w:tc>
+        <w:tc>
+          <w:tcPr>
+            <w:tcW w:w="1717" w:type="dxa"/>
+            <w:tcBorders>
+              <w:top w:val="nil"/>
+              <w:left w:val="nil"/>
+              <w:bottom w:val="single" w:sz="4" w:space="0" w:color="auto"/>
+              <w:right w:val="single" w:sz="4" w:space="0" w:color="auto"/>
+            </w:tcBorders>
+            <w:shd w:val="clear" w:color="auto" w:fill="auto"/>
+            <w:vAlign w:val="center"/>
+            <w:hideMark/>
+          </w:tcPr>
+          <w:p>
+            <w:pPr>
+              <w:spacing w:after="0" w:line="240" w:lineRule="auto"/>
+              <w:rPr>
+                <w:rFonts w:ascii="Calibri" w:eastAsia="Times New Roman" w:hAnsi="Calibri" w:cs="Times New Roman"/>
+                <w:color w:val="000000"/>
+                <w:lang w:val="es-ES" w:eastAsia="es-ES"/>
+              </w:rPr>
+            </w:pPr>
+            <w:r>
+              <w:rPr>
+                <w:rFonts w:ascii="Calibri" w:eastAsia="Times New Roman" w:hAnsi="Calibri" w:cs="Times New Roman"/>
+                <w:color w:val="000000"/>
+                <w:lang w:val="es-ES" w:eastAsia="es-ES"/>
+              </w:rPr>
+              <w:t>Valorar recetas</w:t>
+            </w:r>
+          </w:p>
+        </w:tc>
+        <w:tc>
+          <w:tcPr>
+            <w:tcW w:w="3397" w:type="dxa"/>
+            <w:tcBorders>
+              <w:top w:val="nil"/>
+              <w:left w:val="nil"/>
+              <w:bottom w:val="single" w:sz="4" w:space="0" w:color="auto"/>
+              <w:right w:val="single" w:sz="4" w:space="0" w:color="auto"/>
+            </w:tcBorders>
+            <w:shd w:val="clear" w:color="auto" w:fill="auto"/>
+            <w:vAlign w:val="center"/>
+            <w:hideMark/>
+          </w:tcPr>
+          <w:p>
+            <w:pPr>
+              <w:spacing w:after="0" w:line="240" w:lineRule="auto"/>
+              <w:rPr>
+                <w:rFonts w:ascii="Calibri" w:eastAsia="Times New Roman" w:hAnsi="Calibri" w:cs="Times New Roman"/>
+                <w:color w:val="000000"/>
+                <w:lang w:val="es-ES" w:eastAsia="es-ES"/>
+              </w:rPr>
+            </w:pPr>
+            <w:r>
+              <w:rPr>
+                <w:rFonts w:ascii="Calibri" w:eastAsia="Times New Roman" w:hAnsi="Calibri" w:cs="Times New Roman"/>
+                <w:color w:val="000000"/>
+                <w:lang w:val="es-ES" w:eastAsia="es-ES"/>
+              </w:rPr>
+              <w:t>La aplicación móvil debe permitir valorar las recetas de otros usuarios, usando una escala de puntuación del 1 al 5</w:t>
+            </w:r>
+          </w:p>
+        </w:tc>
+        <w:tc>
+          <w:tcPr>
+            <w:tcW w:w="1418" w:type="dxa"/>
+            <w:tcBorders>
+              <w:top w:val="nil"/>
+              <w:left w:val="nil"/>
+              <w:bottom w:val="single" w:sz="4" w:space="0" w:color="auto"/>
+              <w:right w:val="single" w:sz="4" w:space="0" w:color="auto"/>
+            </w:tcBorders>
+            <w:shd w:val="clear" w:color="auto" w:fill="auto"/>
+            <w:vAlign w:val="center"/>
+            <w:hideMark/>
+          </w:tcPr>
+          <w:p>
+            <w:pPr>
+              <w:spacing w:after="0" w:line="240" w:lineRule="auto"/>
+              <w:jc w:val="center"/>
+              <w:rPr>
+                <w:rFonts w:ascii="Calibri" w:eastAsia="Times New Roman" w:hAnsi="Calibri" w:cs="Times New Roman"/>
+                <w:color w:val="000000"/>
+                <w:lang w:val="es-ES" w:eastAsia="es-ES"/>
+              </w:rPr>
+            </w:pPr>
+            <w:r>
+              <w:rPr>
+                <w:rFonts w:ascii="Calibri" w:eastAsia="Times New Roman" w:hAnsi="Calibri" w:cs="Times New Roman"/>
+                <w:color w:val="000000"/>
+                <w:lang w:val="es-ES" w:eastAsia="es-ES"/>
+              </w:rPr>
+              <w:t>Media</w:t>
+            </w:r>
+          </w:p>
+        </w:tc>
+      </w:tr>
+      <w:tr>
+        <w:trPr>
+          <w:trHeight w:val="1950"/>
+        </w:trPr>
+        <w:tc>
+          <w:tcPr>
+            <w:tcW w:w="695" w:type="dxa"/>
+            <w:tcBorders>
+              <w:top w:val="nil"/>
+              <w:left w:val="single" w:sz="4" w:space="0" w:color="auto"/>
+              <w:bottom w:val="single" w:sz="4" w:space="0" w:color="auto"/>
+              <w:right w:val="single" w:sz="4" w:space="0" w:color="auto"/>
+            </w:tcBorders>
+            <w:shd w:val="clear" w:color="auto" w:fill="auto"/>
+            <w:vAlign w:val="center"/>
+            <w:hideMark/>
+          </w:tcPr>
+          <w:p>
+            <w:pPr>
+              <w:spacing w:after="0" w:line="240" w:lineRule="auto"/>
+              <w:jc w:val="center"/>
+              <w:rPr>
+                <w:rFonts w:ascii="Calibri" w:eastAsia="Times New Roman" w:hAnsi="Calibri" w:cs="Times New Roman"/>
+                <w:color w:val="000000"/>
+                <w:lang w:val="es-ES" w:eastAsia="es-ES"/>
+              </w:rPr>
+            </w:pPr>
+            <w:r>
+              <w:rPr>
+                <w:rFonts w:ascii="Calibri" w:eastAsia="Times New Roman" w:hAnsi="Calibri" w:cs="Times New Roman"/>
+                <w:color w:val="000000"/>
+                <w:lang w:val="es-ES" w:eastAsia="es-ES"/>
+              </w:rPr>
+              <w:t>R08</w:t>
+            </w:r>
+          </w:p>
+        </w:tc>
+        <w:tc>
+          <w:tcPr>
+            <w:tcW w:w="1699" w:type="dxa"/>
+            <w:tcBorders>
+              <w:top w:val="nil"/>
+              <w:left w:val="nil"/>
+              <w:bottom w:val="single" w:sz="4" w:space="0" w:color="auto"/>
+              <w:right w:val="single" w:sz="4" w:space="0" w:color="auto"/>
+            </w:tcBorders>
+            <w:shd w:val="clear" w:color="auto" w:fill="auto"/>
+            <w:vAlign w:val="center"/>
+            <w:hideMark/>
+          </w:tcPr>
+          <w:p>
+            <w:pPr>
+              <w:spacing w:after="0" w:line="240" w:lineRule="auto"/>
+              <w:rPr>
+                <w:rFonts w:ascii="Calibri" w:eastAsia="Times New Roman" w:hAnsi="Calibri" w:cs="Times New Roman"/>
+                <w:color w:val="000000"/>
+                <w:lang w:val="es-ES" w:eastAsia="es-ES"/>
+              </w:rPr>
+            </w:pPr>
+            <w:r>
+              <w:rPr>
+                <w:rFonts w:ascii="Calibri" w:eastAsia="Times New Roman" w:hAnsi="Calibri" w:cs="Times New Roman"/>
+                <w:color w:val="000000"/>
+                <w:lang w:val="es-ES" w:eastAsia="es-ES"/>
+              </w:rPr>
+              <w:t>Usuario de la aplicación</w:t>
+            </w:r>
+          </w:p>
+        </w:tc>
+        <w:tc>
+          <w:tcPr>
+            <w:tcW w:w="1717" w:type="dxa"/>
+            <w:tcBorders>
+              <w:top w:val="nil"/>
+              <w:left w:val="nil"/>
+              <w:bottom w:val="single" w:sz="4" w:space="0" w:color="auto"/>
+              <w:right w:val="single" w:sz="4" w:space="0" w:color="auto"/>
+            </w:tcBorders>
+            <w:shd w:val="clear" w:color="auto" w:fill="auto"/>
+            <w:vAlign w:val="center"/>
+            <w:hideMark/>
+          </w:tcPr>
+          <w:p>
+            <w:pPr>
+              <w:spacing w:after="0" w:line="240" w:lineRule="auto"/>
+              <w:rPr>
+                <w:rFonts w:ascii="Calibri" w:eastAsia="Times New Roman" w:hAnsi="Calibri" w:cs="Times New Roman"/>
+                <w:color w:val="000000"/>
+                <w:lang w:val="es-ES" w:eastAsia="es-ES"/>
+              </w:rPr>
+            </w:pPr>
+            <w:r>
+              <w:rPr>
+                <w:rFonts w:ascii="Calibri" w:eastAsia="Times New Roman" w:hAnsi="Calibri" w:cs="Times New Roman"/>
+                <w:color w:val="000000"/>
+                <w:lang w:val="es-ES" w:eastAsia="es-ES"/>
+              </w:rPr>
+              <w:t>Añadir comentarios sobre las recetas</w:t>
+            </w:r>
+          </w:p>
+        </w:tc>
+        <w:tc>
+          <w:tcPr>
+            <w:tcW w:w="3397" w:type="dxa"/>
+            <w:tcBorders>
+              <w:top w:val="nil"/>
+              <w:left w:val="nil"/>
+              <w:bottom w:val="single" w:sz="4" w:space="0" w:color="auto"/>
+              <w:right w:val="single" w:sz="4" w:space="0" w:color="auto"/>
+            </w:tcBorders>
+            <w:shd w:val="clear" w:color="auto" w:fill="auto"/>
+            <w:vAlign w:val="center"/>
+            <w:hideMark/>
+          </w:tcPr>
+          <w:p>
+            <w:pPr>
+              <w:spacing w:after="0" w:line="240" w:lineRule="auto"/>
+              <w:rPr>
+                <w:rFonts w:ascii="Calibri" w:eastAsia="Times New Roman" w:hAnsi="Calibri" w:cs="Times New Roman"/>
+                <w:color w:val="000000"/>
+                <w:lang w:val="es-ES" w:eastAsia="es-ES"/>
+              </w:rPr>
+            </w:pPr>
+            <w:r>
+              <w:rPr>
+                <w:rFonts w:ascii="Calibri" w:eastAsia="Times New Roman" w:hAnsi="Calibri" w:cs="Times New Roman"/>
+                <w:color w:val="000000"/>
+                <w:lang w:val="es-ES" w:eastAsia="es-ES"/>
+              </w:rPr>
+              <w:t>La aplicación móvil debe permitir añadir comentarios a las recetas de otros usuarios</w:t>
+            </w:r>
+          </w:p>
+        </w:tc>
+        <w:tc>
+          <w:tcPr>
+            <w:tcW w:w="1418" w:type="dxa"/>
+            <w:tcBorders>
+              <w:top w:val="nil"/>
+              <w:left w:val="nil"/>
+              <w:bottom w:val="single" w:sz="4" w:space="0" w:color="auto"/>
+              <w:right w:val="single" w:sz="4" w:space="0" w:color="auto"/>
+            </w:tcBorders>
+            <w:shd w:val="clear" w:color="auto" w:fill="auto"/>
+            <w:vAlign w:val="center"/>
+            <w:hideMark/>
+          </w:tcPr>
+          <w:p>
+            <w:pPr>
+              <w:spacing w:after="0" w:line="240" w:lineRule="auto"/>
+              <w:jc w:val="center"/>
+              <w:rPr>
+                <w:rFonts w:ascii="Calibri" w:eastAsia="Times New Roman" w:hAnsi="Calibri" w:cs="Times New Roman"/>
+                <w:color w:val="000000"/>
+                <w:lang w:val="es-ES" w:eastAsia="es-ES"/>
+              </w:rPr>
+            </w:pPr>
+            <w:r>
+              <w:rPr>
+                <w:rFonts w:ascii="Calibri" w:eastAsia="Times New Roman" w:hAnsi="Calibri" w:cs="Times New Roman"/>
+                <w:color w:val="000000"/>
+                <w:lang w:val="es-ES" w:eastAsia="es-ES"/>
+              </w:rPr>
+              <w:t>Media</w:t>
+            </w:r>
+          </w:p>
+        </w:tc>
+      </w:tr>
+      <w:tr>
+        <w:trPr>
+          <w:trHeight w:val="1965"/>
+        </w:trPr>
+        <w:tc>
+          <w:tcPr>
+            <w:tcW w:w="695" w:type="dxa"/>
+            <w:tcBorders>
+              <w:top w:val="nil"/>
+              <w:left w:val="single" w:sz="4" w:space="0" w:color="auto"/>
+              <w:bottom w:val="single" w:sz="4" w:space="0" w:color="auto"/>
+              <w:right w:val="single" w:sz="4" w:space="0" w:color="auto"/>
+            </w:tcBorders>
+            <w:shd w:val="clear" w:color="auto" w:fill="auto"/>
+            <w:vAlign w:val="center"/>
+            <w:hideMark/>
+          </w:tcPr>
+          <w:p>
+            <w:pPr>
+              <w:spacing w:after="0" w:line="240" w:lineRule="auto"/>
+              <w:jc w:val="center"/>
+              <w:rPr>
+                <w:rFonts w:ascii="Calibri" w:eastAsia="Times New Roman" w:hAnsi="Calibri" w:cs="Times New Roman"/>
+                <w:color w:val="000000"/>
+                <w:lang w:val="es-ES" w:eastAsia="es-ES"/>
+              </w:rPr>
+            </w:pPr>
+            <w:r>
+              <w:rPr>
+                <w:rFonts w:ascii="Calibri" w:eastAsia="Times New Roman" w:hAnsi="Calibri" w:cs="Times New Roman"/>
+                <w:color w:val="000000"/>
+                <w:lang w:val="es-ES" w:eastAsia="es-ES"/>
+              </w:rPr>
+              <w:t>R09</w:t>
+            </w:r>
+          </w:p>
+        </w:tc>
+        <w:tc>
+          <w:tcPr>
+            <w:tcW w:w="1699" w:type="dxa"/>
+            <w:tcBorders>
+              <w:top w:val="nil"/>
+              <w:left w:val="nil"/>
+              <w:bottom w:val="single" w:sz="4" w:space="0" w:color="auto"/>
+              <w:right w:val="single" w:sz="4" w:space="0" w:color="auto"/>
+            </w:tcBorders>
+            <w:shd w:val="clear" w:color="auto" w:fill="auto"/>
+            <w:vAlign w:val="center"/>
+            <w:hideMark/>
+          </w:tcPr>
+          <w:p>
+            <w:pPr>
+              <w:spacing w:after="0" w:line="240" w:lineRule="auto"/>
+              <w:rPr>
+                <w:rFonts w:ascii="Calibri" w:eastAsia="Times New Roman" w:hAnsi="Calibri" w:cs="Times New Roman"/>
+                <w:color w:val="000000"/>
+                <w:lang w:val="es-ES" w:eastAsia="es-ES"/>
+              </w:rPr>
+            </w:pPr>
+            <w:r>
+              <w:rPr>
+                <w:rFonts w:ascii="Calibri" w:eastAsia="Times New Roman" w:hAnsi="Calibri" w:cs="Times New Roman"/>
+                <w:color w:val="000000"/>
+                <w:lang w:val="es-ES" w:eastAsia="es-ES"/>
+              </w:rPr>
+              <w:t>Usuario de la aplicación</w:t>
+            </w:r>
+          </w:p>
+        </w:tc>
+        <w:tc>
+          <w:tcPr>
+            <w:tcW w:w="1717" w:type="dxa"/>
+            <w:tcBorders>
+              <w:top w:val="nil"/>
+              <w:left w:val="nil"/>
+              <w:bottom w:val="single" w:sz="4" w:space="0" w:color="auto"/>
+              <w:right w:val="single" w:sz="4" w:space="0" w:color="auto"/>
+            </w:tcBorders>
+            <w:shd w:val="clear" w:color="auto" w:fill="auto"/>
+            <w:vAlign w:val="center"/>
+            <w:hideMark/>
+          </w:tcPr>
+          <w:p>
+            <w:pPr>
+              <w:spacing w:after="0" w:line="240" w:lineRule="auto"/>
+              <w:rPr>
+                <w:rFonts w:ascii="Calibri" w:eastAsia="Times New Roman" w:hAnsi="Calibri" w:cs="Times New Roman"/>
+                <w:color w:val="000000"/>
+                <w:lang w:val="es-ES" w:eastAsia="es-ES"/>
+              </w:rPr>
+            </w:pPr>
+            <w:r>
+              <w:rPr>
+                <w:rFonts w:ascii="Calibri" w:eastAsia="Times New Roman" w:hAnsi="Calibri" w:cs="Times New Roman"/>
+                <w:color w:val="000000"/>
+                <w:lang w:val="es-ES" w:eastAsia="es-ES"/>
+              </w:rPr>
+              <w:t>Hacer un pedido de ingredientes</w:t>
+            </w:r>
+          </w:p>
+        </w:tc>
+        <w:tc>
+          <w:tcPr>
+            <w:tcW w:w="3397" w:type="dxa"/>
+            <w:tcBorders>
+              <w:top w:val="nil"/>
+              <w:left w:val="nil"/>
+              <w:bottom w:val="single" w:sz="4" w:space="0" w:color="auto"/>
+              <w:right w:val="single" w:sz="4" w:space="0" w:color="auto"/>
+            </w:tcBorders>
+            <w:shd w:val="clear" w:color="auto" w:fill="auto"/>
+            <w:vAlign w:val="center"/>
+            <w:hideMark/>
+          </w:tcPr>
+          <w:p>
+            <w:pPr>
+              <w:spacing w:after="0" w:line="240" w:lineRule="auto"/>
+              <w:rPr>
+                <w:rFonts w:ascii="Calibri" w:eastAsia="Times New Roman" w:hAnsi="Calibri" w:cs="Times New Roman"/>
+                <w:color w:val="000000"/>
+                <w:lang w:val="es-ES" w:eastAsia="es-ES"/>
+              </w:rPr>
+            </w:pPr>
+            <w:r>
+              <w:rPr>
+                <w:rFonts w:ascii="Calibri" w:eastAsia="Times New Roman" w:hAnsi="Calibri" w:cs="Times New Roman"/>
+                <w:color w:val="000000"/>
+                <w:lang w:val="es-ES" w:eastAsia="es-ES"/>
+              </w:rPr>
+              <w:t>La aplicación móvil debe permitir hacer pedidos de ingredientes a los proveedores</w:t>
+            </w:r>
+          </w:p>
+        </w:tc>
+        <w:tc>
+          <w:tcPr>
+            <w:tcW w:w="1418" w:type="dxa"/>
+            <w:tcBorders>
+              <w:top w:val="nil"/>
+              <w:left w:val="nil"/>
+              <w:bottom w:val="single" w:sz="4" w:space="0" w:color="auto"/>
+              <w:right w:val="single" w:sz="4" w:space="0" w:color="auto"/>
+            </w:tcBorders>
+            <w:shd w:val="clear" w:color="auto" w:fill="auto"/>
+            <w:vAlign w:val="center"/>
+            <w:hideMark/>
+          </w:tcPr>
+          <w:p>
+            <w:pPr>
+              <w:spacing w:after="0" w:line="240" w:lineRule="auto"/>
+              <w:jc w:val="center"/>
+              <w:rPr>
+                <w:rFonts w:ascii="Calibri" w:eastAsia="Times New Roman" w:hAnsi="Calibri" w:cs="Times New Roman"/>
+                <w:color w:val="000000"/>
+                <w:lang w:val="es-ES" w:eastAsia="es-ES"/>
+              </w:rPr>
+            </w:pPr>
+            <w:r>
+              <w:rPr>
+                <w:rFonts w:ascii="Calibri" w:eastAsia="Times New Roman" w:hAnsi="Calibri" w:cs="Times New Roman"/>
+                <w:color w:val="000000"/>
+                <w:lang w:val="es-ES" w:eastAsia="es-ES"/>
+              </w:rPr>
+              <w:t xml:space="preserve">Alta </w:t>
+            </w:r>
+          </w:p>
+        </w:tc>
+      </w:tr>
+      <w:tr>
+        <w:trPr>
+          <w:trHeight w:val="1965"/>
+        </w:trPr>
+        <w:tc>
+          <w:tcPr>
+            <w:tcW w:w="695" w:type="dxa"/>
+            <w:tcBorders>
+              <w:top w:val="nil"/>
+              <w:left w:val="single" w:sz="4" w:space="0" w:color="auto"/>
+              <w:bottom w:val="single" w:sz="4" w:space="0" w:color="auto"/>
+              <w:right w:val="single" w:sz="4" w:space="0" w:color="auto"/>
+            </w:tcBorders>
+            <w:shd w:val="clear" w:color="auto" w:fill="auto"/>
+            <w:vAlign w:val="center"/>
+            <w:hideMark/>
+          </w:tcPr>
+          <w:p>
+            <w:pPr>
+              <w:spacing w:after="0" w:line="240" w:lineRule="auto"/>
+              <w:jc w:val="center"/>
+              <w:rPr>
+                <w:rFonts w:ascii="Calibri" w:eastAsia="Times New Roman" w:hAnsi="Calibri" w:cs="Times New Roman"/>
+                <w:color w:val="000000"/>
+                <w:lang w:val="es-ES" w:eastAsia="es-ES"/>
+              </w:rPr>
+            </w:pPr>
+            <w:r>
+              <w:rPr>
+                <w:rFonts w:ascii="Calibri" w:eastAsia="Times New Roman" w:hAnsi="Calibri" w:cs="Times New Roman"/>
+                <w:color w:val="000000"/>
+                <w:lang w:val="es-ES" w:eastAsia="es-ES"/>
+              </w:rPr>
+              <w:t>R10</w:t>
+            </w:r>
+          </w:p>
+        </w:tc>
+        <w:tc>
+          <w:tcPr>
+            <w:tcW w:w="1699" w:type="dxa"/>
+            <w:tcBorders>
+              <w:top w:val="nil"/>
+              <w:left w:val="nil"/>
+              <w:bottom w:val="single" w:sz="4" w:space="0" w:color="auto"/>
+              <w:right w:val="single" w:sz="4" w:space="0" w:color="auto"/>
+            </w:tcBorders>
+            <w:shd w:val="clear" w:color="auto" w:fill="auto"/>
+            <w:vAlign w:val="center"/>
+            <w:hideMark/>
+          </w:tcPr>
+          <w:p>
+            <w:pPr>
+              <w:spacing w:after="0" w:line="240" w:lineRule="auto"/>
+              <w:rPr>
+                <w:rFonts w:ascii="Calibri" w:eastAsia="Times New Roman" w:hAnsi="Calibri" w:cs="Times New Roman"/>
+                <w:color w:val="000000"/>
+                <w:lang w:val="es-ES" w:eastAsia="es-ES"/>
+              </w:rPr>
+            </w:pPr>
+            <w:r>
+              <w:rPr>
+                <w:rFonts w:ascii="Calibri" w:eastAsia="Times New Roman" w:hAnsi="Calibri" w:cs="Times New Roman"/>
+                <w:color w:val="000000"/>
+                <w:lang w:val="es-ES" w:eastAsia="es-ES"/>
+              </w:rPr>
+              <w:t>Proveedor</w:t>
+            </w:r>
+          </w:p>
+        </w:tc>
+        <w:tc>
+          <w:tcPr>
+            <w:tcW w:w="1717" w:type="dxa"/>
+            <w:tcBorders>
+              <w:top w:val="nil"/>
+              <w:left w:val="nil"/>
+              <w:bottom w:val="single" w:sz="4" w:space="0" w:color="auto"/>
+              <w:right w:val="single" w:sz="4" w:space="0" w:color="auto"/>
+            </w:tcBorders>
+            <w:shd w:val="clear" w:color="auto" w:fill="auto"/>
+            <w:vAlign w:val="center"/>
+            <w:hideMark/>
+          </w:tcPr>
+          <w:p>
+            <w:pPr>
+              <w:spacing w:after="0" w:line="240" w:lineRule="auto"/>
+              <w:rPr>
+                <w:rFonts w:ascii="Calibri" w:eastAsia="Times New Roman" w:hAnsi="Calibri" w:cs="Times New Roman"/>
+                <w:color w:val="000000"/>
+                <w:lang w:val="es-ES" w:eastAsia="es-ES"/>
+              </w:rPr>
+            </w:pPr>
+            <w:r>
+              <w:rPr>
+                <w:rFonts w:ascii="Calibri" w:eastAsia="Times New Roman" w:hAnsi="Calibri" w:cs="Times New Roman"/>
+                <w:color w:val="000000"/>
+                <w:lang w:val="es-ES" w:eastAsia="es-ES"/>
+              </w:rPr>
+              <w:t>Registrarse como proveedor</w:t>
+            </w:r>
+          </w:p>
+        </w:tc>
+        <w:tc>
+          <w:tcPr>
+            <w:tcW w:w="3397" w:type="dxa"/>
+            <w:tcBorders>
+              <w:top w:val="nil"/>
+              <w:left w:val="nil"/>
+              <w:bottom w:val="single" w:sz="4" w:space="0" w:color="auto"/>
+              <w:right w:val="single" w:sz="4" w:space="0" w:color="auto"/>
+            </w:tcBorders>
+            <w:shd w:val="clear" w:color="auto" w:fill="auto"/>
+            <w:vAlign w:val="center"/>
+            <w:hideMark/>
+          </w:tcPr>
+          <w:p>
+            <w:pPr>
+              <w:spacing w:after="0" w:line="240" w:lineRule="auto"/>
+              <w:rPr>
+                <w:rFonts w:ascii="Calibri" w:eastAsia="Times New Roman" w:hAnsi="Calibri" w:cs="Times New Roman"/>
+                <w:color w:val="000000"/>
+                <w:lang w:val="es-ES" w:eastAsia="es-ES"/>
+              </w:rPr>
+            </w:pPr>
+            <w:r>
+              <w:rPr>
+                <w:rFonts w:ascii="Calibri" w:eastAsia="Times New Roman" w:hAnsi="Calibri" w:cs="Times New Roman"/>
+                <w:color w:val="000000"/>
+                <w:lang w:val="es-ES" w:eastAsia="es-ES"/>
+              </w:rPr>
+              <w:t>El aplicativo web debe permitir registrase como proveedor</w:t>
+            </w:r>
+          </w:p>
+        </w:tc>
+        <w:tc>
+          <w:tcPr>
+            <w:tcW w:w="1418" w:type="dxa"/>
+            <w:tcBorders>
+              <w:top w:val="nil"/>
+              <w:left w:val="nil"/>
+              <w:bottom w:val="single" w:sz="4" w:space="0" w:color="auto"/>
+              <w:right w:val="single" w:sz="4" w:space="0" w:color="auto"/>
+            </w:tcBorders>
+            <w:shd w:val="clear" w:color="auto" w:fill="auto"/>
+            <w:vAlign w:val="center"/>
+            <w:hideMark/>
+          </w:tcPr>
+          <w:p>
+            <w:pPr>
+              <w:spacing w:after="0" w:line="240" w:lineRule="auto"/>
+              <w:jc w:val="center"/>
+              <w:rPr>
+                <w:rFonts w:ascii="Calibri" w:eastAsia="Times New Roman" w:hAnsi="Calibri" w:cs="Times New Roman"/>
+                <w:color w:val="000000"/>
+                <w:lang w:val="es-ES" w:eastAsia="es-ES"/>
+              </w:rPr>
+            </w:pPr>
+            <w:r>
+              <w:rPr>
+                <w:rFonts w:ascii="Calibri" w:eastAsia="Times New Roman" w:hAnsi="Calibri" w:cs="Times New Roman"/>
+                <w:color w:val="000000"/>
+                <w:lang w:val="es-ES" w:eastAsia="es-ES"/>
+              </w:rPr>
+              <w:t xml:space="preserve">Alta </w:t>
+            </w:r>
+          </w:p>
+        </w:tc>
+      </w:tr>
+      <w:tr>
+        <w:trPr>
+          <w:trHeight w:val="1965"/>
+        </w:trPr>
+        <w:tc>
+          <w:tcPr>
+            <w:tcW w:w="695" w:type="dxa"/>
+            <w:tcBorders>
+              <w:top w:val="nil"/>
+              <w:left w:val="single" w:sz="4" w:space="0" w:color="auto"/>
+              <w:bottom w:val="single" w:sz="4" w:space="0" w:color="auto"/>
+              <w:right w:val="single" w:sz="4" w:space="0" w:color="auto"/>
+            </w:tcBorders>
+            <w:shd w:val="clear" w:color="auto" w:fill="auto"/>
+            <w:vAlign w:val="center"/>
+            <w:hideMark/>
+          </w:tcPr>
+          <w:p>
+            <w:pPr>
+              <w:spacing w:after="0" w:line="240" w:lineRule="auto"/>
+              <w:jc w:val="center"/>
+              <w:rPr>
+                <w:rFonts w:ascii="Calibri" w:eastAsia="Times New Roman" w:hAnsi="Calibri" w:cs="Times New Roman"/>
+                <w:color w:val="000000"/>
+                <w:lang w:val="es-ES" w:eastAsia="es-ES"/>
+              </w:rPr>
+            </w:pPr>
+            <w:r>
+              <w:rPr>
+                <w:rFonts w:ascii="Calibri" w:eastAsia="Times New Roman" w:hAnsi="Calibri" w:cs="Times New Roman"/>
+                <w:color w:val="000000"/>
+                <w:lang w:val="es-ES" w:eastAsia="es-ES"/>
+              </w:rPr>
+              <w:t>R11</w:t>
+            </w:r>
+          </w:p>
+        </w:tc>
+        <w:tc>
+          <w:tcPr>
+            <w:tcW w:w="1699" w:type="dxa"/>
+            <w:tcBorders>
+              <w:top w:val="nil"/>
+              <w:left w:val="nil"/>
+              <w:bottom w:val="single" w:sz="4" w:space="0" w:color="auto"/>
+              <w:right w:val="single" w:sz="4" w:space="0" w:color="auto"/>
+            </w:tcBorders>
+            <w:shd w:val="clear" w:color="auto" w:fill="auto"/>
+            <w:vAlign w:val="center"/>
+            <w:hideMark/>
+          </w:tcPr>
+          <w:p>
+            <w:pPr>
+              <w:spacing w:after="0" w:line="240" w:lineRule="auto"/>
+              <w:rPr>
+                <w:rFonts w:ascii="Calibri" w:eastAsia="Times New Roman" w:hAnsi="Calibri" w:cs="Times New Roman"/>
+                <w:color w:val="000000"/>
+                <w:lang w:val="es-ES" w:eastAsia="es-ES"/>
+              </w:rPr>
+            </w:pPr>
+            <w:r>
+              <w:rPr>
+                <w:rFonts w:ascii="Calibri" w:eastAsia="Times New Roman" w:hAnsi="Calibri" w:cs="Times New Roman"/>
+                <w:color w:val="000000"/>
+                <w:lang w:val="es-ES" w:eastAsia="es-ES"/>
+              </w:rPr>
+              <w:t>Proveedor</w:t>
+            </w:r>
+          </w:p>
+        </w:tc>
+        <w:tc>
+          <w:tcPr>
+            <w:tcW w:w="1717" w:type="dxa"/>
+            <w:tcBorders>
+              <w:top w:val="nil"/>
+              <w:left w:val="nil"/>
+              <w:bottom w:val="single" w:sz="4" w:space="0" w:color="auto"/>
+              <w:right w:val="single" w:sz="4" w:space="0" w:color="auto"/>
+            </w:tcBorders>
+            <w:shd w:val="clear" w:color="auto" w:fill="auto"/>
+            <w:vAlign w:val="center"/>
+            <w:hideMark/>
+          </w:tcPr>
+          <w:p>
+            <w:pPr>
+              <w:spacing w:after="0" w:line="240" w:lineRule="auto"/>
+              <w:rPr>
+                <w:rFonts w:ascii="Calibri" w:eastAsia="Times New Roman" w:hAnsi="Calibri" w:cs="Times New Roman"/>
+                <w:color w:val="000000"/>
+                <w:lang w:val="es-ES" w:eastAsia="es-ES"/>
+              </w:rPr>
+            </w:pPr>
+            <w:r>
+              <w:rPr>
+                <w:rFonts w:ascii="Calibri" w:eastAsia="Times New Roman" w:hAnsi="Calibri" w:cs="Times New Roman"/>
+                <w:color w:val="000000"/>
+                <w:lang w:val="es-ES" w:eastAsia="es-ES"/>
+              </w:rPr>
+              <w:t>Registrar productos</w:t>
+            </w:r>
+          </w:p>
+        </w:tc>
+        <w:tc>
+          <w:tcPr>
+            <w:tcW w:w="3397" w:type="dxa"/>
+            <w:tcBorders>
+              <w:top w:val="nil"/>
+              <w:left w:val="nil"/>
+              <w:bottom w:val="single" w:sz="4" w:space="0" w:color="auto"/>
+              <w:right w:val="single" w:sz="4" w:space="0" w:color="auto"/>
+            </w:tcBorders>
+            <w:shd w:val="clear" w:color="auto" w:fill="auto"/>
+            <w:vAlign w:val="center"/>
+            <w:hideMark/>
+          </w:tcPr>
+          <w:p>
+            <w:pPr>
+              <w:spacing w:after="0" w:line="240" w:lineRule="auto"/>
+              <w:rPr>
+                <w:rFonts w:ascii="Calibri" w:eastAsia="Times New Roman" w:hAnsi="Calibri" w:cs="Times New Roman"/>
+                <w:color w:val="000000"/>
+                <w:lang w:val="es-ES" w:eastAsia="es-ES"/>
+              </w:rPr>
+            </w:pPr>
+            <w:r>
+              <w:rPr>
+                <w:rFonts w:ascii="Calibri" w:eastAsia="Times New Roman" w:hAnsi="Calibri" w:cs="Times New Roman"/>
+                <w:color w:val="000000"/>
+                <w:lang w:val="es-ES" w:eastAsia="es-ES"/>
+              </w:rPr>
+              <w:t>El aplicativo web debe permitir al proveedor validado registrar nuevos productos</w:t>
+            </w:r>
+          </w:p>
+        </w:tc>
+        <w:tc>
+          <w:tcPr>
+            <w:tcW w:w="1418" w:type="dxa"/>
+            <w:tcBorders>
+              <w:top w:val="nil"/>
+              <w:left w:val="nil"/>
+              <w:bottom w:val="single" w:sz="4" w:space="0" w:color="auto"/>
+              <w:right w:val="single" w:sz="4" w:space="0" w:color="auto"/>
+            </w:tcBorders>
+            <w:shd w:val="clear" w:color="auto" w:fill="auto"/>
+            <w:vAlign w:val="center"/>
+            <w:hideMark/>
+          </w:tcPr>
+          <w:p>
+            <w:pPr>
+              <w:spacing w:after="0" w:line="240" w:lineRule="auto"/>
+              <w:jc w:val="center"/>
+              <w:rPr>
+                <w:rFonts w:ascii="Calibri" w:eastAsia="Times New Roman" w:hAnsi="Calibri" w:cs="Times New Roman"/>
+                <w:color w:val="000000"/>
+                <w:lang w:val="es-ES" w:eastAsia="es-ES"/>
+              </w:rPr>
+            </w:pPr>
+            <w:r>
+              <w:rPr>
+                <w:rFonts w:ascii="Calibri" w:eastAsia="Times New Roman" w:hAnsi="Calibri" w:cs="Times New Roman"/>
+                <w:color w:val="000000"/>
+                <w:lang w:val="es-ES" w:eastAsia="es-ES"/>
+              </w:rPr>
+              <w:t xml:space="preserve">Alta </w:t>
+            </w:r>
+          </w:p>
+        </w:tc>
+      </w:tr>
+      <w:tr>
+        <w:trPr>
+          <w:trHeight w:val="1965"/>
+        </w:trPr>
+        <w:tc>
+          <w:tcPr>
+            <w:tcW w:w="695" w:type="dxa"/>
+            <w:tcBorders>
+              <w:top w:val="nil"/>
+              <w:left w:val="single" w:sz="4" w:space="0" w:color="auto"/>
+              <w:bottom w:val="single" w:sz="4" w:space="0" w:color="auto"/>
+              <w:right w:val="single" w:sz="4" w:space="0" w:color="auto"/>
+            </w:tcBorders>
+            <w:shd w:val="clear" w:color="auto" w:fill="auto"/>
+            <w:vAlign w:val="center"/>
+            <w:hideMark/>
+          </w:tcPr>
+          <w:p>
+            <w:pPr>
+              <w:spacing w:after="0" w:line="240" w:lineRule="auto"/>
+              <w:jc w:val="center"/>
+              <w:rPr>
+                <w:rFonts w:ascii="Calibri" w:eastAsia="Times New Roman" w:hAnsi="Calibri" w:cs="Times New Roman"/>
+                <w:color w:val="000000"/>
+                <w:lang w:val="es-ES" w:eastAsia="es-ES"/>
+              </w:rPr>
+            </w:pPr>
+            <w:r>
+              <w:rPr>
+                <w:rFonts w:ascii="Calibri" w:eastAsia="Times New Roman" w:hAnsi="Calibri" w:cs="Times New Roman"/>
+                <w:color w:val="000000"/>
+                <w:lang w:val="es-ES" w:eastAsia="es-ES"/>
+              </w:rPr>
+              <w:lastRenderedPageBreak/>
+              <w:t>R12</w:t>
+            </w:r>
+          </w:p>
+        </w:tc>
+        <w:tc>
+          <w:tcPr>
+            <w:tcW w:w="1699" w:type="dxa"/>
+            <w:tcBorders>
+              <w:top w:val="nil"/>
+              <w:left w:val="nil"/>
+              <w:bottom w:val="single" w:sz="4" w:space="0" w:color="auto"/>
+              <w:right w:val="single" w:sz="4" w:space="0" w:color="auto"/>
+            </w:tcBorders>
+            <w:shd w:val="clear" w:color="auto" w:fill="auto"/>
+            <w:vAlign w:val="center"/>
+            <w:hideMark/>
+          </w:tcPr>
+          <w:p>
+            <w:pPr>
+              <w:spacing w:after="0" w:line="240" w:lineRule="auto"/>
+              <w:rPr>
+                <w:rFonts w:ascii="Calibri" w:eastAsia="Times New Roman" w:hAnsi="Calibri" w:cs="Times New Roman"/>
+                <w:color w:val="000000"/>
+                <w:lang w:val="es-ES" w:eastAsia="es-ES"/>
+              </w:rPr>
+            </w:pPr>
+            <w:r>
+              <w:rPr>
+                <w:rFonts w:ascii="Calibri" w:eastAsia="Times New Roman" w:hAnsi="Calibri" w:cs="Times New Roman"/>
+                <w:color w:val="000000"/>
+                <w:lang w:val="es-ES" w:eastAsia="es-ES"/>
+              </w:rPr>
+              <w:t>Proveedor</w:t>
+            </w:r>
+          </w:p>
+        </w:tc>
+        <w:tc>
+          <w:tcPr>
+            <w:tcW w:w="1717" w:type="dxa"/>
+            <w:tcBorders>
+              <w:top w:val="nil"/>
+              <w:left w:val="nil"/>
+              <w:bottom w:val="single" w:sz="4" w:space="0" w:color="auto"/>
+              <w:right w:val="single" w:sz="4" w:space="0" w:color="auto"/>
+            </w:tcBorders>
+            <w:shd w:val="clear" w:color="auto" w:fill="auto"/>
+            <w:vAlign w:val="center"/>
+            <w:hideMark/>
+          </w:tcPr>
+          <w:p>
+            <w:pPr>
+              <w:spacing w:after="0" w:line="240" w:lineRule="auto"/>
+              <w:rPr>
+                <w:rFonts w:ascii="Calibri" w:eastAsia="Times New Roman" w:hAnsi="Calibri" w:cs="Times New Roman"/>
+                <w:color w:val="000000"/>
+                <w:lang w:val="es-ES" w:eastAsia="es-ES"/>
+              </w:rPr>
+            </w:pPr>
+            <w:r>
+              <w:rPr>
+                <w:rFonts w:ascii="Calibri" w:eastAsia="Times New Roman" w:hAnsi="Calibri" w:cs="Times New Roman"/>
+                <w:color w:val="000000"/>
+                <w:lang w:val="es-ES" w:eastAsia="es-ES"/>
+              </w:rPr>
+              <w:t>Atender pedido</w:t>
+            </w:r>
+          </w:p>
+        </w:tc>
+        <w:tc>
+          <w:tcPr>
+            <w:tcW w:w="3397" w:type="dxa"/>
+            <w:tcBorders>
+              <w:top w:val="nil"/>
+              <w:left w:val="nil"/>
+              <w:bottom w:val="single" w:sz="4" w:space="0" w:color="auto"/>
+              <w:right w:val="single" w:sz="4" w:space="0" w:color="auto"/>
+            </w:tcBorders>
+            <w:shd w:val="clear" w:color="auto" w:fill="auto"/>
+            <w:vAlign w:val="center"/>
+            <w:hideMark/>
+          </w:tcPr>
+          <w:p>
+            <w:pPr>
+              <w:spacing w:after="0" w:line="240" w:lineRule="auto"/>
+              <w:rPr>
+                <w:rFonts w:ascii="Calibri" w:eastAsia="Times New Roman" w:hAnsi="Calibri" w:cs="Times New Roman"/>
+                <w:color w:val="000000"/>
+                <w:lang w:val="es-ES" w:eastAsia="es-ES"/>
+              </w:rPr>
+            </w:pPr>
+            <w:r>
+              <w:rPr>
+                <w:rFonts w:ascii="Calibri" w:eastAsia="Times New Roman" w:hAnsi="Calibri" w:cs="Times New Roman"/>
+                <w:color w:val="000000"/>
+                <w:lang w:val="es-ES" w:eastAsia="es-ES"/>
+              </w:rPr>
+              <w:t>El aplicativo web debe permitir dar seguimiento a los pedidos enviados a los proveedores</w:t>
+            </w:r>
+          </w:p>
+        </w:tc>
+        <w:tc>
+          <w:tcPr>
+            <w:tcW w:w="1418" w:type="dxa"/>
+            <w:tcBorders>
+              <w:top w:val="nil"/>
+              <w:left w:val="nil"/>
+              <w:bottom w:val="single" w:sz="4" w:space="0" w:color="auto"/>
+              <w:right w:val="single" w:sz="4" w:space="0" w:color="auto"/>
+            </w:tcBorders>
+            <w:shd w:val="clear" w:color="auto" w:fill="auto"/>
+            <w:vAlign w:val="center"/>
+            <w:hideMark/>
+          </w:tcPr>
+          <w:p>
+            <w:pPr>
+              <w:spacing w:after="0" w:line="240" w:lineRule="auto"/>
+              <w:jc w:val="center"/>
+              <w:rPr>
+                <w:rFonts w:ascii="Calibri" w:eastAsia="Times New Roman" w:hAnsi="Calibri" w:cs="Times New Roman"/>
+                <w:color w:val="000000"/>
+                <w:lang w:val="es-ES" w:eastAsia="es-ES"/>
+              </w:rPr>
+            </w:pPr>
+            <w:r>
+              <w:rPr>
+                <w:rFonts w:ascii="Calibri" w:eastAsia="Times New Roman" w:hAnsi="Calibri" w:cs="Times New Roman"/>
+                <w:color w:val="000000"/>
+                <w:lang w:val="es-ES" w:eastAsia="es-ES"/>
+              </w:rPr>
+              <w:t xml:space="preserve">Alta </w:t>
+            </w:r>
+          </w:p>
+        </w:tc>
+      </w:tr>
+      <w:tr>
+        <w:trPr>
+          <w:trHeight w:val="1965"/>
+        </w:trPr>
+        <w:tc>
+          <w:tcPr>
+            <w:tcW w:w="695" w:type="dxa"/>
+            <w:tcBorders>
+              <w:top w:val="nil"/>
+              <w:left w:val="single" w:sz="4" w:space="0" w:color="auto"/>
+              <w:bottom w:val="single" w:sz="4" w:space="0" w:color="auto"/>
+              <w:right w:val="single" w:sz="4" w:space="0" w:color="auto"/>
+            </w:tcBorders>
+            <w:shd w:val="clear" w:color="auto" w:fill="auto"/>
+            <w:vAlign w:val="center"/>
+            <w:hideMark/>
+          </w:tcPr>
+          <w:p>
+            <w:pPr>
+              <w:spacing w:after="0" w:line="240" w:lineRule="auto"/>
+              <w:jc w:val="center"/>
+              <w:rPr>
+                <w:rFonts w:ascii="Calibri" w:eastAsia="Times New Roman" w:hAnsi="Calibri" w:cs="Times New Roman"/>
+                <w:color w:val="000000"/>
+                <w:lang w:val="es-ES" w:eastAsia="es-ES"/>
+              </w:rPr>
+            </w:pPr>
+            <w:r>
+              <w:rPr>
+                <w:rFonts w:ascii="Calibri" w:eastAsia="Times New Roman" w:hAnsi="Calibri" w:cs="Times New Roman"/>
+                <w:color w:val="000000"/>
+                <w:lang w:val="es-ES" w:eastAsia="es-ES"/>
+              </w:rPr>
+              <w:t>R13</w:t>
+            </w:r>
+          </w:p>
+        </w:tc>
+        <w:tc>
+          <w:tcPr>
+            <w:tcW w:w="1699" w:type="dxa"/>
+            <w:tcBorders>
+              <w:top w:val="nil"/>
+              <w:left w:val="nil"/>
+              <w:bottom w:val="single" w:sz="4" w:space="0" w:color="auto"/>
+              <w:right w:val="single" w:sz="4" w:space="0" w:color="auto"/>
+            </w:tcBorders>
+            <w:shd w:val="clear" w:color="auto" w:fill="auto"/>
+            <w:vAlign w:val="center"/>
+            <w:hideMark/>
+          </w:tcPr>
+          <w:p>
+            <w:pPr>
+              <w:spacing w:after="0" w:line="240" w:lineRule="auto"/>
+              <w:rPr>
+                <w:rFonts w:ascii="Calibri" w:eastAsia="Times New Roman" w:hAnsi="Calibri" w:cs="Times New Roman"/>
+                <w:color w:val="000000"/>
+                <w:lang w:val="es-ES" w:eastAsia="es-ES"/>
+              </w:rPr>
+            </w:pPr>
+            <w:r>
+              <w:rPr>
+                <w:rFonts w:ascii="Calibri" w:eastAsia="Times New Roman" w:hAnsi="Calibri" w:cs="Times New Roman"/>
+                <w:color w:val="000000"/>
+                <w:lang w:val="es-ES" w:eastAsia="es-ES"/>
+              </w:rPr>
+              <w:t>Proveedor</w:t>
+            </w:r>
+          </w:p>
+        </w:tc>
+        <w:tc>
+          <w:tcPr>
+            <w:tcW w:w="1717" w:type="dxa"/>
+            <w:tcBorders>
+              <w:top w:val="nil"/>
+              <w:left w:val="nil"/>
+              <w:bottom w:val="single" w:sz="4" w:space="0" w:color="auto"/>
+              <w:right w:val="single" w:sz="4" w:space="0" w:color="auto"/>
+            </w:tcBorders>
+            <w:shd w:val="clear" w:color="auto" w:fill="auto"/>
+            <w:vAlign w:val="center"/>
+            <w:hideMark/>
+          </w:tcPr>
+          <w:p>
+            <w:pPr>
+              <w:spacing w:after="0" w:line="240" w:lineRule="auto"/>
+              <w:rPr>
+                <w:rFonts w:ascii="Calibri" w:eastAsia="Times New Roman" w:hAnsi="Calibri" w:cs="Times New Roman"/>
+                <w:color w:val="000000"/>
+                <w:lang w:val="es-ES" w:eastAsia="es-ES"/>
+              </w:rPr>
+            </w:pPr>
+            <w:r>
+              <w:rPr>
+                <w:rFonts w:ascii="Calibri" w:eastAsia="Times New Roman" w:hAnsi="Calibri" w:cs="Times New Roman"/>
+                <w:color w:val="000000"/>
+                <w:lang w:val="es-ES" w:eastAsia="es-ES"/>
+              </w:rPr>
+              <w:t>Editar productos</w:t>
+            </w:r>
+          </w:p>
+        </w:tc>
+        <w:tc>
+          <w:tcPr>
+            <w:tcW w:w="3397" w:type="dxa"/>
+            <w:tcBorders>
+              <w:top w:val="nil"/>
+              <w:left w:val="nil"/>
+              <w:bottom w:val="single" w:sz="4" w:space="0" w:color="auto"/>
+              <w:right w:val="single" w:sz="4" w:space="0" w:color="auto"/>
+            </w:tcBorders>
+            <w:shd w:val="clear" w:color="auto" w:fill="auto"/>
+            <w:vAlign w:val="center"/>
+            <w:hideMark/>
+          </w:tcPr>
+          <w:p>
+            <w:pPr>
+              <w:spacing w:after="0" w:line="240" w:lineRule="auto"/>
+              <w:rPr>
+                <w:rFonts w:ascii="Calibri" w:eastAsia="Times New Roman" w:hAnsi="Calibri" w:cs="Times New Roman"/>
+                <w:color w:val="000000"/>
+                <w:lang w:val="es-ES" w:eastAsia="es-ES"/>
+              </w:rPr>
+            </w:pPr>
+            <w:r>
+              <w:rPr>
+                <w:rFonts w:ascii="Calibri" w:eastAsia="Times New Roman" w:hAnsi="Calibri" w:cs="Times New Roman"/>
+                <w:color w:val="000000"/>
+                <w:lang w:val="es-ES" w:eastAsia="es-ES"/>
+              </w:rPr>
+              <w:t>El aplicativo web debe permitir editar los productos ingresados por los proveedores</w:t>
+            </w:r>
+          </w:p>
+        </w:tc>
+        <w:tc>
+          <w:tcPr>
+            <w:tcW w:w="1418" w:type="dxa"/>
+            <w:tcBorders>
+              <w:top w:val="nil"/>
+              <w:left w:val="nil"/>
+              <w:bottom w:val="single" w:sz="4" w:space="0" w:color="auto"/>
+              <w:right w:val="single" w:sz="4" w:space="0" w:color="auto"/>
+            </w:tcBorders>
+            <w:shd w:val="clear" w:color="auto" w:fill="auto"/>
+            <w:vAlign w:val="center"/>
+            <w:hideMark/>
+          </w:tcPr>
+          <w:p>
+            <w:pPr>
+              <w:spacing w:after="0" w:line="240" w:lineRule="auto"/>
+              <w:jc w:val="center"/>
+              <w:rPr>
+                <w:rFonts w:ascii="Calibri" w:eastAsia="Times New Roman" w:hAnsi="Calibri" w:cs="Times New Roman"/>
+                <w:color w:val="000000"/>
+                <w:lang w:val="es-ES" w:eastAsia="es-ES"/>
+              </w:rPr>
+            </w:pPr>
+            <w:r>
+              <w:rPr>
+                <w:rFonts w:ascii="Calibri" w:eastAsia="Times New Roman" w:hAnsi="Calibri" w:cs="Times New Roman"/>
+                <w:color w:val="000000"/>
+                <w:lang w:val="es-ES" w:eastAsia="es-ES"/>
+              </w:rPr>
+              <w:t xml:space="preserve">Alta </w:t>
+            </w:r>
+          </w:p>
+        </w:tc>
+      </w:tr>
+      <w:tr>
+        <w:trPr>
+          <w:trHeight w:val="1635"/>
+        </w:trPr>
+        <w:tc>
+          <w:tcPr>
+            <w:tcW w:w="695" w:type="dxa"/>
+            <w:tcBorders>
+              <w:top w:val="nil"/>
+              <w:left w:val="single" w:sz="4" w:space="0" w:color="auto"/>
+              <w:bottom w:val="single" w:sz="4" w:space="0" w:color="auto"/>
+              <w:right w:val="single" w:sz="4" w:space="0" w:color="auto"/>
+            </w:tcBorders>
+            <w:shd w:val="clear" w:color="auto" w:fill="auto"/>
+            <w:vAlign w:val="center"/>
+            <w:hideMark/>
+          </w:tcPr>
+          <w:p>
+            <w:pPr>
+              <w:spacing w:after="0" w:line="240" w:lineRule="auto"/>
+              <w:jc w:val="center"/>
+              <w:rPr>
+                <w:rFonts w:ascii="Calibri" w:eastAsia="Times New Roman" w:hAnsi="Calibri" w:cs="Times New Roman"/>
+                <w:color w:val="000000"/>
+                <w:lang w:val="es-ES" w:eastAsia="es-ES"/>
+              </w:rPr>
+            </w:pPr>
+            <w:r>
+              <w:rPr>
+                <w:rFonts w:ascii="Calibri" w:eastAsia="Times New Roman" w:hAnsi="Calibri" w:cs="Times New Roman"/>
+                <w:color w:val="000000"/>
+                <w:lang w:val="es-ES" w:eastAsia="es-ES"/>
+              </w:rPr>
+              <w:t>R14</w:t>
+            </w:r>
+          </w:p>
+        </w:tc>
+        <w:tc>
+          <w:tcPr>
+            <w:tcW w:w="1699" w:type="dxa"/>
+            <w:tcBorders>
+              <w:top w:val="nil"/>
+              <w:left w:val="nil"/>
+              <w:bottom w:val="single" w:sz="4" w:space="0" w:color="auto"/>
+              <w:right w:val="single" w:sz="4" w:space="0" w:color="auto"/>
+            </w:tcBorders>
+            <w:shd w:val="clear" w:color="auto" w:fill="auto"/>
+            <w:vAlign w:val="center"/>
+            <w:hideMark/>
+          </w:tcPr>
+          <w:p>
+            <w:pPr>
+              <w:spacing w:after="0" w:line="240" w:lineRule="auto"/>
+              <w:rPr>
+                <w:rFonts w:ascii="Calibri" w:eastAsia="Times New Roman" w:hAnsi="Calibri" w:cs="Times New Roman"/>
+                <w:color w:val="000000"/>
+                <w:lang w:val="es-ES" w:eastAsia="es-ES"/>
+              </w:rPr>
+            </w:pPr>
+            <w:r>
+              <w:rPr>
+                <w:rFonts w:ascii="Calibri" w:eastAsia="Times New Roman" w:hAnsi="Calibri" w:cs="Times New Roman"/>
+                <w:color w:val="000000"/>
+                <w:lang w:val="es-ES" w:eastAsia="es-ES"/>
+              </w:rPr>
+              <w:t>Administrador</w:t>
+            </w:r>
+          </w:p>
+        </w:tc>
+        <w:tc>
+          <w:tcPr>
+            <w:tcW w:w="1717" w:type="dxa"/>
+            <w:tcBorders>
+              <w:top w:val="nil"/>
+              <w:left w:val="nil"/>
+              <w:bottom w:val="single" w:sz="4" w:space="0" w:color="auto"/>
+              <w:right w:val="single" w:sz="4" w:space="0" w:color="auto"/>
+            </w:tcBorders>
+            <w:shd w:val="clear" w:color="auto" w:fill="auto"/>
+            <w:vAlign w:val="center"/>
+            <w:hideMark/>
+          </w:tcPr>
+          <w:p>
+            <w:pPr>
+              <w:spacing w:after="0" w:line="240" w:lineRule="auto"/>
+              <w:rPr>
+                <w:rFonts w:ascii="Calibri" w:eastAsia="Times New Roman" w:hAnsi="Calibri" w:cs="Times New Roman"/>
+                <w:color w:val="000000"/>
+                <w:lang w:val="es-ES" w:eastAsia="es-ES"/>
+              </w:rPr>
+            </w:pPr>
+            <w:r>
+              <w:rPr>
+                <w:rFonts w:ascii="Calibri" w:eastAsia="Times New Roman" w:hAnsi="Calibri" w:cs="Times New Roman"/>
+                <w:color w:val="000000"/>
+                <w:lang w:val="es-ES" w:eastAsia="es-ES"/>
+              </w:rPr>
+              <w:t>Aprobar solicitudes de proveedores</w:t>
+            </w:r>
+          </w:p>
+        </w:tc>
+        <w:tc>
+          <w:tcPr>
+            <w:tcW w:w="3397" w:type="dxa"/>
+            <w:tcBorders>
+              <w:top w:val="nil"/>
+              <w:left w:val="nil"/>
+              <w:bottom w:val="single" w:sz="4" w:space="0" w:color="auto"/>
+              <w:right w:val="single" w:sz="4" w:space="0" w:color="auto"/>
+            </w:tcBorders>
+            <w:shd w:val="clear" w:color="auto" w:fill="auto"/>
+            <w:vAlign w:val="center"/>
+            <w:hideMark/>
+          </w:tcPr>
+          <w:p>
+            <w:pPr>
+              <w:spacing w:after="0" w:line="240" w:lineRule="auto"/>
+              <w:rPr>
+                <w:rFonts w:ascii="Calibri" w:eastAsia="Times New Roman" w:hAnsi="Calibri" w:cs="Times New Roman"/>
+                <w:color w:val="000000"/>
+                <w:lang w:val="es-ES" w:eastAsia="es-ES"/>
+              </w:rPr>
+            </w:pPr>
+            <w:r>
+              <w:rPr>
+                <w:rFonts w:ascii="Calibri" w:eastAsia="Times New Roman" w:hAnsi="Calibri" w:cs="Times New Roman"/>
+                <w:color w:val="000000"/>
+                <w:lang w:val="es-ES" w:eastAsia="es-ES"/>
+              </w:rPr>
+              <w:t>El aplicativo web debe permitir aceptar solicitudes de registro de proveedores</w:t>
+            </w:r>
+          </w:p>
+        </w:tc>
+        <w:tc>
+          <w:tcPr>
+            <w:tcW w:w="1418" w:type="dxa"/>
+            <w:tcBorders>
+              <w:top w:val="nil"/>
+              <w:left w:val="nil"/>
+              <w:bottom w:val="single" w:sz="4" w:space="0" w:color="auto"/>
+              <w:right w:val="single" w:sz="4" w:space="0" w:color="auto"/>
+            </w:tcBorders>
+            <w:shd w:val="clear" w:color="auto" w:fill="auto"/>
+            <w:vAlign w:val="center"/>
+            <w:hideMark/>
+          </w:tcPr>
+          <w:p>
+            <w:pPr>
+              <w:spacing w:after="0" w:line="240" w:lineRule="auto"/>
+              <w:jc w:val="center"/>
+              <w:rPr>
+                <w:rFonts w:ascii="Calibri" w:eastAsia="Times New Roman" w:hAnsi="Calibri" w:cs="Times New Roman"/>
+                <w:color w:val="000000"/>
+                <w:lang w:val="es-ES" w:eastAsia="es-ES"/>
+              </w:rPr>
+            </w:pPr>
+            <w:r>
+              <w:rPr>
+                <w:rFonts w:ascii="Calibri" w:eastAsia="Times New Roman" w:hAnsi="Calibri" w:cs="Times New Roman"/>
+                <w:color w:val="000000"/>
+                <w:lang w:val="es-ES" w:eastAsia="es-ES"/>
+              </w:rPr>
+              <w:t>Media</w:t>
+            </w:r>
+          </w:p>
+        </w:tc>
+      </w:tr>
+      <w:tr>
+        <w:trPr>
+          <w:trHeight w:val="1950"/>
+        </w:trPr>
+        <w:tc>
+          <w:tcPr>
+            <w:tcW w:w="695" w:type="dxa"/>
+            <w:tcBorders>
+              <w:top w:val="nil"/>
+              <w:left w:val="single" w:sz="4" w:space="0" w:color="auto"/>
+              <w:bottom w:val="single" w:sz="4" w:space="0" w:color="auto"/>
+              <w:right w:val="single" w:sz="4" w:space="0" w:color="auto"/>
+            </w:tcBorders>
+            <w:shd w:val="clear" w:color="auto" w:fill="auto"/>
+            <w:vAlign w:val="center"/>
+            <w:hideMark/>
+          </w:tcPr>
+          <w:p>
+            <w:pPr>
+              <w:spacing w:after="0" w:line="240" w:lineRule="auto"/>
+              <w:jc w:val="center"/>
+              <w:rPr>
+                <w:rFonts w:ascii="Calibri" w:eastAsia="Times New Roman" w:hAnsi="Calibri" w:cs="Times New Roman"/>
+                <w:color w:val="000000"/>
+                <w:lang w:val="es-ES" w:eastAsia="es-ES"/>
+              </w:rPr>
+            </w:pPr>
+            <w:r>
+              <w:rPr>
+                <w:rFonts w:ascii="Calibri" w:eastAsia="Times New Roman" w:hAnsi="Calibri" w:cs="Times New Roman"/>
+                <w:color w:val="000000"/>
+                <w:lang w:val="es-ES" w:eastAsia="es-ES"/>
+              </w:rPr>
+              <w:t>R15</w:t>
+            </w:r>
+          </w:p>
+        </w:tc>
+        <w:tc>
+          <w:tcPr>
+            <w:tcW w:w="1699" w:type="dxa"/>
+            <w:tcBorders>
+              <w:top w:val="nil"/>
+              <w:left w:val="nil"/>
+              <w:bottom w:val="single" w:sz="4" w:space="0" w:color="auto"/>
+              <w:right w:val="single" w:sz="4" w:space="0" w:color="auto"/>
+            </w:tcBorders>
+            <w:shd w:val="clear" w:color="auto" w:fill="auto"/>
+            <w:vAlign w:val="center"/>
+            <w:hideMark/>
+          </w:tcPr>
+          <w:p>
+            <w:pPr>
+              <w:spacing w:after="0" w:line="240" w:lineRule="auto"/>
+              <w:rPr>
+                <w:rFonts w:ascii="Calibri" w:eastAsia="Times New Roman" w:hAnsi="Calibri" w:cs="Times New Roman"/>
+                <w:color w:val="000000"/>
+                <w:lang w:val="es-ES" w:eastAsia="es-ES"/>
+              </w:rPr>
+            </w:pPr>
+            <w:r>
+              <w:rPr>
+                <w:rFonts w:ascii="Calibri" w:eastAsia="Times New Roman" w:hAnsi="Calibri" w:cs="Times New Roman"/>
+                <w:color w:val="000000"/>
+                <w:lang w:val="es-ES" w:eastAsia="es-ES"/>
+              </w:rPr>
+              <w:t>Administrador</w:t>
+            </w:r>
+          </w:p>
+        </w:tc>
+        <w:tc>
+          <w:tcPr>
+            <w:tcW w:w="1717" w:type="dxa"/>
+            <w:tcBorders>
+              <w:top w:val="nil"/>
+              <w:left w:val="nil"/>
+              <w:bottom w:val="single" w:sz="4" w:space="0" w:color="auto"/>
+              <w:right w:val="single" w:sz="4" w:space="0" w:color="auto"/>
+            </w:tcBorders>
+            <w:shd w:val="clear" w:color="auto" w:fill="auto"/>
+            <w:vAlign w:val="center"/>
+            <w:hideMark/>
+          </w:tcPr>
+          <w:p>
+            <w:pPr>
+              <w:spacing w:after="0" w:line="240" w:lineRule="auto"/>
+              <w:rPr>
+                <w:rFonts w:ascii="Calibri" w:eastAsia="Times New Roman" w:hAnsi="Calibri" w:cs="Times New Roman"/>
+                <w:color w:val="000000"/>
+                <w:lang w:val="es-ES" w:eastAsia="es-ES"/>
+              </w:rPr>
+            </w:pPr>
+            <w:r>
+              <w:rPr>
+                <w:rFonts w:ascii="Calibri" w:eastAsia="Times New Roman" w:hAnsi="Calibri" w:cs="Times New Roman"/>
+                <w:color w:val="000000"/>
+                <w:lang w:val="es-ES" w:eastAsia="es-ES"/>
+              </w:rPr>
+              <w:t>Deshabilitar proveedor</w:t>
+            </w:r>
+          </w:p>
+        </w:tc>
+        <w:tc>
+          <w:tcPr>
+            <w:tcW w:w="3397" w:type="dxa"/>
+            <w:tcBorders>
+              <w:top w:val="nil"/>
+              <w:left w:val="nil"/>
+              <w:bottom w:val="single" w:sz="4" w:space="0" w:color="auto"/>
+              <w:right w:val="single" w:sz="4" w:space="0" w:color="auto"/>
+            </w:tcBorders>
+            <w:shd w:val="clear" w:color="auto" w:fill="auto"/>
+            <w:vAlign w:val="center"/>
+            <w:hideMark/>
+          </w:tcPr>
+          <w:p>
+            <w:pPr>
+              <w:spacing w:after="0" w:line="240" w:lineRule="auto"/>
+              <w:rPr>
+                <w:rFonts w:ascii="Calibri" w:eastAsia="Times New Roman" w:hAnsi="Calibri" w:cs="Times New Roman"/>
+                <w:color w:val="000000"/>
+                <w:lang w:val="es-ES" w:eastAsia="es-ES"/>
+              </w:rPr>
+            </w:pPr>
+            <w:r>
+              <w:rPr>
+                <w:rFonts w:ascii="Calibri" w:eastAsia="Times New Roman" w:hAnsi="Calibri" w:cs="Times New Roman"/>
+                <w:color w:val="000000"/>
+                <w:lang w:val="es-ES" w:eastAsia="es-ES"/>
+              </w:rPr>
+              <w:t>El aplicativo web debe permitir deshabilitar las cuentas de los proveedores</w:t>
+            </w:r>
+          </w:p>
+        </w:tc>
+        <w:tc>
+          <w:tcPr>
+            <w:tcW w:w="1418" w:type="dxa"/>
+            <w:tcBorders>
+              <w:top w:val="nil"/>
+              <w:left w:val="nil"/>
+              <w:bottom w:val="single" w:sz="4" w:space="0" w:color="auto"/>
+              <w:right w:val="single" w:sz="4" w:space="0" w:color="auto"/>
+            </w:tcBorders>
+            <w:shd w:val="clear" w:color="auto" w:fill="auto"/>
+            <w:vAlign w:val="center"/>
+            <w:hideMark/>
+          </w:tcPr>
+          <w:p>
+            <w:pPr>
+              <w:spacing w:after="0" w:line="240" w:lineRule="auto"/>
+              <w:jc w:val="center"/>
+              <w:rPr>
+                <w:rFonts w:ascii="Calibri" w:eastAsia="Times New Roman" w:hAnsi="Calibri" w:cs="Times New Roman"/>
+                <w:color w:val="000000"/>
+                <w:lang w:val="es-ES" w:eastAsia="es-ES"/>
+              </w:rPr>
+            </w:pPr>
+            <w:r>
+              <w:rPr>
+                <w:rFonts w:ascii="Calibri" w:eastAsia="Times New Roman" w:hAnsi="Calibri" w:cs="Times New Roman"/>
+                <w:color w:val="000000"/>
+                <w:lang w:val="es-ES" w:eastAsia="es-ES"/>
+              </w:rPr>
+              <w:t>Media</w:t>
+            </w:r>
+          </w:p>
+        </w:tc>
+      </w:tr>
+    </w:tbl>
     <w:p>
       <w:pPr>
         <w:spacing w:after="160" w:line="259" w:lineRule="auto"/>
@@ -3126,86 +5853,6 @@
           <w:b/>
         </w:rPr>
       </w:pPr>
-      <w:r>
-        <w:rPr>
-          <w:noProof/>
-        </w:rPr>
-        <w:drawing>
-          <wp:anchor distT="0" distB="0" distL="114300" distR="114300" simplePos="0" relativeHeight="251668480" behindDoc="1" locked="0" layoutInCell="1" allowOverlap="1" wp14:anchorId="00BCAC9E" wp14:editId="5BA70298">
-            <wp:simplePos x="0" y="0"/>
-            <wp:positionH relativeFrom="page">
-              <wp:posOffset>752475</wp:posOffset>
-            </wp:positionH>
-            <wp:positionV relativeFrom="paragraph">
-              <wp:posOffset>264795</wp:posOffset>
-            </wp:positionV>
-            <wp:extent cx="8495030" cy="4276284"/>
-            <wp:effectExtent l="19050" t="19050" r="20320" b="10160"/>
-            <wp:wrapNone/>
-            <wp:docPr id="2" name="Imagen 2"/>
-            <wp:cNvGraphicFramePr>
-              <a:graphicFrameLocks xmlns:a="http://schemas.openxmlformats.org/drawingml/2006/main" noChangeAspect="1"/>
-            </wp:cNvGraphicFramePr>
-            <a:graphic xmlns:a="http://schemas.openxmlformats.org/drawingml/2006/main">
-              <a:graphicData uri="http://schemas.openxmlformats.org/drawingml/2006/picture">
-                <pic:pic xmlns:pic="http://schemas.openxmlformats.org/drawingml/2006/picture">
-                  <pic:nvPicPr>
-                    <pic:cNvPr id="1" name=""/>
-                    <pic:cNvPicPr/>
-                  </pic:nvPicPr>
-                  <pic:blipFill>
-                    <a:blip r:embed="rId12">
-                      <a:extLst>
-                        <a:ext uri="{BEBA8EAE-BF5A-486C-A8C5-ECC9F3942E4B}">
-                          <a14:imgProps xmlns:a14="http://schemas.microsoft.com/office/drawing/2010/main">
-                            <a14:imgLayer r:embed="rId13">
-                              <a14:imgEffect>
-                                <a14:sharpenSoften amount="15000"/>
-                              </a14:imgEffect>
-                            </a14:imgLayer>
-                          </a14:imgProps>
-                        </a:ext>
-                        <a:ext uri="{28A0092B-C50C-407E-A947-70E740481C1C}">
-                          <a14:useLocalDpi xmlns:a14="http://schemas.microsoft.com/office/drawing/2010/main" val="0"/>
-                        </a:ext>
-                      </a:extLst>
-                    </a:blip>
-                    <a:stretch>
-                      <a:fillRect/>
-                    </a:stretch>
-                  </pic:blipFill>
-                  <pic:spPr>
-                    <a:xfrm>
-                      <a:off x="0" y="0"/>
-                      <a:ext cx="8497396" cy="4277475"/>
-                    </a:xfrm>
-                    <a:prstGeom prst="rect">
-                      <a:avLst/>
-                    </a:prstGeom>
-                    <a:ln>
-                      <a:solidFill>
-                        <a:schemeClr val="tx1"/>
-                      </a:solidFill>
-                    </a:ln>
-                  </pic:spPr>
-                </pic:pic>
-              </a:graphicData>
-            </a:graphic>
-            <wp14:sizeRelH relativeFrom="page">
-              <wp14:pctWidth>0</wp14:pctWidth>
-            </wp14:sizeRelH>
-            <wp14:sizeRelV relativeFrom="page">
-              <wp14:pctHeight>0</wp14:pctHeight>
-            </wp14:sizeRelV>
-          </wp:anchor>
-        </w:drawing>
-      </w:r>
-      <w:r>
-        <w:rPr>
-          <w:b/>
-        </w:rPr>
-        <w:br w:type="page"/>
-      </w:r>
     </w:p>
     <w:p>
       <w:pPr>
@@ -3215,89 +5862,6 @@
           <w:b/>
         </w:rPr>
       </w:pPr>
-      <w:r>
-        <w:rPr>
-          <w:noProof/>
-          <w:lang w:val="en-US"/>
-        </w:rPr>
-        <w:lastRenderedPageBreak/>
-        <w:drawing>
-          <wp:anchor distT="0" distB="0" distL="114300" distR="114300" simplePos="0" relativeHeight="251667456" behindDoc="1" locked="0" layoutInCell="1" allowOverlap="1" wp14:anchorId="3460CDFF" wp14:editId="7AFFEE75">
-            <wp:simplePos x="0" y="0"/>
-            <wp:positionH relativeFrom="column">
-              <wp:posOffset>34290</wp:posOffset>
-            </wp:positionH>
-            <wp:positionV relativeFrom="paragraph">
-              <wp:posOffset>25400</wp:posOffset>
-            </wp:positionV>
-            <wp:extent cx="8409940" cy="4177030"/>
-            <wp:effectExtent l="19050" t="19050" r="10160" b="13970"/>
-            <wp:wrapTight wrapText="bothSides">
-              <wp:wrapPolygon edited="0">
-                <wp:start x="-49" y="-99"/>
-                <wp:lineTo x="-49" y="21574"/>
-                <wp:lineTo x="21577" y="21574"/>
-                <wp:lineTo x="21577" y="-99"/>
-                <wp:lineTo x="-49" y="-99"/>
-              </wp:wrapPolygon>
-            </wp:wrapTight>
-            <wp:docPr id="9" name="Imagen 9"/>
-            <wp:cNvGraphicFramePr>
-              <a:graphicFrameLocks xmlns:a="http://schemas.openxmlformats.org/drawingml/2006/main" noChangeAspect="1"/>
-            </wp:cNvGraphicFramePr>
-            <a:graphic xmlns:a="http://schemas.openxmlformats.org/drawingml/2006/main">
-              <a:graphicData uri="http://schemas.openxmlformats.org/drawingml/2006/picture">
-                <pic:pic xmlns:pic="http://schemas.openxmlformats.org/drawingml/2006/picture">
-                  <pic:nvPicPr>
-                    <pic:cNvPr id="1" name=""/>
-                    <pic:cNvPicPr/>
-                  </pic:nvPicPr>
-                  <pic:blipFill rotWithShape="1">
-                    <a:blip r:embed="rId14">
-                      <a:extLst>
-                        <a:ext uri="{28A0092B-C50C-407E-A947-70E740481C1C}">
-                          <a14:useLocalDpi xmlns:a14="http://schemas.microsoft.com/office/drawing/2010/main" val="0"/>
-                        </a:ext>
-                      </a:extLst>
-                    </a:blip>
-                    <a:srcRect r="321"/>
-                    <a:stretch/>
-                  </pic:blipFill>
-                  <pic:spPr bwMode="auto">
-                    <a:xfrm>
-                      <a:off x="0" y="0"/>
-                      <a:ext cx="8409940" cy="4177030"/>
-                    </a:xfrm>
-                    <a:prstGeom prst="rect">
-                      <a:avLst/>
-                    </a:prstGeom>
-                    <a:ln w="9525" cap="flat" cmpd="sng" algn="ctr">
-                      <a:solidFill>
-                        <a:sysClr val="windowText" lastClr="000000"/>
-                      </a:solidFill>
-                      <a:prstDash val="solid"/>
-                      <a:round/>
-                      <a:headEnd type="none" w="med" len="med"/>
-                      <a:tailEnd type="none" w="med" len="med"/>
-                    </a:ln>
-                    <a:extLst>
-                      <a:ext uri="{53640926-AAD7-44D8-BBD7-CCE9431645EC}">
-                        <a14:shadowObscured xmlns:a14="http://schemas.microsoft.com/office/drawing/2010/main"/>
-                      </a:ext>
-                    </a:extLst>
-                  </pic:spPr>
-                </pic:pic>
-              </a:graphicData>
-            </a:graphic>
-            <wp14:sizeRelH relativeFrom="page">
-              <wp14:pctWidth>0</wp14:pctWidth>
-            </wp14:sizeRelH>
-            <wp14:sizeRelV relativeFrom="page">
-              <wp14:pctHeight>0</wp14:pctHeight>
-            </wp14:sizeRelV>
-          </wp:anchor>
-        </w:drawing>
-      </w:r>
     </w:p>
     <w:p>
       <w:pPr>
@@ -3340,54 +5904,6 @@
           <w:b/>
         </w:rPr>
       </w:pPr>
-      <w:r>
-        <w:rPr>
-          <w:noProof/>
-        </w:rPr>
-        <w:lastRenderedPageBreak/>
-        <w:drawing>
-          <wp:inline distT="0" distB="0" distL="0" distR="0" wp14:anchorId="6F637721" wp14:editId="3108DA4F">
-            <wp:extent cx="8437880" cy="2107565"/>
-            <wp:effectExtent l="19050" t="19050" r="20320" b="26035"/>
-            <wp:docPr id="5" name="Imagen 5"/>
-            <wp:cNvGraphicFramePr>
-              <a:graphicFrameLocks xmlns:a="http://schemas.openxmlformats.org/drawingml/2006/main" noChangeAspect="1"/>
-            </wp:cNvGraphicFramePr>
-            <a:graphic xmlns:a="http://schemas.openxmlformats.org/drawingml/2006/main">
-              <a:graphicData uri="http://schemas.openxmlformats.org/drawingml/2006/picture">
-                <pic:pic xmlns:pic="http://schemas.openxmlformats.org/drawingml/2006/picture">
-                  <pic:nvPicPr>
-                    <pic:cNvPr id="1" name=""/>
-                    <pic:cNvPicPr/>
-                  </pic:nvPicPr>
-                  <pic:blipFill>
-                    <a:blip r:embed="rId15"/>
-                    <a:stretch>
-                      <a:fillRect/>
-                    </a:stretch>
-                  </pic:blipFill>
-                  <pic:spPr>
-                    <a:xfrm>
-                      <a:off x="0" y="0"/>
-                      <a:ext cx="8440282" cy="2108165"/>
-                    </a:xfrm>
-                    <a:prstGeom prst="rect">
-                      <a:avLst/>
-                    </a:prstGeom>
-                    <a:ln>
-                      <a:solidFill>
-                        <a:schemeClr val="tx1"/>
-                      </a:solidFill>
-                    </a:ln>
-                  </pic:spPr>
-                </pic:pic>
-              </a:graphicData>
-            </a:graphic>
-          </wp:inline>
-        </w:drawing>
-      </w:r>
-      <w:bookmarkStart w:id="4" w:name="_GoBack"/>
-      <w:bookmarkEnd w:id="4"/>
     </w:p>
     <w:p>
       <w:pPr>
@@ -3418,129 +5934,6 @@
     </w:p>
     <w:p>
       <w:pPr>
-        <w:pStyle w:val="Prrafodelista"/>
-        <w:spacing w:after="160" w:line="259" w:lineRule="auto"/>
-        <w:rPr>
-          <w:b/>
-        </w:rPr>
-      </w:pPr>
-    </w:p>
-    <w:p>
-      <w:pPr>
-        <w:pStyle w:val="Prrafodelista"/>
-        <w:spacing w:after="160" w:line="259" w:lineRule="auto"/>
-        <w:rPr>
-          <w:b/>
-        </w:rPr>
-      </w:pPr>
-    </w:p>
-    <w:p>
-      <w:pPr>
-        <w:pStyle w:val="Prrafodelista"/>
-        <w:spacing w:after="160" w:line="259" w:lineRule="auto"/>
-        <w:rPr>
-          <w:b/>
-        </w:rPr>
-      </w:pPr>
-    </w:p>
-    <w:p>
-      <w:pPr>
-        <w:tabs>
-          <w:tab w:val="left" w:pos="0"/>
-        </w:tabs>
-        <w:spacing w:line="240" w:lineRule="auto"/>
-        <w:contextualSpacing/>
-        <w:rPr>
-          <w:rFonts w:ascii="NewsGotT" w:hAnsi="NewsGotT"/>
-          <w:color w:val="000000" w:themeColor="text1"/>
-          <w:sz w:val="32"/>
-          <w:szCs w:val="32"/>
-          <w:u w:val="single"/>
-        </w:rPr>
-      </w:pPr>
-    </w:p>
-    <w:p>
-      <w:pPr>
-        <w:tabs>
-          <w:tab w:val="left" w:pos="0"/>
-        </w:tabs>
-        <w:spacing w:line="240" w:lineRule="auto"/>
-        <w:contextualSpacing/>
-        <w:rPr>
-          <w:rFonts w:ascii="NewsGotT" w:hAnsi="NewsGotT"/>
-          <w:color w:val="000000" w:themeColor="text1"/>
-          <w:sz w:val="32"/>
-          <w:szCs w:val="32"/>
-          <w:u w:val="single"/>
-        </w:rPr>
-      </w:pPr>
-    </w:p>
-    <w:p>
-      <w:pPr>
-        <w:tabs>
-          <w:tab w:val="left" w:pos="0"/>
-        </w:tabs>
-        <w:spacing w:line="240" w:lineRule="auto"/>
-        <w:contextualSpacing/>
-        <w:rPr>
-          <w:rFonts w:ascii="NewsGotT" w:hAnsi="NewsGotT"/>
-          <w:color w:val="000000" w:themeColor="text1"/>
-          <w:sz w:val="32"/>
-          <w:szCs w:val="32"/>
-          <w:u w:val="single"/>
-        </w:rPr>
-      </w:pPr>
-    </w:p>
-    <w:p>
-      <w:pPr>
-        <w:tabs>
-          <w:tab w:val="left" w:pos="0"/>
-        </w:tabs>
-        <w:spacing w:line="240" w:lineRule="auto"/>
-        <w:contextualSpacing/>
-        <w:rPr>
-          <w:rFonts w:ascii="NewsGotT" w:hAnsi="NewsGotT"/>
-          <w:color w:val="000000" w:themeColor="text1"/>
-          <w:sz w:val="32"/>
-          <w:szCs w:val="32"/>
-          <w:u w:val="single"/>
-        </w:rPr>
-      </w:pPr>
-    </w:p>
-    <w:p>
-      <w:pPr>
-        <w:tabs>
-          <w:tab w:val="left" w:pos="0"/>
-        </w:tabs>
-        <w:spacing w:line="240" w:lineRule="auto"/>
-        <w:contextualSpacing/>
-        <w:rPr>
-          <w:rFonts w:ascii="NewsGotT" w:hAnsi="NewsGotT"/>
-          <w:color w:val="000000" w:themeColor="text1"/>
-          <w:sz w:val="32"/>
-          <w:szCs w:val="32"/>
-          <w:u w:val="single"/>
-        </w:rPr>
-      </w:pPr>
-    </w:p>
-    <w:p>
-      <w:pPr>
-        <w:tabs>
-          <w:tab w:val="left" w:pos="0"/>
-        </w:tabs>
-        <w:spacing w:line="240" w:lineRule="auto"/>
-        <w:contextualSpacing/>
-        <w:rPr>
-          <w:rFonts w:ascii="NewsGotT" w:hAnsi="NewsGotT"/>
-          <w:color w:val="000000" w:themeColor="text1"/>
-          <w:sz w:val="32"/>
-          <w:szCs w:val="32"/>
-          <w:u w:val="single"/>
-        </w:rPr>
-      </w:pPr>
-    </w:p>
-    <w:p>
-      <w:pPr>
         <w:tabs>
           <w:tab w:val="left" w:pos="0"/>
         </w:tabs>
@@ -3556,10 +5949,11 @@
       </w:pPr>
     </w:p>
     <w:sectPr>
-      <w:headerReference w:type="default" r:id="rId16"/>
-      <w:footerReference w:type="default" r:id="rId17"/>
-      <w:pgSz w:w="15840" w:h="12240" w:orient="landscape"/>
-      <w:pgMar w:top="1701" w:right="1418" w:bottom="1701" w:left="1134" w:header="709" w:footer="0" w:gutter="0"/>
+      <w:headerReference w:type="default" r:id="rId12"/>
+      <w:footerReference w:type="default" r:id="rId13"/>
+      <w:type w:val="continuous"/>
+      <w:pgSz w:w="12240" w:h="15840"/>
+      <w:pgMar w:top="1418" w:right="1701" w:bottom="1134" w:left="1701" w:header="709" w:footer="0" w:gutter="0"/>
       <w:pgNumType w:start="2"/>
       <w:cols w:space="708"/>
       <w:docGrid w:linePitch="360"/>
@@ -3735,8 +6129,8 @@
       <w:tblLook w:val="04A0" w:firstRow="1" w:lastRow="0" w:firstColumn="1" w:lastColumn="0" w:noHBand="0" w:noVBand="1"/>
     </w:tblPr>
     <w:tblGrid>
-      <w:gridCol w:w="1377"/>
-      <w:gridCol w:w="11911"/>
+      <w:gridCol w:w="917"/>
+      <w:gridCol w:w="7921"/>
     </w:tblGrid>
     <w:tr>
       <w:tc>
@@ -4070,8 +6464,8 @@
       <w:tblLook w:val="04A0" w:firstRow="1" w:lastRow="0" w:firstColumn="1" w:lastColumn="0" w:noHBand="0" w:noVBand="1"/>
     </w:tblPr>
     <w:tblGrid>
-      <w:gridCol w:w="9377"/>
-      <w:gridCol w:w="4057"/>
+      <w:gridCol w:w="6237"/>
+      <w:gridCol w:w="2698"/>
     </w:tblGrid>
     <w:tr>
       <w:trPr>
@@ -6330,7 +8724,7 @@
 </file>
 
 <file path=customXml/itemProps2.xml><?xml version="1.0" encoding="utf-8"?>
-<ds:datastoreItem xmlns:ds="http://schemas.openxmlformats.org/officeDocument/2006/customXml" ds:itemID="{814FF590-9C40-41C6-AF2E-3CCFB47CD92C}">
+<ds:datastoreItem xmlns:ds="http://schemas.openxmlformats.org/officeDocument/2006/customXml" ds:itemID="{F05F5557-BB8F-435A-A3E5-2ACFBF9B6429}">
   <ds:schemaRefs>
     <ds:schemaRef ds:uri="http://schemas.openxmlformats.org/officeDocument/2006/bibliography"/>
   </ds:schemaRefs>

</xml_diff>